<commit_message>
make changes to food
</commit_message>
<xml_diff>
--- a/Paper/SF_Paper.docx
+++ b/Paper/SF_Paper.docx
@@ -269,7 +269,124 @@
         <w:pStyle w:val="Textkrper"/>
       </w:pPr>
       <w:r>
-        <w:t xml:space="preserve">Students want to remember more and forget less. Decades of research have put forth the paradoxical idea that making learning harder (not easier) should have the desirable effect of improving long-term retention of material–called the desirable diffuclty principle (Bjork, 1994). Notable examples of desirable difficulties include having participants generate information from word fragments instead of passively reading intact words (e.g., Slamecka &amp; Graf, 1978 (NEWER REFERENCE)), spacing out study sessions instead of massing them (e.g., Carpenter, 2017), and having participants engage in retrieval practice after studying instead of simply restudying the information (Kornell &amp; Vaughn, 2016). Another simple strategy that has gained some attention is to make material more perceptually disfluent. This can be done by changing the material’s perceptual characteristics (Diemand-Yaumen, Oppenheimer, &amp; Vaughan, 2011; French et al., 2013). Visual material that is masked (Mulligan, 1996), inverted (Sungkhasette, Friedman, &amp; Castel, 2011), presented in an atypical font (Diemand Yaumen et al., 2011), blurred (Rosner, Davis, &amp; Milliken, 2015), or even in handwritten cursive (Geller, Still, Dark, Carpenter, 2018) have all been shown to produce memory benefits. The desirable effect of perceptual disfluency on memory is called the disfluency effect (Bjork, 2016)</w:t>
+        <w:t xml:space="preserve">Students want to remember more and forget less. Being able to recall and apply previously learned information is key for successful learning. Decades of research in the laborartory and in the classroom have put forth the paradoxical idea that making learning harder (not easier) should have the desirable effect of improving long-term retention of material–called the desirable difficulty principle</w:t>
+      </w:r>
+      <w:r>
+        <w:t xml:space="preserve"> </w:t>
+      </w:r>
+      <w:r>
+        <w:t xml:space="preserve">(Bjork &amp; Bjork, 2011)</w:t>
+      </w:r>
+      <w:r>
+        <w:t xml:space="preserve">. Notable examples of desirable difficulties include having participants generate information from word fragments instead of passively reading intact words</w:t>
+      </w:r>
+      <w:r>
+        <w:t xml:space="preserve"> </w:t>
+      </w:r>
+      <w:r>
+        <w:t xml:space="preserve">(Bertsch, Pesta, Wiscott, &amp; McDaniel, 2007)</w:t>
+      </w:r>
+      <w:r>
+        <w:t xml:space="preserve"> </w:t>
+      </w:r>
+      <w:r>
+        <w:t xml:space="preserve">, spacing out study sessions instead of massing them</w:t>
+      </w:r>
+      <w:r>
+        <w:t xml:space="preserve"> </w:t>
+      </w:r>
+      <w:r>
+        <w:t xml:space="preserve">(Carpenter, 2016)</w:t>
+      </w:r>
+      <w:r>
+        <w:t xml:space="preserve">, and having participants engage in retrieval practice after studying instead of simply restudying the information</w:t>
+      </w:r>
+      <w:r>
+        <w:t xml:space="preserve"> </w:t>
+      </w:r>
+      <w:r>
+        <w:t xml:space="preserve">(Kornell &amp; Vaughn, 2016)</w:t>
+      </w:r>
+      <w:r>
+        <w:t xml:space="preserve">. Another simple strategy that has gained some attention is to make material more perceptually disfluent. This can be done by changing the material’s perceptual characteristics [</w:t>
+      </w:r>
+      <w:r>
+        <w:t xml:space="preserve">Diemand-Yauman, Oppenheimer, and Vaughan (2011)</w:t>
+      </w:r>
+      <w:r>
+        <w:t xml:space="preserve">;</w:t>
+      </w:r>
+      <w:r>
+        <w:t xml:space="preserve"> </w:t>
+      </w:r>
+      <w:r>
+        <w:t xml:space="preserve">French et al. (2013)</w:t>
+      </w:r>
+      <w:r>
+        <w:t xml:space="preserve">). Visual material that is masked</w:t>
+      </w:r>
+      <w:r>
+        <w:t xml:space="preserve"> </w:t>
+      </w:r>
+      <w:r>
+        <w:t xml:space="preserve">(Mulligan, 1996)</w:t>
+      </w:r>
+      <w:r>
+        <w:t xml:space="preserve">, inverted</w:t>
+      </w:r>
+      <w:r>
+        <w:t xml:space="preserve"> </w:t>
+      </w:r>
+      <w:r>
+        <w:t xml:space="preserve">(Sungkhasettee, Friedman, &amp; Castel, 2011)</w:t>
+      </w:r>
+      <w:r>
+        <w:t xml:space="preserve">, presented in an atypical font</w:t>
+      </w:r>
+      <w:r>
+        <w:t xml:space="preserve"> </w:t>
+      </w:r>
+      <w:r>
+        <w:t xml:space="preserve">(</w:t>
+      </w:r>
+      <w:r>
+        <w:rPr>
+          <w:b/>
+        </w:rPr>
+        <w:t xml:space="preserve">???</w:t>
+      </w:r>
+      <w:r>
+        <w:t xml:space="preserve">)</w:t>
+      </w:r>
+      <w:r>
+        <w:t xml:space="preserve">, blurred</w:t>
+      </w:r>
+      <w:r>
+        <w:t xml:space="preserve"> </w:t>
+      </w:r>
+      <w:r>
+        <w:t xml:space="preserve">(Rosner, Davis, &amp; Milliken, 2015)</w:t>
+      </w:r>
+      <w:r>
+        <w:t xml:space="preserve">, or even in handwritten cursive</w:t>
+      </w:r>
+      <w:r>
+        <w:t xml:space="preserve"> </w:t>
+      </w:r>
+      <w:r>
+        <w:t xml:space="preserve">(Geller, Still, Dark, &amp; Carpenter, 2018)</w:t>
+      </w:r>
+      <w:r>
+        <w:t xml:space="preserve"> </w:t>
+      </w:r>
+      <w:r>
+        <w:t xml:space="preserve">have all been shown to produce memory benefits. The desirable effect of perceptual disfluency on memory is called the disfluency effect</w:t>
+      </w:r>
+      <w:r>
+        <w:t xml:space="preserve"> </w:t>
+      </w:r>
+      <w:r>
+        <w:t xml:space="preserve">(Bjork &amp; Yue, 2016)</w:t>
       </w:r>
     </w:p>
     <w:p>
@@ -277,7 +394,64 @@
         <w:pStyle w:val="Textkrper"/>
       </w:pPr>
       <w:r>
-        <w:t xml:space="preserve">Although appealing as a pedagogical strategy due to the relative ease of implementation, there have been several experiments that failed to find memorial benefits for perceptually disfluent materials (e.g., Magreehan, Serra, Schwartz &amp; Narciss, 2016; Rhodes &amp; Castel, 2008, 2009; Rummer, Scheweppe, &amp; Schewede, 2016; Yue, Castel, &amp; Bjork, 2013), casting doubt upon the robustness of the disfluency effect. Corrobroating this, A recent meta-analysis by Xie, Zhou, and Liu (2018) with 25 studies and 3,135 participants found a small, nonsignificant, effect of perceptual disfluency on recall and (</w:t>
+        <w:t xml:space="preserve">Although appealing as a pedagogical strategy due to the relative ease of implementation, there have been several experiments that failed to find memorial benefits for perceptually disfluent materials [e.g.,</w:t>
+      </w:r>
+      <w:r>
+        <w:t xml:space="preserve"> </w:t>
+      </w:r>
+      <w:r>
+        <w:t xml:space="preserve">Magreehan, Serra, Schwartz, and Narciss (2016)</w:t>
+      </w:r>
+      <w:r>
+        <w:t xml:space="preserve">;</w:t>
+      </w:r>
+      <w:r>
+        <w:t xml:space="preserve"> </w:t>
+      </w:r>
+      <w:r>
+        <w:t xml:space="preserve">Rhodes and Castel (2008)</w:t>
+      </w:r>
+      <w:r>
+        <w:t xml:space="preserve">,</w:t>
+      </w:r>
+      <w:r>
+        <w:t xml:space="preserve"> </w:t>
+      </w:r>
+      <w:r>
+        <w:t xml:space="preserve">Rhodes and Castel (2009)</w:t>
+      </w:r>
+      <w:r>
+        <w:t xml:space="preserve">;</w:t>
+      </w:r>
+      <w:r>
+        <w:t xml:space="preserve"> </w:t>
+      </w:r>
+      <w:r>
+        <w:t xml:space="preserve">Rummer, Schweppe, and Schwede (2016)</w:t>
+      </w:r>
+      <w:r>
+        <w:t xml:space="preserve">;</w:t>
+      </w:r>
+      <w:r>
+        <w:t xml:space="preserve"> </w:t>
+      </w:r>
+      <w:r>
+        <w:t xml:space="preserve">Yue et al. (n.d.)</w:t>
+      </w:r>
+      <w:r>
+        <w:t xml:space="preserve">), casting doubt upon the robustness of the disfluency effect. Corrobroating this, A recent meta-analysis by</w:t>
+      </w:r>
+      <w:r>
+        <w:t xml:space="preserve"> </w:t>
+      </w:r>
+      <w:r>
+        <w:t xml:space="preserve">Xie, Zhou, and Liu (2018)</w:t>
+      </w:r>
+      <w:r>
+        <w:t xml:space="preserve"> </w:t>
+      </w:r>
+      <w:r>
+        <w:t xml:space="preserve">with 25 studies and 3,135 participants found a small, nonsignificant, effect of perceptual disfluency on recall and (</w:t>
       </w:r>
       <w:r>
         <w:rPr>
@@ -325,7 +499,19 @@
         <w:t xml:space="preserve"> </w:t>
       </w:r>
       <w:r>
-        <w:t xml:space="preserve">= -0.043). Experimentally, Geller et al.(2018) and Geller &amp; Still (2018) manpiulated several boundary conditions (e.g., level of degradation, type of judgement of learning, retentional interval, and testing expectany) and found you can get mnnmeonic benefits from perceptual disflunet mateirals (in recognition), but it is rather fickle and not at all robust. Taken together, the evidence is weak for perceptual disfluency being a desriable difficulty.</w:t>
+        <w:t xml:space="preserve">= -0.043). In the laboratroy,</w:t>
+      </w:r>
+      <w:r>
+        <w:t xml:space="preserve"> </w:t>
+      </w:r>
+      <w:r>
+        <w:t xml:space="preserve">Geller et al. (2018)</w:t>
+      </w:r>
+      <w:r>
+        <w:t xml:space="preserve"> </w:t>
+      </w:r>
+      <w:r>
+        <w:t xml:space="preserve">and Geller &amp; Still (2018) manpiulated several boundary conditions (e.g., level of degradation, type of judgement of learning, retentional interval, and testing expectany) and found you can get positive memory effects from perceptual disflunet mateirals (in recognition), but it is not robust. Taken together, the evidence is weak for perceptual disfluency being a desriable difficulty.</w:t>
       </w:r>
     </w:p>
     <w:p>
@@ -367,7 +553,7 @@
       </w:pPr>
       <w:bookmarkStart w:id="23" w:name="what-do-we-know-about-sans-forgetica"/>
       <w:r>
-        <w:t xml:space="preserve">What do we know about Sans Forgetica?</w:t>
+        <w:t xml:space="preserve">What Do We Know About Sans Forgetica?</w:t>
       </w:r>
       <w:bookmarkEnd w:id="23"/>
     </w:p>
@@ -454,7 +640,16 @@
         <w:pStyle w:val="Textkrper"/>
       </w:pPr>
       <w:r>
-        <w:t xml:space="preserve">According to an interview conducted by Earp (2018), In the first experiment (</w:t>
+        <w:t xml:space="preserve">According to an interview conducted by</w:t>
+      </w:r>
+      <w:r>
+        <w:t xml:space="preserve"> </w:t>
+      </w:r>
+      <w:r>
+        <w:t xml:space="preserve">Earp (2018)</w:t>
+      </w:r>
+      <w:r>
+        <w:t xml:space="preserve">, In the first experiment (</w:t>
       </w:r>
       <w:r>
         <w:rPr>
@@ -568,7 +763,16 @@
         <w:pStyle w:val="FirstParagraph"/>
       </w:pPr>
       <w:r>
-        <w:t xml:space="preserve">Two-hundred and thirty people from Amazon’s Mechanical Turk Service participated for money. Sample size was based on a priori power analyses conducted using PANGEA v0.2 (Westfall, 2016). Sample size was calculated based on the smallest effect of interest (SEOI; Lakens &amp; Evers, 2014). In this case, we were interested in powering our study to detect medium-to-large effect sizes (</w:t>
+        <w:t xml:space="preserve">Two-hundred and thirty people from Amazon’s Mechanical Turk Service participated for money. Sample size was based on a priori power analyses conducted using PANGEA v0.2 (Westfall, 2015). Sample size was calculated based on the smallest effect of interest</w:t>
+      </w:r>
+      <w:r>
+        <w:t xml:space="preserve"> </w:t>
+      </w:r>
+      <w:r>
+        <w:t xml:space="preserve">(SEOI; Lakens &amp; Evers, 2014)</w:t>
+      </w:r>
+      <w:r>
+        <w:t xml:space="preserve">. In this case, we were interested in powering our study to detect medium-to-large effect size (</w:t>
       </w:r>
       <w:r>
         <w:rPr>
@@ -580,7 +784,7 @@
         <w:t xml:space="preserve"> </w:t>
       </w:r>
       <w:r>
-        <w:t xml:space="preserve">&gt;= .35). We choose this effect size as our SESOI due in part to the small effect sizes seen in actaul classroom studies (Bulter et al., 2014). Therefore, assuming an alpha of .05 and a desired power of 90%, a sample size of 270 is required to detect whether an effect size of .35 differs from zero. After excluding participants who 1) did not complete every phase of the experiment, 2) started the experiment multiple times, 3) reported experiencing technical problems did not indicate that they were fluent in English [^2]: This question was not asked during the experiment., or 5) reported seeing our stimuli before, we were left with 115 participants per group.</w:t>
+        <w:t xml:space="preserve">= .35). We choose this effect size as our SESOI due in part to the small effect sizes seen in actaul classroom studies (Bulter et al., 2014). Therefore, assuming an alpha of .05 and a desired power of 90%, a sample size of 230 is required to detect whether an effect size of .35 differs from zero. After excluding participants who 1) did not complete every phase of the experiment, 2) started the experiment multiple times, 3) reported experiencing technical problems did not indicate that they were fluent in English [^2]: This question was not asked during the experiment., or 5) reported seeing our stimuli before, we were left with 115 participants per group.</w:t>
       </w:r>
     </w:p>
     <w:p>
@@ -642,7 +846,28 @@
         <w:pStyle w:val="Textkrper"/>
       </w:pPr>
       <w:r>
-        <w:t xml:space="preserve">Participants were presented with 22 weakly related cue-target pairs taken from Carpenter, Pashler, &amp; Vul, 2012)[^1]: Two cue-target pairs (e.g., range-rifle and train-plane) had to be thrown out as they were not preseted due to a coding error. The cue-target pairs were all nouns, 5–7 letters and 1–3 syllables in length, and high in concreteness (400–700) and frequency (at least 30 per million). Free association norms (Nelson, McEvoy, &amp; Schreiber, 1998) were used to create 22 weakly associated pairs of similar forward and backward strength.</w:t>
+        <w:t xml:space="preserve">Participants were presented with 22 weakly related cue-target pairs taken from</w:t>
+      </w:r>
+      <w:r>
+        <w:t xml:space="preserve"> </w:t>
+      </w:r>
+      <w:r>
+        <w:t xml:space="preserve">Carpenter, Pashler, and Vul (2006)</w:t>
+      </w:r>
+      <w:r>
+        <w:t xml:space="preserve">)[^1]: Two cue-target pairs (e.g., range-rifle and train-plane) had to be thrown out as they were not preseted due to a coding error. The cue-target pairs were all nouns, 5–7 letters and 1–3 syllables in length, and high in concreteness (400–700) and frequency (at least 30 per million). Free association norms</w:t>
+      </w:r>
+      <w:r>
+        <w:t xml:space="preserve"> </w:t>
+      </w:r>
+      <w:r>
+        <w:t xml:space="preserve">(Nelson, McEvoy, &amp; Schreiber, 2004)</w:t>
+      </w:r>
+      <w:r>
+        <w:t xml:space="preserve"> </w:t>
+      </w:r>
+      <w:r>
+        <w:t xml:space="preserve">were used to create 22 weakly associated pairs of similar forward and backward strength. Two counterbalanced lists were created for each difficulty type group(generation and Sans Forgetica) so that each item could be presented in each disfluency conditions without repeating any items for an individual participant.</w:t>
       </w:r>
     </w:p>
     <w:p>
@@ -660,7 +885,7 @@
         <w:pStyle w:val="FirstParagraph"/>
       </w:pPr>
       <w:r>
-        <w:t xml:space="preserve">Disfluency (fluent vs. disfluency) was manipulated within-subejcts and within-items and difficulty type (Generation vs. Sans Forgetcia) was manipulated between participants. For half the participants, targets were presented in Sans Forgetica while the other half were presented in Arial font; for the other half of participants, targets were presented with missing letters (vowels were replaced by underscores) and the other half were intact (Arial font). After a short 2 minute distractor task (anagram generation), they completed a cued recall test. During cued recall, particpants were presented 24 cues one at a time and asked to provide the target word. After they were thanked and debriefed.</w:t>
+        <w:t xml:space="preserve">Disfluency (fluent vs. disfluent) was manipulated within-subejcts and within-items and difficulty type (Generation vs. Sans Forgetcia) was manipulated between participants. For half the participants, targets were presented in Sans Forgetica while the other half were presented in Arial font; for the other half of participants, targets were presented with missing letters (vowels were replaced by underscores) and the other half were intact (Arial font). After a short 2 minute distractor task (anagram generation), they completed a cued recall test. During cued recall, particpants were presented 24 cues one at a time and asked to provide the target word. After they were thanked and debriefed.</w:t>
       </w:r>
     </w:p>
     <w:p>
@@ -668,7 +893,7 @@
         <w:pStyle w:val="Textkrper"/>
       </w:pPr>
       <w:r>
-        <w:t xml:space="preserve">Particpants completed the experiment on-line via the Qualtrics survey platfom hosted on Amazon Mechainal Turk. The experiment began with the presentation of 22 word pairs, shown one at a time, for 2 secconds each. The cue word always appeared on the left and the target always on the right. Immediately proceeding this, participants did a short 2 minute distractor task (anagram generation). Finally participants completed a cued recall test. During cued recall, particpants were presented 24 cues one at a time and asked to provide the target word. Responses were self-paced. Once completed participants clicked on a button to advance to the next question. After they were asked several demographic questions.</w:t>
+        <w:t xml:space="preserve">Particpants completed the experiment on-line via the Qualtrics survey platfom hosted on Amazon Mechainal Turk. Participants were told to study word pairs so that later they could recall second word (target) when cued with the first word (cue). The experiment began with the presentation of 22 word pairs, shown one at a time, for 2 secconds each. The cue word always appeared on the left and the target always on the right. Immediately proceeding this, participants did a short 2 minute distractor task (anagram generation). Finally participants completed a cued recall test. During cued recall, particpants were presented 22 cues one at a time and asked to provide the target word. Responses were self-paced. Once completed, participants clicked on a button to advance to the next question. At the end, participants were asked several demographic questions.</w:t>
       </w:r>
     </w:p>
     <w:p>
@@ -686,7 +911,28 @@
         <w:pStyle w:val="FirstParagraph"/>
       </w:pPr>
       <w:r>
-        <w:t xml:space="preserve">Spell checking was automated with the same procedure as Experiment 1. the hunspell package in R (Ooms, 2018) using spellCheck.R. At the next step we manually examined the output to catch incorrect suggestions and to add their own corrections. Becasuse participants were recruited in the United States, we used the American English dictionary. A nice walkthrough on how to use the package can be found in Buchcamam, De Deyne, and Montefinese (2019). Using the package, each response was corrected for misspelings. Corrected spellings are provided in the most probable order, therefore, the first suggestion is selected as the correct answer. In the package, As a second pass, we went throigh and made sure the program selected the correct spelling. If the response was close to the correct response, it was marked as correct.</w:t>
+        <w:t xml:space="preserve">Spell checking was automated with the hunspell package in R</w:t>
+      </w:r>
+      <w:r>
+        <w:t xml:space="preserve"> </w:t>
+      </w:r>
+      <w:r>
+        <w:t xml:space="preserve">(Ooms, 2018)</w:t>
+      </w:r>
+      <w:r>
+        <w:t xml:space="preserve"> </w:t>
+      </w:r>
+      <w:r>
+        <w:t xml:space="preserve">using spellCheck.R. A nice walkthrough on how to use the package can be found in</w:t>
+      </w:r>
+      <w:r>
+        <w:t xml:space="preserve"> </w:t>
+      </w:r>
+      <w:r>
+        <w:t xml:space="preserve">Buchanan, De Deyne, and Montefinese (2019)</w:t>
+      </w:r>
+      <w:r>
+        <w:t xml:space="preserve">. Using the package, each response was corrected for misspelings. Corrected spellings are provided in the most probable order, therefore, the first suggestion is selected as the correct answer. As a second pass, we manually examined the output to catch incorrect suggestions and to add their own correction. If the response was close to the correct response, it was marked as correct. Becasuse participants were recruited in the United States, we used the American English dictionary.</w:t>
       </w:r>
     </w:p>
     <w:p>
@@ -704,7 +950,16 @@
         <w:pStyle w:val="FirstParagraph"/>
       </w:pPr>
       <w:r>
-        <w:t xml:space="preserve">Models were fit in R (vers. 3.5.0; R Core Team, 2019) with the lme4 package (vers. 2.3.1; Bates, Machler, Bolker, &amp; Walker, 2015). We fit a logistic mixed model to predict cued recall accuracy with difficulty type (generation vs. sans forgetcia) and disfluency (fluent vs. disfluency). We fit the maximal model (formula:</w:t>
+        <w:t xml:space="preserve">Although we had pre-registered a simple 2 X 2 mixed ANOVA approcah, we opted for a more powerful analytic approach that better represents the data: generalized linear mixed modeling. Models were fit in R (vers. 3.5.0; R Core Team, 2019) with the lme4 package</w:t>
+      </w:r>
+      <w:r>
+        <w:t xml:space="preserve"> </w:t>
+      </w:r>
+      <w:r>
+        <w:t xml:space="preserve">(vers. 2.3.1; Bates, Mächler, Bolker, &amp; Walker, 2015)</w:t>
+      </w:r>
+      <w:r>
+        <w:t xml:space="preserve">. ALl figures were We fit a logistic mixed model to predict cued recall accuracy with difficulty type (generation vs. sans forgetcia) and disfluency (fluent vs. disfluency). We fit the maximal model (formula:</w:t>
       </w:r>
       <w:r>
         <w:t xml:space="preserve"> </w:t>
@@ -719,7 +974,52 @@
         <w:t xml:space="preserve">”</w:t>
       </w:r>
       <w:r>
-        <w:t xml:space="preserve">). Effect sizes were labelled following Chen’s (2010) recommendations. The model’s total explanatory power is substantial (conditional R2 = 0.60) and the part related to the fixed effects alone (marginal R2) is of 0.01. The effect of difficulty was nonsignificant (beta = -0.09, SE = 0.11, 95% CI [-0.30, 0.13], std. beta = -0.09, p = 0.431,</w:t>
+        <w:t xml:space="preserve">). Effect sizes were labelled following Chen’s (2010) recommendations. The model’s total explanatory power is substantial (conditional R2 = 0.60) and the part related to the fixed effects alone (marginal R2) is of 0.01. The effect of difficulty was nonsignificant,</w:t>
+      </w:r>
+      <w:r>
+        <w:t xml:space="preserve"> </w:t>
+      </w:r>
+      <w:r>
+        <w:rPr>
+          <w:i/>
+        </w:rPr>
+        <w:t xml:space="preserve">b</w:t>
+      </w:r>
+      <w:r>
+        <w:t xml:space="preserve"> </w:t>
+      </w:r>
+      <w:r>
+        <w:t xml:space="preserve">= -0.09,</w:t>
+      </w:r>
+      <w:r>
+        <w:t xml:space="preserve"> </w:t>
+      </w:r>
+      <w:r>
+        <w:rPr>
+          <w:i/>
+        </w:rPr>
+        <w:t xml:space="preserve">SE</w:t>
+      </w:r>
+      <w:r>
+        <w:t xml:space="preserve"> </w:t>
+      </w:r>
+      <w:r>
+        <w:t xml:space="preserve">= 0.11, 95% CI [-0.30, 0.13], std. beta = -0.09,</w:t>
+      </w:r>
+      <w:r>
+        <w:t xml:space="preserve"> </w:t>
+      </w:r>
+      <w:r>
+        <w:rPr>
+          <w:i/>
+        </w:rPr>
+        <w:t xml:space="preserve">p</w:t>
+      </w:r>
+      <w:r>
+        <w:t xml:space="preserve"> </w:t>
+      </w:r>
+      <w:r>
+        <w:t xml:space="preserve">= 0.431,</w:t>
       </w:r>
       <w:r>
         <w:t xml:space="preserve"> </w:t>
@@ -734,7 +1034,112 @@
         <w:t xml:space="preserve"> </w:t>
       </w:r>
       <w:r>
-        <w:t xml:space="preserve">= 0.05). Individuals performed better on disfluent vs. fluent conditions, b = 0.21, SE = 0.06, 95% CI [0.09, 0.33], std. beta = 0.22, p &lt; .001, d = .12). The interaction between difficulty type and disfluency was significant (beta = 0.22, SE = 0.04, 95% CI [0.14, 0.30], std. beta = 0.21, p &lt; .001, d = .11).</w:t>
+        <w:t xml:space="preserve">= 0.05). Individuals performed better on disfluent vs. fluent conditions,</w:t>
+      </w:r>
+      <w:r>
+        <w:t xml:space="preserve"> </w:t>
+      </w:r>
+      <w:r>
+        <w:rPr>
+          <w:i/>
+        </w:rPr>
+        <w:t xml:space="preserve">b</w:t>
+      </w:r>
+      <w:r>
+        <w:t xml:space="preserve"> </w:t>
+      </w:r>
+      <w:r>
+        <w:t xml:space="preserve">= 0.21,</w:t>
+      </w:r>
+      <w:r>
+        <w:t xml:space="preserve"> </w:t>
+      </w:r>
+      <w:r>
+        <w:rPr>
+          <w:i/>
+        </w:rPr>
+        <w:t xml:space="preserve">SE</w:t>
+      </w:r>
+      <w:r>
+        <w:t xml:space="preserve"> </w:t>
+      </w:r>
+      <w:r>
+        <w:t xml:space="preserve">= 0.06, 95% CI [0.09, 0.33], std. beta = 0.22, p &lt; .001,</w:t>
+      </w:r>
+      <w:r>
+        <w:t xml:space="preserve"> </w:t>
+      </w:r>
+      <w:r>
+        <w:rPr>
+          <w:i/>
+        </w:rPr>
+        <w:t xml:space="preserve">d</w:t>
+      </w:r>
+      <w:r>
+        <w:t xml:space="preserve"> </w:t>
+      </w:r>
+      <w:r>
+        <w:t xml:space="preserve">= 0.12). The interaction between difficulty type and disfluency was significant,</w:t>
+      </w:r>
+      <w:r>
+        <w:t xml:space="preserve"> </w:t>
+      </w:r>
+      <w:r>
+        <w:rPr>
+          <w:i/>
+        </w:rPr>
+        <w:t xml:space="preserve">b</w:t>
+      </w:r>
+      <w:r>
+        <w:t xml:space="preserve"> </w:t>
+      </w:r>
+      <w:r>
+        <w:t xml:space="preserve">= 0.22,</w:t>
+      </w:r>
+      <w:r>
+        <w:t xml:space="preserve"> </w:t>
+      </w:r>
+      <w:r>
+        <w:rPr>
+          <w:i/>
+        </w:rPr>
+        <w:t xml:space="preserve">SE</w:t>
+      </w:r>
+      <w:r>
+        <w:t xml:space="preserve"> </w:t>
+      </w:r>
+      <w:r>
+        <w:t xml:space="preserve">= 0.04, 95% CI [0.14, 0.30], std. beta = 0.21,</w:t>
+      </w:r>
+      <w:r>
+        <w:t xml:space="preserve"> </w:t>
+      </w:r>
+      <w:r>
+        <w:rPr>
+          <w:i/>
+        </w:rPr>
+        <w:t xml:space="preserve">p</w:t>
+      </w:r>
+      <w:r>
+        <w:t xml:space="preserve"> </w:t>
+      </w:r>
+      <w:r>
+        <w:t xml:space="preserve">&lt; .001,</w:t>
+      </w:r>
+      <w:r>
+        <w:t xml:space="preserve"> </w:t>
+      </w:r>
+      <w:r>
+        <w:rPr>
+          <w:i/>
+        </w:rPr>
+        <w:t xml:space="preserve">d</w:t>
+      </w:r>
+      <w:r>
+        <w:t xml:space="preserve"> </w:t>
+      </w:r>
+      <w:r>
+        <w:t xml:space="preserve">= .11).</w:t>
       </w:r>
     </w:p>
     <w:p>
@@ -742,7 +1147,22 @@
         <w:pStyle w:val="Textkrper"/>
       </w:pPr>
       <w:r>
-        <w:t xml:space="preserve">To examine the strength of the interaction we examined the full model against the main effects model using the brms package (vers. 2.3.1). We used normal priors on all fixed effects. These are uninformative in terms of direction–both positive and negative effects are equally likely–but they are informative in terms of magnitude. The prior indicated that a model with the interaction term was strongly preferred over the model without the interaction (BF &gt; 100; Jeffreys, 1961). This suggests that the magnitide of the generation effect is larger than the Sans Forgetica effect. This can be clearly seen in Fig. 2.</w:t>
+        <w:t xml:space="preserve">To examine the strength of the interaction we examined the full model against the main effects model using the brms package (</w:t>
+      </w:r>
+      <w:r>
+        <w:t xml:space="preserve">Bürkner (2018)</w:t>
+      </w:r>
+      <w:r>
+        <w:t xml:space="preserve">; vers. 2.3.1). We used normal priors on all fixed effects. These are uninformative in terms of direction–both positive and negative effects are equally likely–but they are informative in terms of magnitude. The prior indicated that a model with the interaction term was strongly preferred over the model without the interaction [BF &gt; 100;</w:t>
+      </w:r>
+      <w:r>
+        <w:t xml:space="preserve"> </w:t>
+      </w:r>
+      <w:r>
+        <w:t xml:space="preserve">(“Jeffreys, H. (1961) Theory of Probability. 3rd Edition, Clarendon Press, Oxford. - References - Scientific Research Publishing,” n.d.)</w:t>
+      </w:r>
+      <w:r>
+        <w:t xml:space="preserve">). This suggests that the magnitide of the generation effect is larger than the Sans Forgetica effect. This is clearly seen in Fig. 2.</w:t>
       </w:r>
     </w:p>
     <w:p>
@@ -758,7 +1178,7 @@
     </w:p>
     <w:p>
       <w:pPr>
-        <w:pStyle w:val="CaptionedFigure"/>
+        <w:pStyle w:val="FirstParagraph"/>
       </w:pPr>
       <w:r>
         <w:drawing>
@@ -802,28 +1222,38 @@
           </wp:inline>
         </w:drawing>
       </w:r>
-    </w:p>
-    <w:p>
-      <w:pPr>
-        <w:pStyle w:val="ImageCaption"/>
-      </w:pPr>
-      <w:r>
-        <w:rPr>
-          <w:i/>
-        </w:rPr>
-        <w:t xml:space="preserve">Figure</w:t>
-      </w:r>
-      <w:r>
-        <w:t xml:space="preserve"> </w:t>
-      </w:r>
-      <w:r>
-        <w:rPr>
-          <w:i/>
-        </w:rPr>
-        <w:t xml:space="preserve">2:</w:t>
-      </w:r>
-      <w:r>
-        <w:t xml:space="preserve">.  Accuracy on Cued Recall Test. 95% CIs dervied from the glmer model using the effects package in R.</w:t>
+      <w:r>
+        <w:t xml:space="preserve"> </w:t>
+      </w:r>
+      <w:r>
+        <w:t xml:space="preserve">The results for Experiment 1 are clear-cut. Cued recall performance for cue-target pairs presented intact and in Sans Forgetica font were equivocial. That is, we did not observe a memory benefit for Sans Forgetica. We did, however, observe better cued recall performance for generated compared to intact items, which replicates decades of litearture (Bertsch et al., 2007). This suggests that (1) presenting materials in Sans Forgetica does not lead to better memory and (2) the Sans Forgetica effect is most likely not generated by the same mechanisms that give rise to the generation effect and other desirable difficulties.</w:t>
+      </w:r>
+    </w:p>
+    <w:p>
+      <w:pPr>
+        <w:pStyle w:val="berschrift1"/>
+      </w:pPr>
+      <w:bookmarkStart w:id="37" w:name="experiment-2"/>
+      <w:r>
+        <w:t xml:space="preserve">Experiment 2</w:t>
+      </w:r>
+      <w:bookmarkEnd w:id="37"/>
+    </w:p>
+    <w:p>
+      <w:pPr>
+        <w:pStyle w:val="FirstParagraph"/>
+      </w:pPr>
+      <w:r>
+        <w:t xml:space="preserve">Experiment 1 failed to find a memory benefit for Sans Forgetica effect. A limitation of Experiment 1 is that simple stimulus-response learning lacks educational realsim. To remedy this, Experiment 2 tested the mnemonic effects of Sans Forgetica using more realistic materials. Whereas Experiment 1 tested whether Sans Forgetica is driven by the generative process of retreival, Experiment 2 examines whether the Sans Forgetcia effect might exert its mnnmenonic benefit by making material more distinctive. Specifically, Sans Forgetica may make the marked portion of text more memorable because it stands out from the surrounding text. This is similar to the effects of pre-highlighting on learning. Indeed, some evidence supports this type of role for highlighting: When students read pre-highlighted passages, they recall more of the highlighted information and less of the non-highlighted information compared to students who receive an unmarked copy of the same passage</w:t>
+      </w:r>
+      <w:r>
+        <w:t xml:space="preserve"> </w:t>
+      </w:r>
+      <w:r>
+        <w:t xml:space="preserve">(Fowler &amp; Barker, 1974; Silvers &amp; Kreiner, 1997)</w:t>
+      </w:r>
+      <w:r>
+        <w:t xml:space="preserve">. To this end, Experiment 2 compared cued recall performance on a passage where some of the sentences were either presented in: Sans Forgetica, pre-highlighted in yellow, or unmodified. We hypothesized that if the Sans Forgetica effect is mainly driven by distinctiveness, words presented in Sans Forgetica should benefit more from the disfluency than the passage presented unmodified. Further, the benefit for Sans Forgetica should be similar in magnitude to the pre-highlighting condition as both manipulations serve to.</w:t>
       </w:r>
     </w:p>
     <w:p>
@@ -831,39 +1261,7 @@
         <w:pStyle w:val="Textkrper"/>
       </w:pPr>
       <w:r>
-        <w:t xml:space="preserve">The results for Experiment 1 are clear-cut. Cued recall performance for cue-target pairs presented intact and in Sans Forgetica font were equivocial. That is, we did not observe a memory benefit for Sans Forgetica. We did, however, observe better cued recall performance for generated compared to read targets, which replicates decades of litearture (Bertsch et al., 2007). This suggests that (1) presenting materials in Sans Forgetica does not lead to better memory and (2) the Sans Forgetica effect is most likely not generated by the same mechanisms that give rise to the generation effect.</w:t>
-      </w:r>
-    </w:p>
-    <w:p>
-      <w:pPr>
-        <w:pStyle w:val="berschrift1"/>
-      </w:pPr>
-      <w:bookmarkStart w:id="37" w:name="experiment-2"/>
-      <w:r>
-        <w:t xml:space="preserve">Experiment 2</w:t>
-      </w:r>
-      <w:bookmarkEnd w:id="37"/>
-    </w:p>
-    <w:p>
-      <w:pPr>
-        <w:pStyle w:val="FirstParagraph"/>
-      </w:pPr>
-      <w:r>
-        <w:t xml:space="preserve">Experiment 1 failed to find a memory benefit for Sans Forgetica effect. A limitation of Experiment 1 is that simple paired associate learning lacks educational realsim. To remedy this, Experiment 2 tested the mnemonic effects of Sans Forgetica using more realistic materials. Whereas Experiment 1 tested whether Sans Forgetica is driven by generation, Experiment 2 examined whether the Sans Forgetcia effect might exert its mnnmenonic benefit by making material more distinctive. Specifically, Sans Forgetica may make the marked portion of text more memorable because it stands out from the surrounding text. This is similar to the effects of pre-highlighting on learning. Indeed, some evidence supports this type of role for highlighting: When students read pre-highlighted passages, they recall more of the highlighted information and less of the non-highlighted information compared to students who receive an unmarked copy of the same passage (Fowler and Barker 1974; Silvers and Kreiner 1997). To this end, Experiment 2 compared cued recall performance on a passage where some of the sentences were either presented in: SF, pre-highlighted in yellow, or unmodified. If the Sans Forgetica effect is mainly driven by distinctiveness, words presented in Sans Forgetica should benefit more from disfluency than the passage presented unmodified. Further, the benefit for Sans Forgetica should be similar in magnitude to the pre-highlighting condition.</w:t>
-      </w:r>
-    </w:p>
-    <w:p>
-      <w:pPr>
-        <w:pStyle w:val="Textkrper"/>
-      </w:pPr>
-      <w:r>
-        <w:t xml:space="preserve">The pre-registration form for Experiment 2, which includes hypotheses, planned analyses,</w:t>
-      </w:r>
-      <w:r>
-        <w:t xml:space="preserve"> </w:t>
-      </w:r>
-      <w:r>
-        <w:t xml:space="preserve">exclusion criteria, and sample size justification, can be found at:</w:t>
+        <w:t xml:space="preserve">The pre-registration form for Experiment 2, which includes hypotheses, planned analyses,exclusion criteria, and sample size justification, can be found at:</w:t>
       </w:r>
       <w:r>
         <w:t xml:space="preserve"> </w:t>
@@ -884,14 +1282,24 @@
       <w:pPr>
         <w:pStyle w:val="berschrift2"/>
       </w:pPr>
-      <w:bookmarkStart w:id="39" w:name="participants-1"/>
-      <w:r>
-        <w:t xml:space="preserve">Participants</w:t>
+      <w:bookmarkStart w:id="39" w:name="method-1"/>
+      <w:r>
+        <w:t xml:space="preserve">Method</w:t>
       </w:r>
       <w:bookmarkEnd w:id="39"/>
     </w:p>
     <w:p>
       <w:pPr>
+        <w:pStyle w:val="berschrift3"/>
+      </w:pPr>
+      <w:bookmarkStart w:id="40" w:name="participants-1"/>
+      <w:r>
+        <w:t xml:space="preserve">Participants.</w:t>
+      </w:r>
+      <w:bookmarkEnd w:id="40"/>
+    </w:p>
+    <w:p>
+      <w:pPr>
         <w:pStyle w:val="FirstParagraph"/>
       </w:pPr>
       <w:r>
@@ -915,7 +1323,13 @@
         <w:pStyle w:val="Textkrper"/>
       </w:pPr>
       <w:r>
-        <w:t xml:space="preserve">Participants were 528 undergraduates who participated for partial completion of course credit. Sample size was based on a priori power analyses conducted using PANGEA v0.2. Sample size was calculated based on the samllest effect of interest (Lakens &amp; Evers, 2014). In this case, we were interested in powering our study to detect a medium-sized effect size (</w:t>
+        <w:t xml:space="preserve">Participants were 528 undergraduates who participated for partial completion of course credit. Sample size was based on a priori power analyses conducted using PANGEA v0.2. Sample size was calculated based on the samllest effect of interest (</w:t>
+      </w:r>
+      <w:r>
+        <w:t xml:space="preserve">Lakens and Evers (2014)</w:t>
+      </w:r>
+      <w:r>
+        <w:t xml:space="preserve">). In this case, we were interested in powering our study to detect a medium-sized effect size (</w:t>
       </w:r>
       <w:r>
         <w:rPr>
@@ -927,18 +1341,18 @@
         <w:t xml:space="preserve"> </w:t>
       </w:r>
       <w:r>
-        <w:t xml:space="preserve">= .35). Therefore, assuming an alpha of .05 and a desired power of 90%, a sample size of 170 is required to detect whether an effect size of .35 differs from zero. After excluding participants based on our preregistered exclusion critera, we were left with unequal group sizes. Becasue of this, we ran six more pariticpants per group, giving us 176 participants in each of the three conditions.</w:t>
+        <w:t xml:space="preserve">= .35). Therefore, assuming an alpha of .05 and a desired power of 90%, a sample size of 170 (per grouo) was required to detect whether an effect size of .35 differs from zero. After excluding participants based on our preregistered exclusion critera, we were left with unequal group sizes. Becasue of this, we ran six more pariticpants per group, giving us 176 participants in each of the three conditions.</w:t>
       </w:r>
     </w:p>
     <w:p>
       <w:pPr>
         <w:pStyle w:val="berschrift2"/>
       </w:pPr>
-      <w:bookmarkStart w:id="40" w:name="materials-1"/>
+      <w:bookmarkStart w:id="41" w:name="materials-1"/>
       <w:r>
         <w:t xml:space="preserve">Materials</w:t>
       </w:r>
-      <w:bookmarkEnd w:id="40"/>
+      <w:bookmarkEnd w:id="41"/>
     </w:p>
     <w:p>
       <w:pPr>
@@ -951,7 +1365,7 @@
         <w:rPr>
           <w:rStyle w:val="Funotenzeichen"/>
         </w:rPr>
-        <w:footnoteReference w:id="41"/>
+        <w:footnoteReference w:id="42"/>
       </w:r>
       <w:r>
         <w:t xml:space="preserve"> </w:t>
@@ -991,18 +1405,18 @@
       <w:pPr>
         <w:pStyle w:val="berschrift2"/>
       </w:pPr>
-      <w:bookmarkStart w:id="42" w:name="design-and-procedure-1"/>
+      <w:bookmarkStart w:id="43" w:name="design-and-procedure-1"/>
       <w:r>
         <w:t xml:space="preserve">Design and Procedure</w:t>
       </w:r>
-      <w:bookmarkEnd w:id="42"/>
+      <w:bookmarkEnd w:id="43"/>
     </w:p>
     <w:p>
       <w:pPr>
         <w:pStyle w:val="FirstParagraph"/>
       </w:pPr>
       <w:r>
-        <w:t xml:space="preserve">Participants were randomly assigned to either the pre-highlighted condition, sans forgetica condition, or unmodified condition. Our design manipulated three difference types of passages between-subjects: pre-highlighting, sans forgetica, and normal.</w:t>
+        <w:t xml:space="preserve">Participants were randomly assigned to either the pre-highlighted condition, sans forgetica condition, or unmodified condition. Our design manipulated three difference types of passages between-subjects: pre-highlighting, Sans Forgetica, and unmodified.</w:t>
       </w:r>
     </w:p>
     <w:p>
@@ -1010,7 +1424,7 @@
         <w:pStyle w:val="Textkrper"/>
       </w:pPr>
       <w:r>
-        <w:t xml:space="preserve">Participants completed the experiment on-line via the Qualtrics survey platform. Participant read a passage on ground water. Participants were given 10 minutes to read the passage. Participants in the pre-highlighted condition received some of the passages in yellow highlighting. Participants in the sans forgetcia codnition were presnetd some of the sentences in the sans forgetica font. Participants in the normal passage condition were presented sentences with no changes. All particiapnts were instructed to read the passage as though they were studying material for a class.</w:t>
+        <w:t xml:space="preserve">Participants completed the experiment on-line via the Qualtrics survey platform. Participant read a passage on ground water. Participants were given 10 minutes to read the passage. Participants in the pre-highlighted condition received some of the passages in yellow highlighting; Participants in the sans forgetcia codnition were presnetd some of the sentences in the sans forgetica font; Participants in the normal passage condition were presented sentences unmodified. All particiapnts were instructed to read the passage as though they were studying material for a class.</w:t>
       </w:r>
     </w:p>
     <w:p>
@@ -1054,18 +1468,18 @@
         <w:t xml:space="preserve"> </w:t>
       </w:r>
       <w:r>
-        <w:t xml:space="preserve">Participants were then given a short distractor task (anagrams) for 3 minutes. Finally, all participants were given 12 fill-in-the-blank test questions, one at a time.</w:t>
+        <w:t xml:space="preserve">Participants were then given a short distractor task (anagrams) for 3 minutes. Finally, all participants were given 12 fill-in-the-blank test questions, presented one at a time.</w:t>
       </w:r>
     </w:p>
     <w:p>
       <w:pPr>
         <w:pStyle w:val="berschrift1"/>
       </w:pPr>
-      <w:bookmarkStart w:id="43" w:name="scoring-1"/>
+      <w:bookmarkStart w:id="44" w:name="scoring-1"/>
       <w:r>
         <w:t xml:space="preserve">Scoring</w:t>
       </w:r>
-      <w:bookmarkEnd w:id="43"/>
+      <w:bookmarkEnd w:id="44"/>
     </w:p>
     <w:p>
       <w:pPr>
@@ -1079,24 +1493,24 @@
       <w:pPr>
         <w:pStyle w:val="berschrift2"/>
       </w:pPr>
-      <w:bookmarkStart w:id="44" w:name="results-and-discussion-1"/>
+      <w:bookmarkStart w:id="45" w:name="results-and-discussion-1"/>
       <w:r>
         <w:t xml:space="preserve">Results and Discussion</w:t>
       </w:r>
-      <w:bookmarkEnd w:id="44"/>
+      <w:bookmarkEnd w:id="45"/>
     </w:p>
     <w:p>
       <w:pPr>
         <w:pStyle w:val="FirstParagraph"/>
       </w:pPr>
       <w:r>
-        <w:t xml:space="preserve">We fit a logistic mixed model in a similar fashion to Experiment 1. We fit a model with passage type as a fixed effect and random intercepts for participants (</w:t>
-      </w:r>
-      <w:r>
-        <w:rPr>
-          <w:i/>
-        </w:rPr>
-        <w:t xml:space="preserve">n</w:t>
+        <w:t xml:space="preserve">For congruency with Experiment 1, we fit a logistic mixed model in a similar fashion. We fit a model with passage type as a fixed effect and random intercepts for participants (</w:t>
+      </w:r>
+      <w:r>
+        <w:rPr>
+          <w:i/>
+        </w:rPr>
+        <w:t xml:space="preserve">N</w:t>
       </w:r>
       <w:r>
         <w:t xml:space="preserve">=528) and questions (</w:t>
@@ -1105,7 +1519,7 @@
         <w:rPr>
           <w:i/>
         </w:rPr>
-        <w:t xml:space="preserve">n</w:t>
+        <w:t xml:space="preserve">N</w:t>
       </w:r>
       <w:r>
         <w:t xml:space="preserve">=11): (formula: acc=glmer(auto_acc~passage_type+(1|Participant) + (1|Question), data=data, family=</w:t>
@@ -1120,7 +1534,7 @@
         <w:t xml:space="preserve">”</w:t>
       </w:r>
       <w:r>
-        <w:t xml:space="preserve">). We hypothesized that recall for pre-highlighted and sans forgetica sentences would be better remembered than normal sentences and that there would be no recall differences between the highlighted and sans forgetia sentences. Our hypotheses were partially supported (see Fig. 2). Results indicated that pre-highlighted sentences were better remembered than sentences presented normally,</w:t>
+        <w:t xml:space="preserve">). Passage type was coded using treatment coding. We hypothesized that recall for pre-highlighted and Sans Forgetica sentences would be better remembered than normal sentences and that there would be no recall differences between the highlighted and sans forgetia sentences. Our hypotheses were partially supported (see Fig. 2). Results indicated that pre-highlighted sentences were better remembered than sentences presented normally,</w:t>
       </w:r>
       <w:r>
         <w:t xml:space="preserve"> </w:t>
@@ -1180,7 +1594,7 @@
         <w:t xml:space="preserve"> </w:t>
       </w:r>
       <w:r>
-        <w:t xml:space="preserve">= .21, and were marginally better remembered than sentences presented in Sans Forgetcia,</w:t>
+        <w:t xml:space="preserve">= 0.21, and were marginally better remembered than sentences presented in Sans Forgetcia,</w:t>
       </w:r>
       <w:r>
         <w:t xml:space="preserve"> </w:t>
@@ -1270,7 +1684,7 @@
         <w:t xml:space="preserve"> </w:t>
       </w:r>
       <w:r>
-        <w:t xml:space="preserve">= .76. Critically, there was no difference between sentences presented normally and in sans forgetcia,</w:t>
+        <w:t xml:space="preserve">= -0.18. Critically, there was no difference between sentences presented normally and in Sans Forgetcia,</w:t>
       </w:r>
       <w:r>
         <w:t xml:space="preserve"> </w:t>
@@ -1312,7 +1726,28 @@
         <w:t xml:space="preserve"> </w:t>
       </w:r>
       <w:r>
-        <w:t xml:space="preserve">= 0.700, d = .03. A Bayes factor using the brms package (Burkner, 2015) was computed and there is moderate evidence that there is no difference between the two conditions (BF = 7.47).</w:t>
+        <w:t xml:space="preserve">= 0.700,</w:t>
+      </w:r>
+      <w:r>
+        <w:t xml:space="preserve"> </w:t>
+      </w:r>
+      <w:r>
+        <w:rPr>
+          <w:i/>
+        </w:rPr>
+        <w:t xml:space="preserve">d</w:t>
+      </w:r>
+      <w:r>
+        <w:t xml:space="preserve"> </w:t>
+      </w:r>
+      <w:r>
+        <w:t xml:space="preserve">= .03. A Bayes factor using the brms package [</w:t>
+      </w:r>
+      <w:r>
+        <w:t xml:space="preserve">Bürkner (2018)</w:t>
+      </w:r>
+      <w:r>
+        <w:t xml:space="preserve">) was computed and there is moderate evidence that there is no difference between the two conditions (BF01 = 7.47).</w:t>
       </w:r>
     </w:p>
     <w:p>
@@ -1335,7 +1770,7 @@
                     </pic:cNvPicPr>
                   </pic:nvPicPr>
                   <pic:blipFill>
-                    <a:blip r:embed="rId45"/>
+                    <a:blip r:embed="rId46"/>
                     <a:stretch>
                       <a:fillRect/>
                     </a:stretch>
@@ -1389,11 +1824,11 @@
       <w:pPr>
         <w:pStyle w:val="berschrift2"/>
       </w:pPr>
-      <w:bookmarkStart w:id="46" w:name="exploratory-analysis"/>
+      <w:bookmarkStart w:id="47" w:name="exploratory-analysis"/>
       <w:r>
         <w:t xml:space="preserve">Exploratory Analysis</w:t>
       </w:r>
-      <w:bookmarkEnd w:id="46"/>
+      <w:bookmarkEnd w:id="47"/>
     </w:p>
     <w:p>
       <w:pPr>
@@ -1910,7 +2345,7 @@
                     </pic:cNvPicPr>
                   </pic:nvPicPr>
                   <pic:blipFill>
-                    <a:blip r:embed="rId47"/>
+                    <a:blip r:embed="rId48"/>
                     <a:stretch>
                       <a:fillRect/>
                     </a:stretch>
@@ -2301,75 +2736,156 @@
       <w:pPr>
         <w:pStyle w:val="berschrift1"/>
       </w:pPr>
-      <w:bookmarkStart w:id="48" w:name="discussion"/>
+      <w:bookmarkStart w:id="49" w:name="discussion"/>
       <w:r>
         <w:t xml:space="preserve">Discussion</w:t>
       </w:r>
-      <w:bookmarkEnd w:id="48"/>
+      <w:bookmarkEnd w:id="49"/>
     </w:p>
     <w:p>
       <w:pPr>
         <w:pStyle w:val="FirstParagraph"/>
       </w:pPr>
       <w:r>
-        <w:t xml:space="preserve">While it has been reported that Sans Forgetica font can enhance memory, we report results from two high-powered experiments arguing against this claim. Specificlaly, we demonstrated that Sans Forgetica does not enhance cued recall for cue-target pairs (Experiment 1) or words embeded in sentences from a passage (Experiment 2). This adds to the increasing litearture showing that perceptual disfluency has very little impact on actual memory performance (e.g., Magreehan et al., 2016; Rhodes &amp; Castel, 2008, 2009; Rummer et al., 2016; Xie et al., 2018; Yue et al., 2013), While Sans Forgetica did not produce a memory benefit, we did observe a memory advantage for items that had to be generated (Experiment 1) and that were pre-highlighted.</w:t>
+        <w:t xml:space="preserve">While it has been reported that Sans Forgetica font can enhance memory, we report results from two high-powered experiments arguing against this claim. Specificlaly, we demonstrated that Sans Forgetica does not enhance cued recall for cue-target pairs (Experiment 1) or words embeded in sentences from a passage (Experiment 2). This adds to the increasing litearture showing that perceptual disfluency has very little impact on actual memory performance (e.g.,</w:t>
+      </w:r>
+      <w:r>
+        <w:t xml:space="preserve"> </w:t>
+      </w:r>
+      <w:r>
+        <w:t xml:space="preserve">Magreehan et al. (2016)</w:t>
+      </w:r>
+      <w:r>
+        <w:t xml:space="preserve">;</w:t>
+      </w:r>
+      <w:r>
+        <w:t xml:space="preserve"> </w:t>
+      </w:r>
+      <w:r>
+        <w:t xml:space="preserve">Rhodes and Castel (2008)</w:t>
+      </w:r>
+      <w:r>
+        <w:t xml:space="preserve">;</w:t>
+      </w:r>
+      <w:r>
+        <w:t xml:space="preserve"> </w:t>
+      </w:r>
+      <w:r>
+        <w:t xml:space="preserve">Rhodes and Castel (2009)</w:t>
+      </w:r>
+      <w:r>
+        <w:t xml:space="preserve">;</w:t>
+      </w:r>
+      <w:r>
+        <w:t xml:space="preserve"> </w:t>
+      </w:r>
+      <w:r>
+        <w:t xml:space="preserve">Rummer et al. (2016)</w:t>
+      </w:r>
+      <w:r>
+        <w:t xml:space="preserve">;</w:t>
+      </w:r>
+      <w:r>
+        <w:t xml:space="preserve"> </w:t>
+      </w:r>
+      <w:r>
+        <w:t xml:space="preserve">Xie et al. (2018)</w:t>
+      </w:r>
+      <w:r>
+        <w:t xml:space="preserve">;</w:t>
+      </w:r>
+      <w:r>
+        <w:t xml:space="preserve"> </w:t>
+      </w:r>
+      <w:r>
+        <w:t xml:space="preserve">Yue et al. (n.d.)</w:t>
+      </w:r>
+      <w:r>
+        <w:t xml:space="preserve">), While Sans Forgetica did not produce a memory benefit, we did observe a memory advantage for items that had to be generated (Experiment 1) and that were pre-highlighted.</w:t>
       </w:r>
     </w:p>
     <w:p>
       <w:pPr>
         <w:pStyle w:val="berschrift2"/>
       </w:pPr>
-      <w:bookmarkStart w:id="49" w:name="limitations"/>
+      <w:bookmarkStart w:id="50" w:name="limitations"/>
       <w:r>
         <w:t xml:space="preserve">Limitations</w:t>
       </w:r>
-      <w:bookmarkEnd w:id="49"/>
+      <w:bookmarkEnd w:id="50"/>
     </w:p>
     <w:p>
       <w:pPr>
         <w:pStyle w:val="berschrift3"/>
       </w:pPr>
-      <w:bookmarkStart w:id="50" w:name="materials-appropriate-processing"/>
-      <w:r>
-        <w:t xml:space="preserve">Materials-appropriate processing.</w:t>
-      </w:r>
-      <w:bookmarkEnd w:id="50"/>
+      <w:bookmarkStart w:id="51" w:name="transfer-appropriate-processing"/>
+      <w:r>
+        <w:t xml:space="preserve">Transfer-appropriate processing.</w:t>
+      </w:r>
+      <w:bookmarkEnd w:id="51"/>
     </w:p>
     <w:p>
       <w:pPr>
         <w:pStyle w:val="FirstParagraph"/>
       </w:pPr>
       <w:r>
-        <w:t xml:space="preserve">In both experiments we looked at cued recall. A recent transfer-appropriate processing (TAP) framework has contextualized when difficulties are desirable and when they are not (McDaniel &amp; Butler, 2010). Its essence emphasizes the qualitative mismatch of the evoked encoding processes of the applied difficulty (and by the material) with respect to the required retrieval processes of the memory test. Thus, one important aspect postulated by this framework denotes the specific encoding processes stimulated by the type of difficulty applied. For example, generating incomplete word-fragments within a text intensifies the processing of the word cue and the word surroundings that help to identify the word, thus enhancing proposition-specific encoding. In contrast,creating sentence coherency in a text with randomized sentences intensifies the processing of the relationships of information in the text, thus enhancing relational encoding (McDaniel, Hines, Waddill,&amp; Einstein, 1994). Consequently, the generation-task, whic hrequired word-generation, led to improved verbatim recall, but it was not desirable for relational test questions (and vice versa). These differently evoked encoding processes (proposition-specificversus relational) by the generation task predicted different memory effects. It is thus possible that the Sans Forgetica effect arises only under certain memory paradigms (e.g., free recall or recognition). It is hard to test this however, as the mechanim(s) that give rise to the effect are unclear and currently there is not strong evidence that the Sans Forgetica effect is reliable.</w:t>
+        <w:t xml:space="preserve">In both experiments we looked at cued recall. A recent transfer-appropriate processing (TAP) framework has contextualized when difficulties are desirable and when they are not</w:t>
+      </w:r>
+      <w:r>
+        <w:t xml:space="preserve"> </w:t>
+      </w:r>
+      <w:r>
+        <w:t xml:space="preserve">(McDaniel &amp; Butler, 2011)</w:t>
+      </w:r>
+      <w:r>
+        <w:t xml:space="preserve">. Its essence emphasizes the qualitative mismatch of the evoked encoding processes of the applied difficulty (and by the material) with respect to the required retrieval processes of the memory test. Thus, one important aspect postulated by this framework denotes the specific encoding processes stimulated by the type of difficulty applied. For example, generating incomplete word-fragments within a text intensifies the processing of the word cue and the word surroundings that help to identify the word, thus enhancing proposition-specific encoding. In contrast, creating sentence coherency in a text with randomized sentences intensifies the processing of the relationships of information in the text, thus enhancing relational encoding</w:t>
+      </w:r>
+      <w:r>
+        <w:t xml:space="preserve"> </w:t>
+      </w:r>
+      <w:r>
+        <w:t xml:space="preserve">(McDaniel, Hines, Waddill, &amp; Einstein, 1994)</w:t>
+      </w:r>
+      <w:r>
+        <w:t xml:space="preserve">. Consequently, the generation-task, which required word-generation, led to improved verbatim recall, but it was not desirable for relational test questions (and vice versa). These differently evoked encoding processes (proposition-specificversus relational) by the generation task predicted different memory effects. It is thus possible that the Sans Forgetica effect arises only under certain memory paradigms (e.g., free recall or recognition). It is hard to test this however, as the mechanim(s) that give rise to the effect are unclear and currently there is not strong evidence that the Sans Forgetica effect is reliable. Furture research should explore different testing conditions.</w:t>
       </w:r>
     </w:p>
     <w:p>
       <w:pPr>
         <w:pStyle w:val="berschrift3"/>
       </w:pPr>
-      <w:bookmarkStart w:id="51" w:name="processing-difficulty"/>
+      <w:bookmarkStart w:id="52" w:name="processing-difficulty"/>
       <w:r>
         <w:t xml:space="preserve">Processing Difficulty.</w:t>
       </w:r>
-      <w:bookmarkEnd w:id="51"/>
+      <w:bookmarkEnd w:id="52"/>
     </w:p>
     <w:p>
       <w:pPr>
         <w:pStyle w:val="FirstParagraph"/>
       </w:pPr>
       <w:r>
-        <w:t xml:space="preserve">One critism put forth when examianing perceptual disfluency is that studies do not objectively test (e.g., by using RTs) that stimuli are in fact perceptually disfluent (see Geller et al., 2018). Given that the two experiments conatined herein were presented on-line, it is diffiuclt to test this assumption. In Expeirment 2 we used metamemory judgements as a proxy for disfluency, but we did not find that Sans Forgetica font produced lower judgemtns of leanrning.</w:t>
+        <w:t xml:space="preserve">One critism put forth when examianing perceptual disfluency is that studies do not objectively test (e.g., by using RTs) that stimuli are in fact perceptually disfluent [see</w:t>
+      </w:r>
+      <w:r>
+        <w:t xml:space="preserve"> </w:t>
+      </w:r>
+      <w:r>
+        <w:t xml:space="preserve">Geller et al. (2018)</w:t>
+      </w:r>
+      <w:r>
+        <w:t xml:space="preserve">). Given that the two experiments conatined herein were presented on-line, it is diffiuclt to test this assumption. In Expeirment 2 we used metamemory judgements as a proxy for disfluency, but we did not find that Sans Forgetica font produced lower judgemtns of leanrning.</w:t>
       </w:r>
     </w:p>
     <w:p>
       <w:pPr>
         <w:pStyle w:val="berschrift1"/>
       </w:pPr>
-      <w:bookmarkStart w:id="52" w:name="conclusion"/>
+      <w:bookmarkStart w:id="53" w:name="conclusion"/>
       <w:r>
         <w:t xml:space="preserve">Conclusion</w:t>
       </w:r>
-      <w:bookmarkEnd w:id="52"/>
+      <w:bookmarkEnd w:id="53"/>
     </w:p>
     <w:p>
       <w:pPr>
@@ -2388,14 +2904,1160 @@
       <w:pPr>
         <w:pStyle w:val="berschrift1"/>
       </w:pPr>
-      <w:bookmarkStart w:id="53" w:name="references"/>
+      <w:bookmarkStart w:id="54" w:name="references"/>
       <w:r>
         <w:t xml:space="preserve">References</w:t>
       </w:r>
-      <w:bookmarkEnd w:id="53"/>
-    </w:p>
-    <w:bookmarkStart w:id="54" w:name="refs"/>
-    <w:bookmarkEnd w:id="54"/>
+      <w:bookmarkEnd w:id="54"/>
+    </w:p>
+    <w:bookmarkStart w:id="112" w:name="refs"/>
+    <w:bookmarkStart w:id="56" w:name="ref-Bates2015"/>
+    <w:p>
+      <w:pPr>
+        <w:pStyle w:val="FirstParagraph"/>
+      </w:pPr>
+      <w:r>
+        <w:t xml:space="preserve">Bates, D., Mächler, M., Bolker, B., &amp; Walker, S. (2015). Fitting linear mixed-effects models using lme4.</w:t>
+      </w:r>
+      <w:r>
+        <w:t xml:space="preserve"> </w:t>
+      </w:r>
+      <w:r>
+        <w:rPr>
+          <w:i/>
+        </w:rPr>
+        <w:t xml:space="preserve">Journal of Statistical Software</w:t>
+      </w:r>
+      <w:r>
+        <w:t xml:space="preserve">,</w:t>
+      </w:r>
+      <w:r>
+        <w:t xml:space="preserve"> </w:t>
+      </w:r>
+      <w:r>
+        <w:rPr>
+          <w:i/>
+        </w:rPr>
+        <w:t xml:space="preserve">67</w:t>
+      </w:r>
+      <w:r>
+        <w:t xml:space="preserve">(1), 1–48.</w:t>
+      </w:r>
+      <w:r>
+        <w:t xml:space="preserve"> </w:t>
+      </w:r>
+      <w:hyperlink r:id="rId55">
+        <w:r>
+          <w:rPr>
+            <w:rStyle w:val="Hyperlink"/>
+          </w:rPr>
+          <w:t xml:space="preserve">https://doi.org/10.18637/jss.v067.i01</w:t>
+        </w:r>
+      </w:hyperlink>
+    </w:p>
+    <w:bookmarkEnd w:id="56"/>
+    <w:bookmarkStart w:id="58" w:name="ref-Bertsch2007"/>
+    <w:p>
+      <w:pPr>
+        <w:pStyle w:val="Textkrper"/>
+      </w:pPr>
+      <w:r>
+        <w:t xml:space="preserve">Bertsch, S., Pesta, B. J., Wiscott, R., &amp; McDaniel, M. A. (2007). The generation effect: A meta-analytic review.</w:t>
+      </w:r>
+      <w:r>
+        <w:t xml:space="preserve"> </w:t>
+      </w:r>
+      <w:r>
+        <w:rPr>
+          <w:i/>
+        </w:rPr>
+        <w:t xml:space="preserve">Memory and Cognition</w:t>
+      </w:r>
+      <w:r>
+        <w:t xml:space="preserve">,</w:t>
+      </w:r>
+      <w:r>
+        <w:t xml:space="preserve"> </w:t>
+      </w:r>
+      <w:r>
+        <w:rPr>
+          <w:i/>
+        </w:rPr>
+        <w:t xml:space="preserve">35</w:t>
+      </w:r>
+      <w:r>
+        <w:t xml:space="preserve">(2), 201–210.</w:t>
+      </w:r>
+      <w:r>
+        <w:t xml:space="preserve"> </w:t>
+      </w:r>
+      <w:hyperlink r:id="rId57">
+        <w:r>
+          <w:rPr>
+            <w:rStyle w:val="Hyperlink"/>
+          </w:rPr>
+          <w:t xml:space="preserve">https://doi.org/10.3758/BF03193441</w:t>
+        </w:r>
+      </w:hyperlink>
+    </w:p>
+    <w:bookmarkEnd w:id="58"/>
+    <w:bookmarkStart w:id="59" w:name="ref-Bjork2011"/>
+    <w:p>
+      <w:pPr>
+        <w:pStyle w:val="Textkrper"/>
+      </w:pPr>
+      <w:r>
+        <w:t xml:space="preserve">Bjork, E. L., &amp; Bjork, R. A. (2011). Making things hard on yourself, but in a good way: Creating desirable difficulties to enhance learning. In</w:t>
+      </w:r>
+      <w:r>
+        <w:t xml:space="preserve"> </w:t>
+      </w:r>
+      <w:r>
+        <w:rPr>
+          <w:i/>
+        </w:rPr>
+        <w:t xml:space="preserve">Psychology and the real world: Essays illustrating fundamental contributions to society.</w:t>
+      </w:r>
+      <w:r>
+        <w:t xml:space="preserve"> </w:t>
+      </w:r>
+      <w:r>
+        <w:t xml:space="preserve">(pp. 56–64). New York, NY, US: Worth Publishers.</w:t>
+      </w:r>
+    </w:p>
+    <w:bookmarkEnd w:id="59"/>
+    <w:bookmarkStart w:id="61" w:name="ref-Bjork2016"/>
+    <w:p>
+      <w:pPr>
+        <w:pStyle w:val="Textkrper"/>
+      </w:pPr>
+      <w:r>
+        <w:t xml:space="preserve">Bjork, R. A., &amp; Yue, C. L. (2016). Commentary: Is disfluency desirable? Springer New York LLC.</w:t>
+      </w:r>
+      <w:r>
+        <w:t xml:space="preserve"> </w:t>
+      </w:r>
+      <w:hyperlink r:id="rId60">
+        <w:r>
+          <w:rPr>
+            <w:rStyle w:val="Hyperlink"/>
+          </w:rPr>
+          <w:t xml:space="preserve">https://doi.org/10.1007/s11409-016-9156-8</w:t>
+        </w:r>
+      </w:hyperlink>
+    </w:p>
+    <w:bookmarkEnd w:id="61"/>
+    <w:bookmarkStart w:id="63" w:name="ref-Buchanan2019"/>
+    <w:p>
+      <w:pPr>
+        <w:pStyle w:val="Textkrper"/>
+      </w:pPr>
+      <w:r>
+        <w:t xml:space="preserve">Buchanan, E. M., De Deyne, S., &amp; Montefinese, M. (2019). A practical primer on processing semantic property norm data.</w:t>
+      </w:r>
+      <w:r>
+        <w:t xml:space="preserve"> </w:t>
+      </w:r>
+      <w:r>
+        <w:rPr>
+          <w:i/>
+        </w:rPr>
+        <w:t xml:space="preserve">Cognitive Processing</w:t>
+      </w:r>
+      <w:r>
+        <w:t xml:space="preserve">.</w:t>
+      </w:r>
+      <w:r>
+        <w:t xml:space="preserve"> </w:t>
+      </w:r>
+      <w:hyperlink r:id="rId62">
+        <w:r>
+          <w:rPr>
+            <w:rStyle w:val="Hyperlink"/>
+          </w:rPr>
+          <w:t xml:space="preserve">https://doi.org/10.1007/s10339-019-00939-6</w:t>
+        </w:r>
+      </w:hyperlink>
+    </w:p>
+    <w:bookmarkEnd w:id="63"/>
+    <w:bookmarkStart w:id="65" w:name="ref-Burkner2018"/>
+    <w:p>
+      <w:pPr>
+        <w:pStyle w:val="Textkrper"/>
+      </w:pPr>
+      <w:r>
+        <w:t xml:space="preserve">Bürkner, P.-C. (2018). Advanced Bayesian multilevel modeling with the R package brms.</w:t>
+      </w:r>
+      <w:r>
+        <w:t xml:space="preserve"> </w:t>
+      </w:r>
+      <w:r>
+        <w:rPr>
+          <w:i/>
+        </w:rPr>
+        <w:t xml:space="preserve">The R Journal</w:t>
+      </w:r>
+      <w:r>
+        <w:t xml:space="preserve">,</w:t>
+      </w:r>
+      <w:r>
+        <w:t xml:space="preserve"> </w:t>
+      </w:r>
+      <w:r>
+        <w:rPr>
+          <w:i/>
+        </w:rPr>
+        <w:t xml:space="preserve">10</w:t>
+      </w:r>
+      <w:r>
+        <w:t xml:space="preserve">(1), 395–411.</w:t>
+      </w:r>
+      <w:r>
+        <w:t xml:space="preserve"> </w:t>
+      </w:r>
+      <w:hyperlink r:id="rId64">
+        <w:r>
+          <w:rPr>
+            <w:rStyle w:val="Hyperlink"/>
+          </w:rPr>
+          <w:t xml:space="preserve">https://doi.org/10.32614/RJ-2018-017</w:t>
+        </w:r>
+      </w:hyperlink>
+    </w:p>
+    <w:bookmarkEnd w:id="65"/>
+    <w:bookmarkStart w:id="67" w:name="ref-Carpenter2016"/>
+    <w:p>
+      <w:pPr>
+        <w:pStyle w:val="Textkrper"/>
+      </w:pPr>
+      <w:r>
+        <w:t xml:space="preserve">Carpenter, S. K. (2016). Spacing effects on learning and memory. In</w:t>
+      </w:r>
+      <w:r>
+        <w:t xml:space="preserve"> </w:t>
+      </w:r>
+      <w:r>
+        <w:rPr>
+          <w:i/>
+        </w:rPr>
+        <w:t xml:space="preserve">The curated reference collection in neuroscience and biobehavioral psychology</w:t>
+      </w:r>
+      <w:r>
+        <w:t xml:space="preserve"> </w:t>
+      </w:r>
+      <w:r>
+        <w:t xml:space="preserve">(pp. 465–485). Elsevier Science Ltd.</w:t>
+      </w:r>
+      <w:r>
+        <w:t xml:space="preserve"> </w:t>
+      </w:r>
+      <w:hyperlink r:id="rId66">
+        <w:r>
+          <w:rPr>
+            <w:rStyle w:val="Hyperlink"/>
+          </w:rPr>
+          <w:t xml:space="preserve">https://doi.org/10.1016/B978-0-12-809324-5.21054-7</w:t>
+        </w:r>
+      </w:hyperlink>
+    </w:p>
+    <w:bookmarkEnd w:id="67"/>
+    <w:bookmarkStart w:id="69" w:name="ref-Carpenter2006"/>
+    <w:p>
+      <w:pPr>
+        <w:pStyle w:val="Textkrper"/>
+      </w:pPr>
+      <w:r>
+        <w:t xml:space="preserve">Carpenter, S. K., Pashler, H., &amp; Vul, E. (2006). What types of learning are enhanced by a cued recall test?</w:t>
+      </w:r>
+      <w:r>
+        <w:t xml:space="preserve"> </w:t>
+      </w:r>
+      <w:r>
+        <w:rPr>
+          <w:i/>
+        </w:rPr>
+        <w:t xml:space="preserve">Psychonomic Bulletin and Review</w:t>
+      </w:r>
+      <w:r>
+        <w:t xml:space="preserve">,</w:t>
+      </w:r>
+      <w:r>
+        <w:t xml:space="preserve"> </w:t>
+      </w:r>
+      <w:r>
+        <w:rPr>
+          <w:i/>
+        </w:rPr>
+        <w:t xml:space="preserve">13</w:t>
+      </w:r>
+      <w:r>
+        <w:t xml:space="preserve">(5), 826–830.</w:t>
+      </w:r>
+      <w:r>
+        <w:t xml:space="preserve"> </w:t>
+      </w:r>
+      <w:hyperlink r:id="rId68">
+        <w:r>
+          <w:rPr>
+            <w:rStyle w:val="Hyperlink"/>
+          </w:rPr>
+          <w:t xml:space="preserve">https://doi.org/10.3758/BF03194004</w:t>
+        </w:r>
+      </w:hyperlink>
+    </w:p>
+    <w:bookmarkEnd w:id="69"/>
+    <w:bookmarkStart w:id="71" w:name="ref-Diemand-Yauman2011"/>
+    <w:p>
+      <w:pPr>
+        <w:pStyle w:val="Textkrper"/>
+      </w:pPr>
+      <w:r>
+        <w:t xml:space="preserve">Diemand-Yauman, C., Oppenheimer, D. M., &amp; Vaughan, E. B. (2011). Fortune favors the: Effects of disfluency on educational outcomes.</w:t>
+      </w:r>
+      <w:r>
+        <w:t xml:space="preserve"> </w:t>
+      </w:r>
+      <w:r>
+        <w:rPr>
+          <w:i/>
+        </w:rPr>
+        <w:t xml:space="preserve">Cognition</w:t>
+      </w:r>
+      <w:r>
+        <w:t xml:space="preserve">,</w:t>
+      </w:r>
+      <w:r>
+        <w:t xml:space="preserve"> </w:t>
+      </w:r>
+      <w:r>
+        <w:rPr>
+          <w:i/>
+        </w:rPr>
+        <w:t xml:space="preserve">118</w:t>
+      </w:r>
+      <w:r>
+        <w:t xml:space="preserve">(1), 111–115.</w:t>
+      </w:r>
+      <w:r>
+        <w:t xml:space="preserve"> </w:t>
+      </w:r>
+      <w:hyperlink r:id="rId70">
+        <w:r>
+          <w:rPr>
+            <w:rStyle w:val="Hyperlink"/>
+          </w:rPr>
+          <w:t xml:space="preserve">https://doi.org/10.1016/j.cognition.2010.09.012</w:t>
+        </w:r>
+      </w:hyperlink>
+    </w:p>
+    <w:bookmarkEnd w:id="71"/>
+    <w:bookmarkStart w:id="72" w:name="ref-Earp2018"/>
+    <w:p>
+      <w:pPr>
+        <w:pStyle w:val="Textkrper"/>
+      </w:pPr>
+      <w:r>
+        <w:t xml:space="preserve">Earp, J. (2018). Q&amp;A: Designing a font to help students remember key information.</w:t>
+      </w:r>
+    </w:p>
+    <w:bookmarkEnd w:id="72"/>
+    <w:bookmarkStart w:id="74" w:name="ref-Fowler1974"/>
+    <w:p>
+      <w:pPr>
+        <w:pStyle w:val="Textkrper"/>
+      </w:pPr>
+      <w:r>
+        <w:t xml:space="preserve">Fowler, R. L., &amp; Barker, A. S. (1974). Effectiveness of highlighting for retention of text material.</w:t>
+      </w:r>
+      <w:r>
+        <w:t xml:space="preserve"> </w:t>
+      </w:r>
+      <w:r>
+        <w:rPr>
+          <w:i/>
+        </w:rPr>
+        <w:t xml:space="preserve">Journal of Applied Psychology</w:t>
+      </w:r>
+      <w:r>
+        <w:t xml:space="preserve">,</w:t>
+      </w:r>
+      <w:r>
+        <w:t xml:space="preserve"> </w:t>
+      </w:r>
+      <w:r>
+        <w:rPr>
+          <w:i/>
+        </w:rPr>
+        <w:t xml:space="preserve">59</w:t>
+      </w:r>
+      <w:r>
+        <w:t xml:space="preserve">(3), 358–364.</w:t>
+      </w:r>
+      <w:r>
+        <w:t xml:space="preserve"> </w:t>
+      </w:r>
+      <w:hyperlink r:id="rId73">
+        <w:r>
+          <w:rPr>
+            <w:rStyle w:val="Hyperlink"/>
+          </w:rPr>
+          <w:t xml:space="preserve">https://doi.org/10.1037/h0036750</w:t>
+        </w:r>
+      </w:hyperlink>
+    </w:p>
+    <w:bookmarkEnd w:id="74"/>
+    <w:bookmarkStart w:id="76" w:name="ref-French2013"/>
+    <w:p>
+      <w:pPr>
+        <w:pStyle w:val="Textkrper"/>
+      </w:pPr>
+      <w:r>
+        <w:t xml:space="preserve">French, M. M., Blood, A., Bright, N. D., Futak, D., Grohmann, M. J., Hasthorpe, A., … Tabor, J. (2013). Changing fonts in education: How the benefits vary with ability and dyslexia.</w:t>
+      </w:r>
+      <w:r>
+        <w:t xml:space="preserve"> </w:t>
+      </w:r>
+      <w:r>
+        <w:rPr>
+          <w:i/>
+        </w:rPr>
+        <w:t xml:space="preserve">Journal of Educational Research</w:t>
+      </w:r>
+      <w:r>
+        <w:t xml:space="preserve">,</w:t>
+      </w:r>
+      <w:r>
+        <w:t xml:space="preserve"> </w:t>
+      </w:r>
+      <w:r>
+        <w:rPr>
+          <w:i/>
+        </w:rPr>
+        <w:t xml:space="preserve">106</w:t>
+      </w:r>
+      <w:r>
+        <w:t xml:space="preserve">(4), 301–304.</w:t>
+      </w:r>
+      <w:r>
+        <w:t xml:space="preserve"> </w:t>
+      </w:r>
+      <w:hyperlink r:id="rId75">
+        <w:r>
+          <w:rPr>
+            <w:rStyle w:val="Hyperlink"/>
+          </w:rPr>
+          <w:t xml:space="preserve">https://doi.org/10.1080/00220671.2012.736430</w:t>
+        </w:r>
+      </w:hyperlink>
+    </w:p>
+    <w:bookmarkEnd w:id="76"/>
+    <w:bookmarkStart w:id="78" w:name="ref-Geller2018"/>
+    <w:p>
+      <w:pPr>
+        <w:pStyle w:val="Textkrper"/>
+      </w:pPr>
+      <w:r>
+        <w:t xml:space="preserve">Geller, J., Still, M. L., Dark, V. J., &amp; Carpenter, S. K. (2018). Would disfluency by any other name still be disfluent? Examining the disfluency effect with cursive handwriting.</w:t>
+      </w:r>
+      <w:r>
+        <w:t xml:space="preserve"> </w:t>
+      </w:r>
+      <w:r>
+        <w:rPr>
+          <w:i/>
+        </w:rPr>
+        <w:t xml:space="preserve">Memory and Cognition</w:t>
+      </w:r>
+      <w:r>
+        <w:t xml:space="preserve">,</w:t>
+      </w:r>
+      <w:r>
+        <w:t xml:space="preserve"> </w:t>
+      </w:r>
+      <w:r>
+        <w:rPr>
+          <w:i/>
+        </w:rPr>
+        <w:t xml:space="preserve">46</w:t>
+      </w:r>
+      <w:r>
+        <w:t xml:space="preserve">(7), 1109–1126.</w:t>
+      </w:r>
+      <w:r>
+        <w:t xml:space="preserve"> </w:t>
+      </w:r>
+      <w:hyperlink r:id="rId77">
+        <w:r>
+          <w:rPr>
+            <w:rStyle w:val="Hyperlink"/>
+          </w:rPr>
+          <w:t xml:space="preserve">https://doi.org/10.3758/s13421-018-0824-6</w:t>
+        </w:r>
+      </w:hyperlink>
+    </w:p>
+    <w:bookmarkEnd w:id="78"/>
+    <w:bookmarkStart w:id="80" w:name="ref-Jeff1961"/>
+    <w:p>
+      <w:pPr>
+        <w:pStyle w:val="Textkrper"/>
+      </w:pPr>
+      <w:r>
+        <w:t xml:space="preserve">Jeffreys, H. (1961) Theory of Probability. 3rd Edition, Clarendon Press, Oxford. - References - Scientific Research Publishing. (n.d.). Retrieved from</w:t>
+      </w:r>
+      <w:r>
+        <w:t xml:space="preserve"> </w:t>
+      </w:r>
+      <w:hyperlink r:id="rId79">
+        <w:r>
+          <w:rPr>
+            <w:rStyle w:val="Hyperlink"/>
+          </w:rPr>
+          <w:t xml:space="preserve">https://www.scirp.org/(S(351jmbntvnsjt1aadkposzje))/reference/ReferencesPapers.aspx?ReferenceID=1737428</w:t>
+        </w:r>
+      </w:hyperlink>
+    </w:p>
+    <w:bookmarkEnd w:id="80"/>
+    <w:bookmarkStart w:id="82" w:name="ref-Kornell2016"/>
+    <w:p>
+      <w:pPr>
+        <w:pStyle w:val="Textkrper"/>
+      </w:pPr>
+      <w:r>
+        <w:t xml:space="preserve">Kornell, N., &amp; Vaughn, K. E. (2016). How Retrieval Attempts Affect Learning: A Review and Synthesis.</w:t>
+      </w:r>
+      <w:r>
+        <w:t xml:space="preserve"> </w:t>
+      </w:r>
+      <w:r>
+        <w:rPr>
+          <w:i/>
+        </w:rPr>
+        <w:t xml:space="preserve">Psychology of Learning and Motivation - Advances in Research and Theory</w:t>
+      </w:r>
+      <w:r>
+        <w:t xml:space="preserve">,</w:t>
+      </w:r>
+      <w:r>
+        <w:t xml:space="preserve"> </w:t>
+      </w:r>
+      <w:r>
+        <w:rPr>
+          <w:i/>
+        </w:rPr>
+        <w:t xml:space="preserve">65</w:t>
+      </w:r>
+      <w:r>
+        <w:t xml:space="preserve">, 183–215.</w:t>
+      </w:r>
+      <w:r>
+        <w:t xml:space="preserve"> </w:t>
+      </w:r>
+      <w:hyperlink r:id="rId81">
+        <w:r>
+          <w:rPr>
+            <w:rStyle w:val="Hyperlink"/>
+          </w:rPr>
+          <w:t xml:space="preserve">https://doi.org/10.1016/bs.plm.2016.03.003</w:t>
+        </w:r>
+      </w:hyperlink>
+    </w:p>
+    <w:bookmarkEnd w:id="82"/>
+    <w:bookmarkStart w:id="84" w:name="ref-Lakens2014"/>
+    <w:p>
+      <w:pPr>
+        <w:pStyle w:val="Textkrper"/>
+      </w:pPr>
+      <w:r>
+        <w:t xml:space="preserve">Lakens, D., &amp; Evers, E. R. K. (2014). Sailing From the Seas of Chaos Into the Corridor of Stability: Practical Recommendations to Increase the Informational Value of Studies.</w:t>
+      </w:r>
+      <w:r>
+        <w:t xml:space="preserve"> </w:t>
+      </w:r>
+      <w:r>
+        <w:rPr>
+          <w:i/>
+        </w:rPr>
+        <w:t xml:space="preserve">Perspectives on Psychological Science : A Journal of the Association for Psychological Science</w:t>
+      </w:r>
+      <w:r>
+        <w:t xml:space="preserve">,</w:t>
+      </w:r>
+      <w:r>
+        <w:t xml:space="preserve"> </w:t>
+      </w:r>
+      <w:r>
+        <w:rPr>
+          <w:i/>
+        </w:rPr>
+        <w:t xml:space="preserve">9</w:t>
+      </w:r>
+      <w:r>
+        <w:t xml:space="preserve">(3), 278–292.</w:t>
+      </w:r>
+      <w:r>
+        <w:t xml:space="preserve"> </w:t>
+      </w:r>
+      <w:hyperlink r:id="rId83">
+        <w:r>
+          <w:rPr>
+            <w:rStyle w:val="Hyperlink"/>
+          </w:rPr>
+          <w:t xml:space="preserve">https://doi.org/10.1177/1745691614528520</w:t>
+        </w:r>
+      </w:hyperlink>
+    </w:p>
+    <w:bookmarkEnd w:id="84"/>
+    <w:bookmarkStart w:id="86" w:name="ref-Magreehan2016"/>
+    <w:p>
+      <w:pPr>
+        <w:pStyle w:val="Textkrper"/>
+      </w:pPr>
+      <w:r>
+        <w:t xml:space="preserve">Magreehan, D. A., Serra, M. J., Schwartz, N. H., &amp; Narciss, S. (2016). Further boundary conditions for the effects of perceptual disfluency on judgments of learning.</w:t>
+      </w:r>
+      <w:r>
+        <w:t xml:space="preserve"> </w:t>
+      </w:r>
+      <w:r>
+        <w:rPr>
+          <w:i/>
+        </w:rPr>
+        <w:t xml:space="preserve">Metacognition and Learning</w:t>
+      </w:r>
+      <w:r>
+        <w:t xml:space="preserve">,</w:t>
+      </w:r>
+      <w:r>
+        <w:t xml:space="preserve"> </w:t>
+      </w:r>
+      <w:r>
+        <w:rPr>
+          <w:i/>
+        </w:rPr>
+        <w:t xml:space="preserve">11</w:t>
+      </w:r>
+      <w:r>
+        <w:t xml:space="preserve">(1), 35–56.</w:t>
+      </w:r>
+      <w:r>
+        <w:t xml:space="preserve"> </w:t>
+      </w:r>
+      <w:hyperlink r:id="rId85">
+        <w:r>
+          <w:rPr>
+            <w:rStyle w:val="Hyperlink"/>
+          </w:rPr>
+          <w:t xml:space="preserve">https://doi.org/10.1007/s11409-015-9147-1</w:t>
+        </w:r>
+      </w:hyperlink>
+    </w:p>
+    <w:bookmarkEnd w:id="86"/>
+    <w:bookmarkStart w:id="87" w:name="ref-McDaniel2011"/>
+    <w:p>
+      <w:pPr>
+        <w:pStyle w:val="Textkrper"/>
+      </w:pPr>
+      <w:r>
+        <w:t xml:space="preserve">McDaniel, M. A., &amp; Butler, A. C. (2011). A contextual framework for understanding when difficulties are desirable. In</w:t>
+      </w:r>
+      <w:r>
+        <w:t xml:space="preserve"> </w:t>
+      </w:r>
+      <w:r>
+        <w:rPr>
+          <w:i/>
+        </w:rPr>
+        <w:t xml:space="preserve">Successful remembering and successful forgetting: A festschrift in honor of robert a. Bjork.</w:t>
+      </w:r>
+      <w:r>
+        <w:t xml:space="preserve"> </w:t>
+      </w:r>
+      <w:r>
+        <w:t xml:space="preserve">(pp. 175–198). New York, NY, US: Psychology Press.</w:t>
+      </w:r>
+    </w:p>
+    <w:bookmarkEnd w:id="87"/>
+    <w:bookmarkStart w:id="89" w:name="ref-McDaniel1994"/>
+    <w:p>
+      <w:pPr>
+        <w:pStyle w:val="Textkrper"/>
+      </w:pPr>
+      <w:r>
+        <w:t xml:space="preserve">McDaniel, M. A., Hines, R. J., Waddill, P. J., &amp; Einstein, G. O. (1994). What Makes Folk Tales Unique: Content Familiarity, Causal Structure, Scripts, or Superstructures?</w:t>
+      </w:r>
+      <w:r>
+        <w:t xml:space="preserve"> </w:t>
+      </w:r>
+      <w:r>
+        <w:rPr>
+          <w:i/>
+        </w:rPr>
+        <w:t xml:space="preserve">Journal of Experimental Psychology: Learning, Memory, and Cognition</w:t>
+      </w:r>
+      <w:r>
+        <w:t xml:space="preserve">,</w:t>
+      </w:r>
+      <w:r>
+        <w:t xml:space="preserve"> </w:t>
+      </w:r>
+      <w:r>
+        <w:rPr>
+          <w:i/>
+        </w:rPr>
+        <w:t xml:space="preserve">20</w:t>
+      </w:r>
+      <w:r>
+        <w:t xml:space="preserve">(1), 169–184.</w:t>
+      </w:r>
+      <w:r>
+        <w:t xml:space="preserve"> </w:t>
+      </w:r>
+      <w:hyperlink r:id="rId88">
+        <w:r>
+          <w:rPr>
+            <w:rStyle w:val="Hyperlink"/>
+          </w:rPr>
+          <w:t xml:space="preserve">https://doi.org/10.1037/0278-7393.20.1.169</w:t>
+        </w:r>
+      </w:hyperlink>
+    </w:p>
+    <w:bookmarkEnd w:id="89"/>
+    <w:bookmarkStart w:id="91" w:name="ref-Mulligan1996"/>
+    <w:p>
+      <w:pPr>
+        <w:pStyle w:val="Textkrper"/>
+      </w:pPr>
+      <w:r>
+        <w:t xml:space="preserve">Mulligan, N. W. (1996). The effects of perceptual interference at encoding on implicit memory, explicit memory, and memory for source.</w:t>
+      </w:r>
+      <w:r>
+        <w:t xml:space="preserve"> </w:t>
+      </w:r>
+      <w:r>
+        <w:rPr>
+          <w:i/>
+        </w:rPr>
+        <w:t xml:space="preserve">Journal of Experimental Psychology: Learning Memory and Cognition</w:t>
+      </w:r>
+      <w:r>
+        <w:t xml:space="preserve">,</w:t>
+      </w:r>
+      <w:r>
+        <w:t xml:space="preserve"> </w:t>
+      </w:r>
+      <w:r>
+        <w:rPr>
+          <w:i/>
+        </w:rPr>
+        <w:t xml:space="preserve">22</w:t>
+      </w:r>
+      <w:r>
+        <w:t xml:space="preserve">(5), 1067–1087.</w:t>
+      </w:r>
+      <w:r>
+        <w:t xml:space="preserve"> </w:t>
+      </w:r>
+      <w:hyperlink r:id="rId90">
+        <w:r>
+          <w:rPr>
+            <w:rStyle w:val="Hyperlink"/>
+          </w:rPr>
+          <w:t xml:space="preserve">https://doi.org/10.1037/0278-7393.22.5.1067</w:t>
+        </w:r>
+      </w:hyperlink>
+    </w:p>
+    <w:bookmarkEnd w:id="91"/>
+    <w:bookmarkStart w:id="93" w:name="ref-Nelson2004"/>
+    <w:p>
+      <w:pPr>
+        <w:pStyle w:val="Textkrper"/>
+      </w:pPr>
+      <w:r>
+        <w:t xml:space="preserve">Nelson, D. L., McEvoy, C. L., &amp; Schreiber, T. A. (2004). The University of South Florida free association, rhyme, and word fragment norms. Psychonomic Society Inc.</w:t>
+      </w:r>
+      <w:r>
+        <w:t xml:space="preserve"> </w:t>
+      </w:r>
+      <w:hyperlink r:id="rId92">
+        <w:r>
+          <w:rPr>
+            <w:rStyle w:val="Hyperlink"/>
+          </w:rPr>
+          <w:t xml:space="preserve">https://doi.org/10.3758/BF03195588</w:t>
+        </w:r>
+      </w:hyperlink>
+    </w:p>
+    <w:bookmarkEnd w:id="93"/>
+    <w:bookmarkStart w:id="95" w:name="ref-Ooms2018"/>
+    <w:p>
+      <w:pPr>
+        <w:pStyle w:val="Textkrper"/>
+      </w:pPr>
+      <w:r>
+        <w:t xml:space="preserve">Ooms, J. (2018).</w:t>
+      </w:r>
+      <w:r>
+        <w:t xml:space="preserve"> </w:t>
+      </w:r>
+      <w:r>
+        <w:rPr>
+          <w:i/>
+        </w:rPr>
+        <w:t xml:space="preserve">Hunspell: High-performance stemmer, tokenizer, and spell checker</w:t>
+      </w:r>
+      <w:r>
+        <w:t xml:space="preserve">. Retrieved from</w:t>
+      </w:r>
+      <w:r>
+        <w:t xml:space="preserve"> </w:t>
+      </w:r>
+      <w:hyperlink r:id="rId94">
+        <w:r>
+          <w:rPr>
+            <w:rStyle w:val="Hyperlink"/>
+          </w:rPr>
+          <w:t xml:space="preserve">https://CRAN.R-project.org/package=hunspell</w:t>
+        </w:r>
+      </w:hyperlink>
+    </w:p>
+    <w:bookmarkEnd w:id="95"/>
+    <w:bookmarkStart w:id="97" w:name="ref-Rhodes2008"/>
+    <w:p>
+      <w:pPr>
+        <w:pStyle w:val="Textkrper"/>
+      </w:pPr>
+      <w:r>
+        <w:t xml:space="preserve">Rhodes, M. G., &amp; Castel, A. D. (2008). Memory Predictions Are Influenced by Perceptual Information: Evidence for Metacognitive Illusions.</w:t>
+      </w:r>
+      <w:r>
+        <w:t xml:space="preserve"> </w:t>
+      </w:r>
+      <w:r>
+        <w:rPr>
+          <w:i/>
+        </w:rPr>
+        <w:t xml:space="preserve">Journal of Experimental Psychology: General</w:t>
+      </w:r>
+      <w:r>
+        <w:t xml:space="preserve">,</w:t>
+      </w:r>
+      <w:r>
+        <w:t xml:space="preserve"> </w:t>
+      </w:r>
+      <w:r>
+        <w:rPr>
+          <w:i/>
+        </w:rPr>
+        <w:t xml:space="preserve">137</w:t>
+      </w:r>
+      <w:r>
+        <w:t xml:space="preserve">(4), 615–625.</w:t>
+      </w:r>
+      <w:r>
+        <w:t xml:space="preserve"> </w:t>
+      </w:r>
+      <w:hyperlink r:id="rId96">
+        <w:r>
+          <w:rPr>
+            <w:rStyle w:val="Hyperlink"/>
+          </w:rPr>
+          <w:t xml:space="preserve">https://doi.org/10.1037/a0013684</w:t>
+        </w:r>
+      </w:hyperlink>
+    </w:p>
+    <w:bookmarkEnd w:id="97"/>
+    <w:bookmarkStart w:id="99" w:name="ref-Rhodes2009"/>
+    <w:p>
+      <w:pPr>
+        <w:pStyle w:val="Textkrper"/>
+      </w:pPr>
+      <w:r>
+        <w:t xml:space="preserve">Rhodes, M. G., &amp; Castel, A. D. (2009). Metacognitive illusions for auditory information: Effects on monitoring and control.</w:t>
+      </w:r>
+      <w:r>
+        <w:t xml:space="preserve"> </w:t>
+      </w:r>
+      <w:r>
+        <w:rPr>
+          <w:i/>
+        </w:rPr>
+        <w:t xml:space="preserve">Psychonomic Bulletin and Review</w:t>
+      </w:r>
+      <w:r>
+        <w:t xml:space="preserve">,</w:t>
+      </w:r>
+      <w:r>
+        <w:t xml:space="preserve"> </w:t>
+      </w:r>
+      <w:r>
+        <w:rPr>
+          <w:i/>
+        </w:rPr>
+        <w:t xml:space="preserve">16</w:t>
+      </w:r>
+      <w:r>
+        <w:t xml:space="preserve">(3), 550–554.</w:t>
+      </w:r>
+      <w:r>
+        <w:t xml:space="preserve"> </w:t>
+      </w:r>
+      <w:hyperlink r:id="rId98">
+        <w:r>
+          <w:rPr>
+            <w:rStyle w:val="Hyperlink"/>
+          </w:rPr>
+          <w:t xml:space="preserve">https://doi.org/10.3758/PBR.16.3.550</w:t>
+        </w:r>
+      </w:hyperlink>
+    </w:p>
+    <w:bookmarkEnd w:id="99"/>
+    <w:bookmarkStart w:id="101" w:name="ref-Rosner2015"/>
+    <w:p>
+      <w:pPr>
+        <w:pStyle w:val="Textkrper"/>
+      </w:pPr>
+      <w:r>
+        <w:t xml:space="preserve">Rosner, T. M., Davis, H., &amp; Milliken, B. (2015). Perceptual blurring and recognition memory: A desirable difficulty effect revealed.</w:t>
+      </w:r>
+      <w:r>
+        <w:t xml:space="preserve"> </w:t>
+      </w:r>
+      <w:r>
+        <w:rPr>
+          <w:i/>
+        </w:rPr>
+        <w:t xml:space="preserve">Acta Psychologica</w:t>
+      </w:r>
+      <w:r>
+        <w:t xml:space="preserve">,</w:t>
+      </w:r>
+      <w:r>
+        <w:t xml:space="preserve"> </w:t>
+      </w:r>
+      <w:r>
+        <w:rPr>
+          <w:i/>
+        </w:rPr>
+        <w:t xml:space="preserve">160</w:t>
+      </w:r>
+      <w:r>
+        <w:t xml:space="preserve">, 11–22.</w:t>
+      </w:r>
+      <w:r>
+        <w:t xml:space="preserve"> </w:t>
+      </w:r>
+      <w:hyperlink r:id="rId100">
+        <w:r>
+          <w:rPr>
+            <w:rStyle w:val="Hyperlink"/>
+          </w:rPr>
+          <w:t xml:space="preserve">https://doi.org/10.1016/j.actpsy.2015.06.006</w:t>
+        </w:r>
+      </w:hyperlink>
+    </w:p>
+    <w:bookmarkEnd w:id="101"/>
+    <w:bookmarkStart w:id="103" w:name="ref-Rummer2016"/>
+    <w:p>
+      <w:pPr>
+        <w:pStyle w:val="Textkrper"/>
+      </w:pPr>
+      <w:r>
+        <w:t xml:space="preserve">Rummer, R., Schweppe, J., &amp; Schwede, A. (2016). Fortune is fickle: null-effects of disfluency on learning outcomes.</w:t>
+      </w:r>
+      <w:r>
+        <w:t xml:space="preserve"> </w:t>
+      </w:r>
+      <w:r>
+        <w:rPr>
+          <w:i/>
+        </w:rPr>
+        <w:t xml:space="preserve">Metacognition and Learning</w:t>
+      </w:r>
+      <w:r>
+        <w:t xml:space="preserve">,</w:t>
+      </w:r>
+      <w:r>
+        <w:t xml:space="preserve"> </w:t>
+      </w:r>
+      <w:r>
+        <w:rPr>
+          <w:i/>
+        </w:rPr>
+        <w:t xml:space="preserve">11</w:t>
+      </w:r>
+      <w:r>
+        <w:t xml:space="preserve">(1), 57–70.</w:t>
+      </w:r>
+      <w:r>
+        <w:t xml:space="preserve"> </w:t>
+      </w:r>
+      <w:hyperlink r:id="rId102">
+        <w:r>
+          <w:rPr>
+            <w:rStyle w:val="Hyperlink"/>
+          </w:rPr>
+          <w:t xml:space="preserve">https://doi.org/10.1007/s11409-015-9151-5</w:t>
+        </w:r>
+      </w:hyperlink>
+    </w:p>
+    <w:bookmarkEnd w:id="103"/>
+    <w:bookmarkStart w:id="105" w:name="ref-Silvers1997"/>
+    <w:p>
+      <w:pPr>
+        <w:pStyle w:val="Textkrper"/>
+      </w:pPr>
+      <w:r>
+        <w:t xml:space="preserve">Silvers, V. L., &amp; Kreiner, D. S. (1997). The effects of pre-existing inappropriate highlighting onreading comprehension.</w:t>
+      </w:r>
+      <w:r>
+        <w:t xml:space="preserve"> </w:t>
+      </w:r>
+      <w:r>
+        <w:rPr>
+          <w:i/>
+        </w:rPr>
+        <w:t xml:space="preserve">Reading Research and Instruction</w:t>
+      </w:r>
+      <w:r>
+        <w:t xml:space="preserve">,</w:t>
+      </w:r>
+      <w:r>
+        <w:t xml:space="preserve"> </w:t>
+      </w:r>
+      <w:r>
+        <w:rPr>
+          <w:i/>
+        </w:rPr>
+        <w:t xml:space="preserve">36</w:t>
+      </w:r>
+      <w:r>
+        <w:t xml:space="preserve">(3), 217–223.</w:t>
+      </w:r>
+      <w:r>
+        <w:t xml:space="preserve"> </w:t>
+      </w:r>
+      <w:hyperlink r:id="rId104">
+        <w:r>
+          <w:rPr>
+            <w:rStyle w:val="Hyperlink"/>
+          </w:rPr>
+          <w:t xml:space="preserve">https://doi.org/10.1080/19388079709558240</w:t>
+        </w:r>
+      </w:hyperlink>
+    </w:p>
+    <w:bookmarkEnd w:id="105"/>
+    <w:bookmarkStart w:id="107" w:name="ref-Sungkhasettee2011"/>
+    <w:p>
+      <w:pPr>
+        <w:pStyle w:val="Textkrper"/>
+      </w:pPr>
+      <w:r>
+        <w:t xml:space="preserve">Sungkhasettee, V. W., Friedman, M. C., &amp; Castel, A. D. (2011). Memory and metamemory for inverted words: Illusions of competency and desirable difficulties.</w:t>
+      </w:r>
+      <w:r>
+        <w:t xml:space="preserve"> </w:t>
+      </w:r>
+      <w:r>
+        <w:rPr>
+          <w:i/>
+        </w:rPr>
+        <w:t xml:space="preserve">Psychonomic Bulletin and Review</w:t>
+      </w:r>
+      <w:r>
+        <w:t xml:space="preserve">,</w:t>
+      </w:r>
+      <w:r>
+        <w:t xml:space="preserve"> </w:t>
+      </w:r>
+      <w:r>
+        <w:rPr>
+          <w:i/>
+        </w:rPr>
+        <w:t xml:space="preserve">18</w:t>
+      </w:r>
+      <w:r>
+        <w:t xml:space="preserve">(5), 973–978.</w:t>
+      </w:r>
+      <w:r>
+        <w:t xml:space="preserve"> </w:t>
+      </w:r>
+      <w:hyperlink r:id="rId106">
+        <w:r>
+          <w:rPr>
+            <w:rStyle w:val="Hyperlink"/>
+          </w:rPr>
+          <w:t xml:space="preserve">https://doi.org/10.3758/s13423-011-0114-9</w:t>
+        </w:r>
+      </w:hyperlink>
+    </w:p>
+    <w:bookmarkEnd w:id="107"/>
+    <w:bookmarkStart w:id="109" w:name="ref-Xie2018"/>
+    <w:p>
+      <w:pPr>
+        <w:pStyle w:val="Textkrper"/>
+      </w:pPr>
+      <w:r>
+        <w:t xml:space="preserve">Xie, H., Zhou, Z., &amp; Liu, Q. (2018). Null Effects of Perceptual Disfluency on Learning Outcomes in a Text-Based Educational Context: a Meta-analysis.</w:t>
+      </w:r>
+      <w:r>
+        <w:t xml:space="preserve"> </w:t>
+      </w:r>
+      <w:r>
+        <w:rPr>
+          <w:i/>
+        </w:rPr>
+        <w:t xml:space="preserve">Educational Psychology Review</w:t>
+      </w:r>
+      <w:r>
+        <w:t xml:space="preserve">,</w:t>
+      </w:r>
+      <w:r>
+        <w:t xml:space="preserve"> </w:t>
+      </w:r>
+      <w:r>
+        <w:rPr>
+          <w:i/>
+        </w:rPr>
+        <w:t xml:space="preserve">30</w:t>
+      </w:r>
+      <w:r>
+        <w:t xml:space="preserve">(3), 745–771.</w:t>
+      </w:r>
+      <w:r>
+        <w:t xml:space="preserve"> </w:t>
+      </w:r>
+      <w:hyperlink r:id="rId108">
+        <w:r>
+          <w:rPr>
+            <w:rStyle w:val="Hyperlink"/>
+          </w:rPr>
+          <w:t xml:space="preserve">https://doi.org/10.1007/s10648-018-9442-x</w:t>
+        </w:r>
+      </w:hyperlink>
+    </w:p>
+    <w:bookmarkEnd w:id="109"/>
+    <w:bookmarkStart w:id="111" w:name="ref-Yue"/>
+    <w:p>
+      <w:pPr>
+        <w:pStyle w:val="Textkrper"/>
+      </w:pPr>
+      <w:r>
+        <w:t xml:space="preserve">Yue, C. L., Storm, B. C., Kornell, N., Ligon Bjork, E., Yue, C. L., Storm, B. C., … Bjork, E. L. (n.d.). Highlighting and Its Relation to Distributed Study and Students’ Metacognitive Beliefs.</w:t>
+      </w:r>
+      <w:r>
+        <w:t xml:space="preserve"> </w:t>
+      </w:r>
+      <w:hyperlink r:id="rId110">
+        <w:r>
+          <w:rPr>
+            <w:rStyle w:val="Hyperlink"/>
+          </w:rPr>
+          <w:t xml:space="preserve">https://doi.org/10.1007/s10648-014-9277-z</w:t>
+        </w:r>
+      </w:hyperlink>
+    </w:p>
+    <w:bookmarkEnd w:id="111"/>
+    <w:bookmarkEnd w:id="112"/>
     <w:sectPr>
       <w:headerReference w:type="even" r:id="rId11"/>
       <w:headerReference w:type="default" r:id="rId10"/>
@@ -2430,7 +4092,7 @@
       </w:r>
     </w:p>
   </w:footnote>
-  <w:footnote w:id="41">
+  <w:footnote w:id="42">
     <w:p>
       <w:pPr>
         <w:pStyle w:val="Funotentext"/>

</xml_diff>

<commit_message>
make changes to paper.
</commit_message>
<xml_diff>
--- a/Paper/SF_Paper.docx
+++ b/Paper/SF_Paper.docx
@@ -696,7 +696,25 @@
         <w:t xml:space="preserve"> </w:t>
       </w:r>
       <w:r>
-        <w:t xml:space="preserve">= .35). We choose this effect size as our SESOI due in part to the small effect sizes seen in actual classroom studies (Bulter et al., 2014). Therefore, assuming an alpha of .05 and a desired power of 90%, a sample size of 230 is required to detect whether an effect size of .35 differs from zero. After excluding participants who 1) did not complete every phase of the experiment, 2) started the experiment multiple times, 3) reported experiencing technical problems did not indicate that they were fluent in English [^2]: This question was not asked during the experiment., or 5) reported seeing our stimuli before, we were left with 115 participants per group.</w:t>
+        <w:t xml:space="preserve">= .35). We choose this effect size as our SESOI due in part to the small effect sizes seen in actual classroom studies</w:t>
+      </w:r>
+      <w:r>
+        <w:t xml:space="preserve"> </w:t>
+      </w:r>
+      <w:r>
+        <w:t xml:space="preserve">(</w:t>
+      </w:r>
+      <w:r>
+        <w:rPr>
+          <w:b/>
+        </w:rPr>
+        <w:t xml:space="preserve">???</w:t>
+      </w:r>
+      <w:r>
+        <w:t xml:space="preserve">)</w:t>
+      </w:r>
+      <w:r>
+        <w:t xml:space="preserve">. Therefore, assuming an alpha of .05 and a desired power of 90%, a sample size of 230 is required to detect whether an effect size of .35 differs from zero. After excluding participants who 1) did not complete every phase of the experiment, 2) started the experiment multiple times, 3) reported experiencing technical problems did not indicate that they were fluent in English [^2]: This question was not asked during the experiment., or 5) reported seeing our stimuli before, we were left with 115 participants per group.</w:t>
       </w:r>
     </w:p>
     <w:p>
@@ -2720,13 +2738,267 @@
     </w:p>
     <w:p>
       <w:pPr>
+        <w:pStyle w:val="berschrift2"/>
+      </w:pPr>
+      <w:bookmarkStart w:id="48" w:name="experiment-3"/>
+      <w:r>
+        <w:t xml:space="preserve">Experiment 3</w:t>
+      </w:r>
+      <w:bookmarkEnd w:id="48"/>
+    </w:p>
+    <w:p>
+      <w:pPr>
+        <w:pStyle w:val="FirstParagraph"/>
+      </w:pPr>
+      <w:r>
+        <w:t xml:space="preserve">The pre-registration form for Experiment 3, which includes hypotheses, planned analyses,exclusion criteria, and sample size justification, can be found at:</w:t>
+      </w:r>
+      <w:r>
+        <w:t xml:space="preserve"> </w:t>
+      </w:r>
+      <w:hyperlink r:id="rId49">
+        <w:r>
+          <w:rPr>
+            <w:rStyle w:val="Hyperlink"/>
+          </w:rPr>
+          <w:t xml:space="preserve">https://osf.io/ekqh5</w:t>
+        </w:r>
+      </w:hyperlink>
+      <w:r>
+        <w:t xml:space="preserve">.</w:t>
+      </w:r>
+    </w:p>
+    <w:p>
+      <w:pPr>
+        <w:pStyle w:val="berschrift3"/>
+      </w:pPr>
+      <w:bookmarkStart w:id="50" w:name="participants-2"/>
+      <w:r>
+        <w:t xml:space="preserve">Participants.</w:t>
+      </w:r>
+      <w:bookmarkEnd w:id="50"/>
+    </w:p>
+    <w:p>
+      <w:pPr>
+        <w:pStyle w:val="FirstParagraph"/>
+      </w:pPr>
+      <w:r>
+        <w:t xml:space="preserve">Sixty participants participated for partial completion of course credit. Saample size was determined by a simialr criteria to the above experiments.</w:t>
+      </w:r>
+    </w:p>
+    <w:p>
+      <w:pPr>
         <w:pStyle w:val="berschrift1"/>
       </w:pPr>
-      <w:bookmarkStart w:id="48" w:name="discussion"/>
+      <w:bookmarkStart w:id="51" w:name="design-and-procedure-2"/>
+      <w:r>
+        <w:t xml:space="preserve">Design and Procedure</w:t>
+      </w:r>
+      <w:bookmarkEnd w:id="51"/>
+    </w:p>
+    <w:p>
+      <w:pPr>
+        <w:pStyle w:val="FirstParagraph"/>
+      </w:pPr>
+      <w:r>
+        <w:t xml:space="preserve">Type of script (Arial vs. Sans Forgetica) was manipulated within-subjects. A total of 188 words were presented, 94 at study (47 in</w:t>
+      </w:r>
+      <w:r>
+        <w:t xml:space="preserve"> </w:t>
+      </w:r>
+      <w:r>
+        <w:t xml:space="preserve">each script condition) and 188 at test (94 old and 94 new). This resulted in four counterbalanced lists. Lists were assigned</w:t>
+      </w:r>
+      <w:r>
+        <w:t xml:space="preserve"> </w:t>
+      </w:r>
+      <w:r>
+        <w:t xml:space="preserve">to participants so that across participants each word occurred equally often in the four possible conditions: Arial-old, Arial-new, Sans Forgetica-old, Sans Forgetica-new.</w:t>
+      </w:r>
+    </w:p>
+    <w:p>
+      <w:pPr>
+        <w:pStyle w:val="Textkrper"/>
+      </w:pPr>
+      <w:r>
+        <w:t xml:space="preserve">Word order was completely randomized, such that Arial and Sans Forgetica</w:t>
+      </w:r>
+      <w:r>
+        <w:t xml:space="preserve"> </w:t>
+      </w:r>
+      <w:r>
+        <w:t xml:space="preserve">words were randomly intermixed in the study phase, and Arial and</w:t>
+      </w:r>
+      <w:r>
+        <w:t xml:space="preserve"> </w:t>
+      </w:r>
+      <w:r>
+        <w:t xml:space="preserve">Sans Forgetica old and new words were randomly intermixed in the test phase.</w:t>
+      </w:r>
+      <w:r>
+        <w:t xml:space="preserve"> </w:t>
+      </w:r>
+      <w:r>
+        <w:t xml:space="preserve">All old words were presented at test in the same manner in which they</w:t>
+      </w:r>
+      <w:r>
+        <w:t xml:space="preserve"> </w:t>
+      </w:r>
+      <w:r>
+        <w:t xml:space="preserve">were presented at study; that is, Arial words during study were presented in Arial font at test, and Sans Forgetica words during study were presented in Sans Forgetica font at test.</w:t>
+      </w:r>
+    </w:p>
+    <w:p>
+      <w:pPr>
+        <w:pStyle w:val="Textkrper"/>
+      </w:pPr>
+      <w:r>
+        <w:t xml:space="preserve">Each trial began with a fixation cross appearing at the center of the screen for 500 ms. The fixation cross was then replaced by a word in the same location. Study was self-paced. The participants pressed the continue button to go to the next trial.</w:t>
+      </w:r>
+    </w:p>
+    <w:p>
+      <w:pPr>
+        <w:pStyle w:val="Textkrper"/>
+      </w:pPr>
+      <w:r>
+        <w:t xml:space="preserve">After the study phase, a short 3-minute distractor task was administered in which participants wrote down as many</w:t>
+      </w:r>
+      <w:r>
+        <w:t xml:space="preserve"> </w:t>
+      </w:r>
+      <w:r>
+        <w:t xml:space="preserve">United States capitals as they could. Afterward, participants took an old-new recognition test. At test, a word appeared in the center of the screen that either had been presented during study (</w:t>
+      </w:r>
+      <w:r>
+        <w:t xml:space="preserve">“</w:t>
+      </w:r>
+      <w:r>
+        <w:t xml:space="preserve">old</w:t>
+      </w:r>
+      <w:r>
+        <w:t xml:space="preserve">”</w:t>
+      </w:r>
+      <w:r>
+        <w:t xml:space="preserve">) or had not been presented during study (</w:t>
+      </w:r>
+      <w:r>
+        <w:t xml:space="preserve">“</w:t>
+      </w:r>
+      <w:r>
+        <w:t xml:space="preserve">new</w:t>
+      </w:r>
+      <w:r>
+        <w:t xml:space="preserve">”</w:t>
+      </w:r>
+      <w:r>
+        <w:t xml:space="preserve">). Old words occurred in their original script, and following the counterbalancing procedure, each new word was presented</w:t>
+      </w:r>
+      <w:r>
+        <w:t xml:space="preserve"> </w:t>
+      </w:r>
+      <w:r>
+        <w:t xml:space="preserve">in Arial font or Sans Forgetica font. For each word presented, participants chosee from one of two buttons displayed on the screen: a button labeled</w:t>
+      </w:r>
+      <w:r>
+        <w:t xml:space="preserve"> </w:t>
+      </w:r>
+      <w:r>
+        <w:t xml:space="preserve">“</w:t>
+      </w:r>
+      <w:r>
+        <w:t xml:space="preserve">old</w:t>
+      </w:r>
+      <w:r>
+        <w:t xml:space="preserve">”</w:t>
+      </w:r>
+      <w:r>
+        <w:t xml:space="preserve"> </w:t>
+      </w:r>
+      <w:r>
+        <w:t xml:space="preserve">to indicate that they had named the word during study, and a button labeled</w:t>
+      </w:r>
+      <w:r>
+        <w:t xml:space="preserve"> </w:t>
+      </w:r>
+      <w:r>
+        <w:t xml:space="preserve">“</w:t>
+      </w:r>
+      <w:r>
+        <w:t xml:space="preserve">new</w:t>
+      </w:r>
+      <w:r>
+        <w:t xml:space="preserve">”</w:t>
+      </w:r>
+      <w:r>
+        <w:t xml:space="preserve"> </w:t>
+      </w:r>
+      <w:r>
+        <w:t xml:space="preserve">to indicate they did</w:t>
+      </w:r>
+      <w:r>
+        <w:t xml:space="preserve"> </w:t>
+      </w:r>
+      <w:r>
+        <w:t xml:space="preserve">not remember naming the word. Words stayed on the screen until participants gave an</w:t>
+      </w:r>
+      <w:r>
+        <w:t xml:space="preserve"> </w:t>
+      </w:r>
+      <w:r>
+        <w:t xml:space="preserve">“</w:t>
+      </w:r>
+      <w:r>
+        <w:t xml:space="preserve">old</w:t>
+      </w:r>
+      <w:r>
+        <w:t xml:space="preserve">”</w:t>
+      </w:r>
+      <w:r>
+        <w:t xml:space="preserve"> </w:t>
+      </w:r>
+      <w:r>
+        <w:t xml:space="preserve">or</w:t>
+      </w:r>
+      <w:r>
+        <w:t xml:space="preserve"> </w:t>
+      </w:r>
+      <w:r>
+        <w:t xml:space="preserve">“</w:t>
+      </w:r>
+      <w:r>
+        <w:t xml:space="preserve">new</w:t>
+      </w:r>
+      <w:r>
+        <w:t xml:space="preserve">”</w:t>
+      </w:r>
+      <w:r>
+        <w:t xml:space="preserve"> </w:t>
+      </w:r>
+      <w:r>
+        <w:t xml:space="preserve">response. All words were individually randomized for each participant during both the study and test phases. After the experiment, participants</w:t>
+      </w:r>
+      <w:r>
+        <w:t xml:space="preserve"> </w:t>
+      </w:r>
+      <w:r>
+        <w:t xml:space="preserve">were debriefed. The entire experiment took about 30 minutes</w:t>
+      </w:r>
+      <w:r>
+        <w:t xml:space="preserve"> </w:t>
+      </w:r>
+      <w:r>
+        <w:t xml:space="preserve">to complete.</w:t>
+      </w:r>
+    </w:p>
+    <w:p>
+      <w:pPr>
+        <w:pStyle w:val="berschrift1"/>
+      </w:pPr>
+      <w:bookmarkStart w:id="52" w:name="discussion"/>
       <w:r>
         <w:t xml:space="preserve">Discussion</w:t>
       </w:r>
-      <w:bookmarkEnd w:id="48"/>
+      <w:bookmarkEnd w:id="52"/>
     </w:p>
     <w:p>
       <w:pPr>
@@ -2798,22 +3070,26 @@
       <w:r>
         <w:t xml:space="preserve">), While Sans Forgetica did not produce a memory benefit, we did observe a memory advantage for items that had to be generated (Experiment 1) and that were pre-highlighted, thereby replicating previous results ().</w:t>
       </w:r>
-      <w:r>
-        <w:t xml:space="preserve"> </w:t>
-      </w:r>
-      <w:r>
-        <w:t xml:space="preserve">## Limitations</w:t>
-      </w:r>
+    </w:p>
+    <w:p>
+      <w:pPr>
+        <w:pStyle w:val="berschrift2"/>
+      </w:pPr>
+      <w:bookmarkStart w:id="53" w:name="limitations"/>
+      <w:r>
+        <w:t xml:space="preserve">Limitations</w:t>
+      </w:r>
+      <w:bookmarkEnd w:id="53"/>
     </w:p>
     <w:p>
       <w:pPr>
         <w:pStyle w:val="berschrift3"/>
       </w:pPr>
-      <w:bookmarkStart w:id="49" w:name="transfer-appropriate-processing"/>
+      <w:bookmarkStart w:id="54" w:name="transfer-appropriate-processing"/>
       <w:r>
         <w:t xml:space="preserve">Transfer-appropriate processing.</w:t>
       </w:r>
-      <w:bookmarkEnd w:id="49"/>
+      <w:bookmarkEnd w:id="54"/>
     </w:p>
     <w:p>
       <w:pPr>
@@ -2845,11 +3121,11 @@
       <w:pPr>
         <w:pStyle w:val="berschrift3"/>
       </w:pPr>
-      <w:bookmarkStart w:id="50" w:name="processing-difficulty"/>
+      <w:bookmarkStart w:id="55" w:name="processing-difficulty"/>
       <w:r>
         <w:t xml:space="preserve">Processing Difficulty.</w:t>
       </w:r>
-      <w:bookmarkEnd w:id="50"/>
+      <w:bookmarkEnd w:id="55"/>
     </w:p>
     <w:p>
       <w:pPr>
@@ -2884,11 +3160,11 @@
       <w:pPr>
         <w:pStyle w:val="berschrift1"/>
       </w:pPr>
-      <w:bookmarkStart w:id="51" w:name="conclusion"/>
+      <w:bookmarkStart w:id="56" w:name="conclusion"/>
       <w:r>
         <w:t xml:space="preserve">Conclusion</w:t>
       </w:r>
-      <w:bookmarkEnd w:id="51"/>
+      <w:bookmarkEnd w:id="56"/>
     </w:p>
     <w:p>
       <w:pPr>
@@ -2946,14 +3222,14 @@
       <w:pPr>
         <w:pStyle w:val="berschrift1"/>
       </w:pPr>
-      <w:bookmarkStart w:id="52" w:name="references"/>
+      <w:bookmarkStart w:id="57" w:name="references"/>
       <w:r>
         <w:t xml:space="preserve">References</w:t>
       </w:r>
-      <w:bookmarkEnd w:id="52"/>
-    </w:p>
-    <w:bookmarkStart w:id="118" w:name="refs"/>
-    <w:bookmarkStart w:id="54" w:name="ref-Bates2015"/>
+      <w:bookmarkEnd w:id="57"/>
+    </w:p>
+    <w:bookmarkStart w:id="123" w:name="refs"/>
+    <w:bookmarkStart w:id="59" w:name="ref-Bates2015"/>
     <w:p>
       <w:pPr>
         <w:pStyle w:val="FirstParagraph"/>
@@ -2988,7 +3264,7 @@
       <w:r>
         <w:t xml:space="preserve"> </w:t>
       </w:r>
-      <w:hyperlink r:id="rId53">
+      <w:hyperlink r:id="rId58">
         <w:r>
           <w:rPr>
             <w:rStyle w:val="Hyperlink"/>
@@ -2997,8 +3273,8 @@
         </w:r>
       </w:hyperlink>
     </w:p>
-    <w:bookmarkEnd w:id="54"/>
-    <w:bookmarkStart w:id="56" w:name="ref-Bertsch2007"/>
+    <w:bookmarkEnd w:id="59"/>
+    <w:bookmarkStart w:id="61" w:name="ref-Bertsch2007"/>
     <w:p>
       <w:pPr>
         <w:pStyle w:val="Textkrper"/>
@@ -3033,7 +3309,7 @@
       <w:r>
         <w:t xml:space="preserve"> </w:t>
       </w:r>
-      <w:hyperlink r:id="rId55">
+      <w:hyperlink r:id="rId60">
         <w:r>
           <w:rPr>
             <w:rStyle w:val="Hyperlink"/>
@@ -3042,8 +3318,8 @@
         </w:r>
       </w:hyperlink>
     </w:p>
-    <w:bookmarkEnd w:id="56"/>
-    <w:bookmarkStart w:id="57" w:name="ref-Bjork2011"/>
+    <w:bookmarkEnd w:id="61"/>
+    <w:bookmarkStart w:id="62" w:name="ref-Bjork2011"/>
     <w:p>
       <w:pPr>
         <w:pStyle w:val="Textkrper"/>
@@ -3067,8 +3343,8 @@
         <w:t xml:space="preserve">(pp. 56–64). New York, NY, US: Worth Publishers.</w:t>
       </w:r>
     </w:p>
-    <w:bookmarkEnd w:id="57"/>
-    <w:bookmarkStart w:id="59" w:name="ref-Bjork2016"/>
+    <w:bookmarkEnd w:id="62"/>
+    <w:bookmarkStart w:id="64" w:name="ref-Bjork2016"/>
     <w:p>
       <w:pPr>
         <w:pStyle w:val="Textkrper"/>
@@ -3079,7 +3355,7 @@
       <w:r>
         <w:t xml:space="preserve"> </w:t>
       </w:r>
-      <w:hyperlink r:id="rId58">
+      <w:hyperlink r:id="rId63">
         <w:r>
           <w:rPr>
             <w:rStyle w:val="Hyperlink"/>
@@ -3088,8 +3364,8 @@
         </w:r>
       </w:hyperlink>
     </w:p>
-    <w:bookmarkEnd w:id="59"/>
-    <w:bookmarkStart w:id="61" w:name="ref-Buchanan2019"/>
+    <w:bookmarkEnd w:id="64"/>
+    <w:bookmarkStart w:id="66" w:name="ref-Buchanan2019"/>
     <w:p>
       <w:pPr>
         <w:pStyle w:val="Textkrper"/>
@@ -3112,7 +3388,7 @@
       <w:r>
         <w:t xml:space="preserve"> </w:t>
       </w:r>
-      <w:hyperlink r:id="rId60">
+      <w:hyperlink r:id="rId65">
         <w:r>
           <w:rPr>
             <w:rStyle w:val="Hyperlink"/>
@@ -3121,8 +3397,8 @@
         </w:r>
       </w:hyperlink>
     </w:p>
-    <w:bookmarkEnd w:id="61"/>
-    <w:bookmarkStart w:id="63" w:name="ref-Burkner2018"/>
+    <w:bookmarkEnd w:id="66"/>
+    <w:bookmarkStart w:id="68" w:name="ref-Burkner2018"/>
     <w:p>
       <w:pPr>
         <w:pStyle w:val="Textkrper"/>
@@ -3157,7 +3433,7 @@
       <w:r>
         <w:t xml:space="preserve"> </w:t>
       </w:r>
-      <w:hyperlink r:id="rId62">
+      <w:hyperlink r:id="rId67">
         <w:r>
           <w:rPr>
             <w:rStyle w:val="Hyperlink"/>
@@ -3166,8 +3442,8 @@
         </w:r>
       </w:hyperlink>
     </w:p>
-    <w:bookmarkEnd w:id="63"/>
-    <w:bookmarkStart w:id="65" w:name="ref-Carpenter2016"/>
+    <w:bookmarkEnd w:id="68"/>
+    <w:bookmarkStart w:id="70" w:name="ref-Carpenter2016"/>
     <w:p>
       <w:pPr>
         <w:pStyle w:val="Textkrper"/>
@@ -3193,7 +3469,7 @@
       <w:r>
         <w:t xml:space="preserve"> </w:t>
       </w:r>
-      <w:hyperlink r:id="rId64">
+      <w:hyperlink r:id="rId69">
         <w:r>
           <w:rPr>
             <w:rStyle w:val="Hyperlink"/>
@@ -3202,8 +3478,8 @@
         </w:r>
       </w:hyperlink>
     </w:p>
-    <w:bookmarkEnd w:id="65"/>
-    <w:bookmarkStart w:id="67" w:name="ref-Carpenter2006"/>
+    <w:bookmarkEnd w:id="70"/>
+    <w:bookmarkStart w:id="72" w:name="ref-Carpenter2006"/>
     <w:p>
       <w:pPr>
         <w:pStyle w:val="Textkrper"/>
@@ -3238,7 +3514,7 @@
       <w:r>
         <w:t xml:space="preserve"> </w:t>
       </w:r>
-      <w:hyperlink r:id="rId66">
+      <w:hyperlink r:id="rId71">
         <w:r>
           <w:rPr>
             <w:rStyle w:val="Hyperlink"/>
@@ -3247,8 +3523,8 @@
         </w:r>
       </w:hyperlink>
     </w:p>
-    <w:bookmarkEnd w:id="67"/>
-    <w:bookmarkStart w:id="69" w:name="ref-Diemand-Yauman2011"/>
+    <w:bookmarkEnd w:id="72"/>
+    <w:bookmarkStart w:id="74" w:name="ref-Diemand-Yauman2011"/>
     <w:p>
       <w:pPr>
         <w:pStyle w:val="Textkrper"/>
@@ -3283,7 +3559,7 @@
       <w:r>
         <w:t xml:space="preserve"> </w:t>
       </w:r>
-      <w:hyperlink r:id="rId68">
+      <w:hyperlink r:id="rId73">
         <w:r>
           <w:rPr>
             <w:rStyle w:val="Hyperlink"/>
@@ -3292,8 +3568,8 @@
         </w:r>
       </w:hyperlink>
     </w:p>
-    <w:bookmarkEnd w:id="69"/>
-    <w:bookmarkStart w:id="70" w:name="ref-Earp2018"/>
+    <w:bookmarkEnd w:id="74"/>
+    <w:bookmarkStart w:id="75" w:name="ref-Earp2018"/>
     <w:p>
       <w:pPr>
         <w:pStyle w:val="Textkrper"/>
@@ -3302,8 +3578,8 @@
         <w:t xml:space="preserve">Earp, J. (2018). Q&amp;A: Designing a font to help students remember key information.</w:t>
       </w:r>
     </w:p>
-    <w:bookmarkEnd w:id="70"/>
-    <w:bookmarkStart w:id="72" w:name="ref-Eskenazi2020"/>
+    <w:bookmarkEnd w:id="75"/>
+    <w:bookmarkStart w:id="77" w:name="ref-Eskenazi2020"/>
     <w:p>
       <w:pPr>
         <w:pStyle w:val="Textkrper"/>
@@ -3326,7 +3602,7 @@
       <w:r>
         <w:t xml:space="preserve"> </w:t>
       </w:r>
-      <w:hyperlink r:id="rId71">
+      <w:hyperlink r:id="rId76">
         <w:r>
           <w:rPr>
             <w:rStyle w:val="Hyperlink"/>
@@ -3335,8 +3611,8 @@
         </w:r>
       </w:hyperlink>
     </w:p>
-    <w:bookmarkEnd w:id="72"/>
-    <w:bookmarkStart w:id="74" w:name="ref-Fowler1974"/>
+    <w:bookmarkEnd w:id="77"/>
+    <w:bookmarkStart w:id="79" w:name="ref-Fowler1974"/>
     <w:p>
       <w:pPr>
         <w:pStyle w:val="Textkrper"/>
@@ -3371,7 +3647,7 @@
       <w:r>
         <w:t xml:space="preserve"> </w:t>
       </w:r>
-      <w:hyperlink r:id="rId73">
+      <w:hyperlink r:id="rId78">
         <w:r>
           <w:rPr>
             <w:rStyle w:val="Hyperlink"/>
@@ -3380,8 +3656,8 @@
         </w:r>
       </w:hyperlink>
     </w:p>
-    <w:bookmarkEnd w:id="74"/>
-    <w:bookmarkStart w:id="76" w:name="ref-French2013"/>
+    <w:bookmarkEnd w:id="79"/>
+    <w:bookmarkStart w:id="81" w:name="ref-French2013"/>
     <w:p>
       <w:pPr>
         <w:pStyle w:val="Textkrper"/>
@@ -3416,7 +3692,7 @@
       <w:r>
         <w:t xml:space="preserve"> </w:t>
       </w:r>
-      <w:hyperlink r:id="rId75">
+      <w:hyperlink r:id="rId80">
         <w:r>
           <w:rPr>
             <w:rStyle w:val="Hyperlink"/>
@@ -3425,8 +3701,8 @@
         </w:r>
       </w:hyperlink>
     </w:p>
-    <w:bookmarkEnd w:id="76"/>
-    <w:bookmarkStart w:id="78" w:name="ref-Geller2018"/>
+    <w:bookmarkEnd w:id="81"/>
+    <w:bookmarkStart w:id="83" w:name="ref-Geller2018"/>
     <w:p>
       <w:pPr>
         <w:pStyle w:val="Textkrper"/>
@@ -3461,7 +3737,7 @@
       <w:r>
         <w:t xml:space="preserve"> </w:t>
       </w:r>
-      <w:hyperlink r:id="rId77">
+      <w:hyperlink r:id="rId82">
         <w:r>
           <w:rPr>
             <w:rStyle w:val="Hyperlink"/>
@@ -3470,8 +3746,8 @@
         </w:r>
       </w:hyperlink>
     </w:p>
-    <w:bookmarkEnd w:id="78"/>
-    <w:bookmarkStart w:id="80" w:name="ref-Hoffman2007"/>
+    <w:bookmarkEnd w:id="83"/>
+    <w:bookmarkStart w:id="85" w:name="ref-Hoffman2007"/>
     <w:p>
       <w:pPr>
         <w:pStyle w:val="Textkrper"/>
@@ -3506,7 +3782,7 @@
       <w:r>
         <w:t xml:space="preserve"> </w:t>
       </w:r>
-      <w:hyperlink r:id="rId79">
+      <w:hyperlink r:id="rId84">
         <w:r>
           <w:rPr>
             <w:rStyle w:val="Hyperlink"/>
@@ -3515,8 +3791,8 @@
         </w:r>
       </w:hyperlink>
     </w:p>
-    <w:bookmarkEnd w:id="80"/>
-    <w:bookmarkStart w:id="82" w:name="ref-Jeff1961"/>
+    <w:bookmarkEnd w:id="85"/>
+    <w:bookmarkStart w:id="87" w:name="ref-Jeff1961"/>
     <w:p>
       <w:pPr>
         <w:pStyle w:val="Textkrper"/>
@@ -3527,7 +3803,7 @@
       <w:r>
         <w:t xml:space="preserve"> </w:t>
       </w:r>
-      <w:hyperlink r:id="rId81">
+      <w:hyperlink r:id="rId86">
         <w:r>
           <w:rPr>
             <w:rStyle w:val="Hyperlink"/>
@@ -3536,8 +3812,8 @@
         </w:r>
       </w:hyperlink>
     </w:p>
-    <w:bookmarkEnd w:id="82"/>
-    <w:bookmarkStart w:id="84" w:name="ref-Kornell2016"/>
+    <w:bookmarkEnd w:id="87"/>
+    <w:bookmarkStart w:id="89" w:name="ref-Kornell2016"/>
     <w:p>
       <w:pPr>
         <w:pStyle w:val="Textkrper"/>
@@ -3572,7 +3848,7 @@
       <w:r>
         <w:t xml:space="preserve"> </w:t>
       </w:r>
-      <w:hyperlink r:id="rId83">
+      <w:hyperlink r:id="rId88">
         <w:r>
           <w:rPr>
             <w:rStyle w:val="Hyperlink"/>
@@ -3581,8 +3857,8 @@
         </w:r>
       </w:hyperlink>
     </w:p>
-    <w:bookmarkEnd w:id="84"/>
-    <w:bookmarkStart w:id="86" w:name="ref-Lakens2014"/>
+    <w:bookmarkEnd w:id="89"/>
+    <w:bookmarkStart w:id="91" w:name="ref-Lakens2014"/>
     <w:p>
       <w:pPr>
         <w:pStyle w:val="Textkrper"/>
@@ -3617,7 +3893,7 @@
       <w:r>
         <w:t xml:space="preserve"> </w:t>
       </w:r>
-      <w:hyperlink r:id="rId85">
+      <w:hyperlink r:id="rId90">
         <w:r>
           <w:rPr>
             <w:rStyle w:val="Hyperlink"/>
@@ -3626,8 +3902,8 @@
         </w:r>
       </w:hyperlink>
     </w:p>
-    <w:bookmarkEnd w:id="86"/>
-    <w:bookmarkStart w:id="88" w:name="ref-Locker2007"/>
+    <w:bookmarkEnd w:id="91"/>
+    <w:bookmarkStart w:id="93" w:name="ref-Locker2007"/>
     <w:p>
       <w:pPr>
         <w:pStyle w:val="Textkrper"/>
@@ -3662,7 +3938,7 @@
       <w:r>
         <w:t xml:space="preserve"> </w:t>
       </w:r>
-      <w:hyperlink r:id="rId87">
+      <w:hyperlink r:id="rId92">
         <w:r>
           <w:rPr>
             <w:rStyle w:val="Hyperlink"/>
@@ -3671,8 +3947,8 @@
         </w:r>
       </w:hyperlink>
     </w:p>
-    <w:bookmarkEnd w:id="88"/>
-    <w:bookmarkStart w:id="90" w:name="ref-Magreehan2016"/>
+    <w:bookmarkEnd w:id="93"/>
+    <w:bookmarkStart w:id="95" w:name="ref-Magreehan2016"/>
     <w:p>
       <w:pPr>
         <w:pStyle w:val="Textkrper"/>
@@ -3707,7 +3983,7 @@
       <w:r>
         <w:t xml:space="preserve"> </w:t>
       </w:r>
-      <w:hyperlink r:id="rId89">
+      <w:hyperlink r:id="rId94">
         <w:r>
           <w:rPr>
             <w:rStyle w:val="Hyperlink"/>
@@ -3716,8 +3992,8 @@
         </w:r>
       </w:hyperlink>
     </w:p>
-    <w:bookmarkEnd w:id="90"/>
-    <w:bookmarkStart w:id="91" w:name="ref-McDaniel2011"/>
+    <w:bookmarkEnd w:id="95"/>
+    <w:bookmarkStart w:id="96" w:name="ref-McDaniel2011"/>
     <w:p>
       <w:pPr>
         <w:pStyle w:val="Textkrper"/>
@@ -3741,8 +4017,8 @@
         <w:t xml:space="preserve">(pp. 175–198). New York, NY, US: Psychology Press.</w:t>
       </w:r>
     </w:p>
-    <w:bookmarkEnd w:id="91"/>
-    <w:bookmarkStart w:id="93" w:name="ref-McDaniel1994"/>
+    <w:bookmarkEnd w:id="96"/>
+    <w:bookmarkStart w:id="98" w:name="ref-McDaniel1994"/>
     <w:p>
       <w:pPr>
         <w:pStyle w:val="Textkrper"/>
@@ -3777,7 +4053,7 @@
       <w:r>
         <w:t xml:space="preserve"> </w:t>
       </w:r>
-      <w:hyperlink r:id="rId92">
+      <w:hyperlink r:id="rId97">
         <w:r>
           <w:rPr>
             <w:rStyle w:val="Hyperlink"/>
@@ -3786,8 +4062,8 @@
         </w:r>
       </w:hyperlink>
     </w:p>
-    <w:bookmarkEnd w:id="93"/>
-    <w:bookmarkStart w:id="95" w:name="ref-Mulligan1996"/>
+    <w:bookmarkEnd w:id="98"/>
+    <w:bookmarkStart w:id="100" w:name="ref-Mulligan1996"/>
     <w:p>
       <w:pPr>
         <w:pStyle w:val="Textkrper"/>
@@ -3822,7 +4098,7 @@
       <w:r>
         <w:t xml:space="preserve"> </w:t>
       </w:r>
-      <w:hyperlink r:id="rId94">
+      <w:hyperlink r:id="rId99">
         <w:r>
           <w:rPr>
             <w:rStyle w:val="Hyperlink"/>
@@ -3831,8 +4107,8 @@
         </w:r>
       </w:hyperlink>
     </w:p>
-    <w:bookmarkEnd w:id="95"/>
-    <w:bookmarkStart w:id="97" w:name="ref-Nelson2004"/>
+    <w:bookmarkEnd w:id="100"/>
+    <w:bookmarkStart w:id="102" w:name="ref-Nelson2004"/>
     <w:p>
       <w:pPr>
         <w:pStyle w:val="Textkrper"/>
@@ -3843,7 +4119,7 @@
       <w:r>
         <w:t xml:space="preserve"> </w:t>
       </w:r>
-      <w:hyperlink r:id="rId96">
+      <w:hyperlink r:id="rId101">
         <w:r>
           <w:rPr>
             <w:rStyle w:val="Hyperlink"/>
@@ -3852,8 +4128,8 @@
         </w:r>
       </w:hyperlink>
     </w:p>
-    <w:bookmarkEnd w:id="97"/>
-    <w:bookmarkStart w:id="99" w:name="ref-Ooms2018"/>
+    <w:bookmarkEnd w:id="102"/>
+    <w:bookmarkStart w:id="104" w:name="ref-Ooms2018"/>
     <w:p>
       <w:pPr>
         <w:pStyle w:val="Textkrper"/>
@@ -3876,7 +4152,7 @@
       <w:r>
         <w:t xml:space="preserve"> </w:t>
       </w:r>
-      <w:hyperlink r:id="rId98">
+      <w:hyperlink r:id="rId103">
         <w:r>
           <w:rPr>
             <w:rStyle w:val="Hyperlink"/>
@@ -3885,8 +4161,8 @@
         </w:r>
       </w:hyperlink>
     </w:p>
-    <w:bookmarkEnd w:id="99"/>
-    <w:bookmarkStart w:id="101" w:name="ref-Rhodes2008"/>
+    <w:bookmarkEnd w:id="104"/>
+    <w:bookmarkStart w:id="106" w:name="ref-Rhodes2008"/>
     <w:p>
       <w:pPr>
         <w:pStyle w:val="Textkrper"/>
@@ -3921,7 +4197,7 @@
       <w:r>
         <w:t xml:space="preserve"> </w:t>
       </w:r>
-      <w:hyperlink r:id="rId100">
+      <w:hyperlink r:id="rId105">
         <w:r>
           <w:rPr>
             <w:rStyle w:val="Hyperlink"/>
@@ -3930,8 +4206,8 @@
         </w:r>
       </w:hyperlink>
     </w:p>
-    <w:bookmarkEnd w:id="101"/>
-    <w:bookmarkStart w:id="103" w:name="ref-Rhodes2009"/>
+    <w:bookmarkEnd w:id="106"/>
+    <w:bookmarkStart w:id="108" w:name="ref-Rhodes2009"/>
     <w:p>
       <w:pPr>
         <w:pStyle w:val="Textkrper"/>
@@ -3966,7 +4242,7 @@
       <w:r>
         <w:t xml:space="preserve"> </w:t>
       </w:r>
-      <w:hyperlink r:id="rId102">
+      <w:hyperlink r:id="rId107">
         <w:r>
           <w:rPr>
             <w:rStyle w:val="Hyperlink"/>
@@ -3975,8 +4251,8 @@
         </w:r>
       </w:hyperlink>
     </w:p>
-    <w:bookmarkEnd w:id="103"/>
-    <w:bookmarkStart w:id="105" w:name="ref-Rosner2015"/>
+    <w:bookmarkEnd w:id="108"/>
+    <w:bookmarkStart w:id="110" w:name="ref-Rosner2015"/>
     <w:p>
       <w:pPr>
         <w:pStyle w:val="Textkrper"/>
@@ -4011,7 +4287,7 @@
       <w:r>
         <w:t xml:space="preserve"> </w:t>
       </w:r>
-      <w:hyperlink r:id="rId104">
+      <w:hyperlink r:id="rId109">
         <w:r>
           <w:rPr>
             <w:rStyle w:val="Hyperlink"/>
@@ -4020,8 +4296,8 @@
         </w:r>
       </w:hyperlink>
     </w:p>
-    <w:bookmarkEnd w:id="105"/>
-    <w:bookmarkStart w:id="107" w:name="ref-Rummer2016"/>
+    <w:bookmarkEnd w:id="110"/>
+    <w:bookmarkStart w:id="112" w:name="ref-Rummer2016"/>
     <w:p>
       <w:pPr>
         <w:pStyle w:val="Textkrper"/>
@@ -4056,7 +4332,7 @@
       <w:r>
         <w:t xml:space="preserve"> </w:t>
       </w:r>
-      <w:hyperlink r:id="rId106">
+      <w:hyperlink r:id="rId111">
         <w:r>
           <w:rPr>
             <w:rStyle w:val="Hyperlink"/>
@@ -4065,8 +4341,8 @@
         </w:r>
       </w:hyperlink>
     </w:p>
-    <w:bookmarkEnd w:id="107"/>
-    <w:bookmarkStart w:id="109" w:name="ref-Silvers1997"/>
+    <w:bookmarkEnd w:id="112"/>
+    <w:bookmarkStart w:id="114" w:name="ref-Silvers1997"/>
     <w:p>
       <w:pPr>
         <w:pStyle w:val="Textkrper"/>
@@ -4101,7 +4377,7 @@
       <w:r>
         <w:t xml:space="preserve"> </w:t>
       </w:r>
-      <w:hyperlink r:id="rId108">
+      <w:hyperlink r:id="rId113">
         <w:r>
           <w:rPr>
             <w:rStyle w:val="Hyperlink"/>
@@ -4110,8 +4386,8 @@
         </w:r>
       </w:hyperlink>
     </w:p>
-    <w:bookmarkEnd w:id="109"/>
-    <w:bookmarkStart w:id="111" w:name="ref-Sungkhasettee2011"/>
+    <w:bookmarkEnd w:id="114"/>
+    <w:bookmarkStart w:id="116" w:name="ref-Sungkhasettee2011"/>
     <w:p>
       <w:pPr>
         <w:pStyle w:val="Textkrper"/>
@@ -4146,7 +4422,7 @@
       <w:r>
         <w:t xml:space="preserve"> </w:t>
       </w:r>
-      <w:hyperlink r:id="rId110">
+      <w:hyperlink r:id="rId115">
         <w:r>
           <w:rPr>
             <w:rStyle w:val="Hyperlink"/>
@@ -4155,8 +4431,8 @@
         </w:r>
       </w:hyperlink>
     </w:p>
-    <w:bookmarkEnd w:id="111"/>
-    <w:bookmarkStart w:id="113" w:name="ref-Wickham2016"/>
+    <w:bookmarkEnd w:id="116"/>
+    <w:bookmarkStart w:id="118" w:name="ref-Wickham2016"/>
     <w:p>
       <w:pPr>
         <w:pStyle w:val="Textkrper"/>
@@ -4179,7 +4455,7 @@
       <w:r>
         <w:t xml:space="preserve"> </w:t>
       </w:r>
-      <w:hyperlink r:id="rId112">
+      <w:hyperlink r:id="rId117">
         <w:r>
           <w:rPr>
             <w:rStyle w:val="Hyperlink"/>
@@ -4188,8 +4464,8 @@
         </w:r>
       </w:hyperlink>
     </w:p>
-    <w:bookmarkEnd w:id="113"/>
-    <w:bookmarkStart w:id="115" w:name="ref-Xie2018"/>
+    <w:bookmarkEnd w:id="118"/>
+    <w:bookmarkStart w:id="120" w:name="ref-Xie2018"/>
     <w:p>
       <w:pPr>
         <w:pStyle w:val="Textkrper"/>
@@ -4224,7 +4500,7 @@
       <w:r>
         <w:t xml:space="preserve"> </w:t>
       </w:r>
-      <w:hyperlink r:id="rId114">
+      <w:hyperlink r:id="rId119">
         <w:r>
           <w:rPr>
             <w:rStyle w:val="Hyperlink"/>
@@ -4233,8 +4509,8 @@
         </w:r>
       </w:hyperlink>
     </w:p>
-    <w:bookmarkEnd w:id="115"/>
-    <w:bookmarkStart w:id="117" w:name="ref-Yue"/>
+    <w:bookmarkEnd w:id="120"/>
+    <w:bookmarkStart w:id="122" w:name="ref-Yue"/>
     <w:p>
       <w:pPr>
         <w:pStyle w:val="Textkrper"/>
@@ -4245,7 +4521,7 @@
       <w:r>
         <w:t xml:space="preserve"> </w:t>
       </w:r>
-      <w:hyperlink r:id="rId116">
+      <w:hyperlink r:id="rId121">
         <w:r>
           <w:rPr>
             <w:rStyle w:val="Hyperlink"/>
@@ -4254,8 +4530,8 @@
         </w:r>
       </w:hyperlink>
     </w:p>
-    <w:bookmarkEnd w:id="117"/>
-    <w:bookmarkEnd w:id="118"/>
+    <w:bookmarkEnd w:id="122"/>
+    <w:bookmarkEnd w:id="123"/>
     <w:sectPr>
       <w:headerReference w:type="even" r:id="rId11"/>
       <w:headerReference w:type="default" r:id="rId10"/>

</xml_diff>

<commit_message>
draft sent out to Sara
</commit_message>
<xml_diff>
--- a/Paper/SF_Paper.docx
+++ b/Paper/SF_Paper.docx
@@ -25,7 +25,7 @@
         <w:t xml:space="preserve"> </w:t>
       </w:r>
       <w:r>
-        <w:t xml:space="preserve">hype:</w:t>
+        <w:t xml:space="preserve">font:</w:t>
       </w:r>
       <w:r>
         <w:t xml:space="preserve"> </w:t>
@@ -233,7 +233,7 @@
         <w:pStyle w:val="Textkrper"/>
       </w:pPr>
       <w:r>
-        <w:t xml:space="preserve">Do students learn better with material that is perceptually harder-to-process? While evidence is equivocal on the matter, recent claims suggest that placing materials in Sans Forgetica font, which is perceptually hard-to-process, has positive effects on student learning. Given the weak evidence for perceptual disfluency effects, this led us to examine the mnnmonic effects of Sans Forgetica more closely. In two preregistered experiments, we tested if Sans Forgetica is really unforgetable. In Experiment 1 (</w:t>
+        <w:t xml:space="preserve">Do students learn better with material that is perceptually harder to process? While evidence is equivocal on the matter, recent claims suggest that placing materials in Sans Forgetica font, which is perceptually hard to process, has positive effects on student learning. Given the weak evidence for perceptual disfluency effects, this led us to examine the mnnmonic effects of Sans Forgetica more closely. In three preregistered experiments, we tested if Sans Forgetica is really unforgetable. In Experiment 1 (</w:t>
       </w:r>
       <w:r>
         <w:rPr>
@@ -254,7 +254,19 @@
         <w:t xml:space="preserve">N</w:t>
       </w:r>
       <w:r>
-        <w:t xml:space="preserve">=528), participants read a passage about ground water with select sentences presented in either Sans Forgetcia, yellow highlighting, or unmodified. Cued recall for select words were better for pre-highlighted information than when unmodified. Critically, presenting sentences in Sans Forgetica did not produce better cued recall than pre-highlighted sentences or sentences presented unchanged. Our findings suggest that Sans Forgetica is really forgeticable.</w:t>
+        <w:t xml:space="preserve">=528), participants read a passage about ground water with select sentences presented in either Sans Forgetcia, yellow highlighting, or unmodified. Cued recall for select words were better for pre-highlighted information than when unmodified. Critically, presenting sentences in Sans Forgetica did not produce better cued recall than pre-highlighted sentences or sentences presented unchanged. In Experiment 3 (</w:t>
+      </w:r>
+      <w:r>
+        <w:rPr>
+          <w:i/>
+        </w:rPr>
+        <w:t xml:space="preserve">N</w:t>
+      </w:r>
+      <w:r>
+        <w:t xml:space="preserve"> </w:t>
+      </w:r>
+      <w:r>
+        <w:t xml:space="preserve">= 60), indiviudals did not have better discriminabiliy for Sans Forgetic in an old-new recognition test. Our findings suggest that Sans Forgetica really is forgeticable.</w:t>
       </w:r>
     </w:p>
     <w:p>
@@ -288,7 +300,7 @@
         <w:t xml:space="preserve"> </w:t>
       </w:r>
       <w:r>
-        <w:t xml:space="preserve">3945</w:t>
+        <w:t xml:space="preserve">4458</w:t>
       </w:r>
     </w:p>
     <w:p>
@@ -297,7 +309,7 @@
         <w:pStyle w:val="Titel"/>
       </w:pPr>
       <w:r>
-        <w:t xml:space="preserve">Don’t believe the hype: Sans Forgetica is not desirable for learning</w:t>
+        <w:t xml:space="preserve">Don’t believe the font: Sans Forgetica is not desirable for learning</w:t>
       </w:r>
     </w:p>
     <w:p>
@@ -496,7 +508,7 @@
         <w:t xml:space="preserve"> </w:t>
       </w:r>
       <w:r>
-        <w:t xml:space="preserve">and Geller &amp; Still (2018) manipulated several boundary conditions (e.g., level of degradation, type of judgement of learning, retention interval, and testing expectancy) and found you can get positive memory effects from perceptual disflunet materials (in recognition), but it is not robust. Taken together, the evidence is weak for perceptual disfluency being a desirable difficulty.</w:t>
+        <w:t xml:space="preserve">and Geller &amp; Still (2018) manipulated several boundary conditions (e.g., level of degradation, type of judgement of learning, retention interval, and testing expectancy) and found you can get positive memory effects from perceptual disfluent materials (in recognition), but it is not robust. Taken together, the evidence is weak for perceptual disfluency being a desirable difficulty.</w:t>
       </w:r>
     </w:p>
     <w:p>
@@ -668,7 +680,7 @@
         <w:pStyle w:val="FirstParagraph"/>
       </w:pPr>
       <w:r>
-        <w:t xml:space="preserve">In Experiment 1 we were interested in answering two questions. First, is Sans Forgetica more memorable than a normal, fluent, font (e.g., Arial)? Second, is the Sans Forgetica effect on memory similar in magnitude to the generation effect? While very is known about Sans Forgetica, one of the most intuitively appealing theories for why Sans Forgetica font benefits memory is that of mental effort. It is believed that reading materials in Sans Forgetica requires more effort than simply reading a normal font. Essentially, the intermittent gaps of Sans Forgetica requires readers to generate or fill in the missing pieces producing a memory advantage. This mechanism of action is similar to that of the generation effect, wherein information is better remembered when generated or filled-in compared to if it is simply read. In Experiment 1 we examined the mnemonic benefit of Sans Forgetica and generation by looking at cued recall performance with weakly related pairs. If Sans Forgetica does produce a mnemonic benefit, we should observe better cued recall performance for targets in Sans forgetica font compared to Arial font. Futhrer, if it is similar to the generation effect, the magnitude of the memory benefit between the two should be similar.</w:t>
+        <w:t xml:space="preserve">In Experiment 1 we were interested in answering two questions. First, is Sans Forgetica more memorable than a normal, fluent, font (e.g., Arial)? Second, is the Sans Forgetica effect on memory similar in magnitude to the generation effect? While very is known about Sans Forgetica, one of the most intuitively appealing theories for why Sans Forgetica font benefits memory is that of mental effort. It is believed that reading materials in Sans Forgetica requires more effort than simply reading a normal font. Essentially, the intermittent gaps of Sans Forgetica requires readers to generate or fill in the missing pieces producing a memory advantage. This mechanism of action is similar to that of the generation effect, wherein information is better remembered when generated or filled-in compared to if it is simply read. In Experiment 1 we examined the mnemonic benefit of Sans Forgetica and generation by looking at cued recall performance with weakly related pairs. If Sans Forgetica does produce a mnemonic benefit, we should observe better cued recall performance for targets in Sans forgetica font compared to Arial font. Further, if it is similar to the generation effect, the magnitude of the memory benefit between the two should be similar.</w:t>
       </w:r>
     </w:p>
     <w:p>
@@ -696,7 +708,7 @@
         <w:pStyle w:val="FirstParagraph"/>
       </w:pPr>
       <w:r>
-        <w:t xml:space="preserve">Two-hundred and thirty people from Amazon’s Mechanical Turk Service participated for money. Sample size was based on a priori power analyses conducted using PANGEA v0.2 (Westfall, 2015). Sample size was calculated based on the smallest effect of interest</w:t>
+        <w:t xml:space="preserve">We report how we determined our sample size, all data exclusions, all inclusion/exclusion criteria, whether inclusion/exclusion criteria were established prior to data analysis, all manipulations, and all measures in the study. Two-hundred and thirty people from Amazon’s Mechanical Turk Service participated for money. Sample size was based on a priori power analyses conducted using PANGEA v0.2 (Westfall, 2015). Sample size was calculated based on the smallest effect of interest</w:t>
       </w:r>
       <w:r>
         <w:t xml:space="preserve"> </w:t>
@@ -705,7 +717,7 @@
         <w:t xml:space="preserve">(SEOI; Lakens &amp; Evers, 2014)</w:t>
       </w:r>
       <w:r>
-        <w:t xml:space="preserve">. In this case, we were interested in powering our study to detect medium-to-large effect size (</w:t>
+        <w:t xml:space="preserve">. In this case, we were interested in powering our study to detect a medium sized interaction effect (</w:t>
       </w:r>
       <w:r>
         <w:rPr>
@@ -723,16 +735,7 @@
         <w:t xml:space="preserve"> </w:t>
       </w:r>
       <w:r>
-        <w:t xml:space="preserve">(</w:t>
-      </w:r>
-      <w:r>
-        <w:rPr>
-          <w:b/>
-        </w:rPr>
-        <w:t xml:space="preserve">???</w:t>
-      </w:r>
-      <w:r>
-        <w:t xml:space="preserve">)</w:t>
+        <w:t xml:space="preserve">(Butler, Marsh, Slavinsky, &amp; Baraniuk, 2014)</w:t>
       </w:r>
       <w:r>
         <w:t xml:space="preserve">. Therefore, assuming an alpha of .05 and a desired power of 90%, a sample size of 230 is required to detect whether an effect size of .35 differs from zero. After excluding participants who 1) did not complete every phase of the experiment, 2) started the experiment multiple times, 3) reported experiencing technical problems did not indicate that they were fluent in English [^2]: This question was not asked during the experiment., or 5) reported seeing our stimuli before, we were left with 115 participants per group.</w:t>
@@ -806,7 +809,7 @@
         <w:t xml:space="preserve">Carpenter, Pashler, and Vul (2006)</w:t>
       </w:r>
       <w:r>
-        <w:t xml:space="preserve">)[^1]: Two cue-target pairs (e.g., range-rifle and train-plane) had to be thrown out as they were not presented due to a coding error. The cue-target pairs were all nouns, 5–7 letters and 1–3 syllables in length, and high in concreteness (400–700) and frequency (at least 30 per million). Free association norms</w:t>
+        <w:t xml:space="preserve">) [^1]: Two cue-target pairs (e.g., range-rifle and train-plane) had to be thrown out as they were not presented due to a coding error. The cue-target pairs were all nouns, 5–7 letters and 1–3 syllables in length, and high in concreteness (400–700) and frequency (at least 30 per million). Free association norms</w:t>
       </w:r>
       <w:r>
         <w:t xml:space="preserve"> </w:t>
@@ -874,7 +877,7 @@
         <w:t xml:space="preserve"> </w:t>
       </w:r>
       <w:r>
-        <w:t xml:space="preserve">using spellCheck.R. Because participants were recruited in the United States, we used the American English dictionary. A nice walk through on how to use this package can be found in</w:t>
+        <w:t xml:space="preserve">using spellCheck.R. Because participants were recruited in the United States, we used the American English dictionary. A nice walk-through on how to use this package can be found in</w:t>
       </w:r>
       <w:r>
         <w:t xml:space="preserve"> </w:t>
@@ -888,80 +891,101 @@
     </w:p>
     <w:p>
       <w:pPr>
+        <w:pStyle w:val="berschrift3"/>
+      </w:pPr>
+      <w:bookmarkStart w:id="34" w:name="analysis"/>
+      <w:r>
+        <w:t xml:space="preserve">Analysis.</w:t>
+      </w:r>
+      <w:bookmarkEnd w:id="34"/>
+    </w:p>
+    <w:p>
+      <w:pPr>
+        <w:pStyle w:val="FirstParagraph"/>
+      </w:pPr>
+      <w:r>
+        <w:t xml:space="preserve">In all three experiments, logistic mixed-effects models were used to model binary outcomes. This was in lieu of a more traditionalanalytic approach pre-registered in Experiments 1 and 2. We opted for a more powerful approach that better represents the structure of the data. [^3:] In all cases traditional approaches converged with the analyses conducted here. All data were analyzed in R (vers. 3.5.0; R Core Team, 2019), with models fit using the lme4</w:t>
+      </w:r>
+      <w:r>
+        <w:t xml:space="preserve"> </w:t>
+      </w:r>
+      <w:r>
+        <w:t xml:space="preserve">(vers. 2.3.1; Bates, Mächler, Bolker, &amp; Walker, 2015)</w:t>
+      </w:r>
+      <w:r>
+        <w:t xml:space="preserve"> </w:t>
+      </w:r>
+      <w:r>
+        <w:t xml:space="preserve">and brms packages</w:t>
+      </w:r>
+      <w:r>
+        <w:t xml:space="preserve"> </w:t>
+      </w:r>
+      <w:r>
+        <w:t xml:space="preserve">(vers. 2.11.0; Bürkner, 2018)</w:t>
+      </w:r>
+      <w:r>
+        <w:t xml:space="preserve">. All figures were created with ggplot</w:t>
+      </w:r>
+      <w:r>
+        <w:t xml:space="preserve"> </w:t>
+      </w:r>
+      <w:r>
+        <w:t xml:space="preserve">(Wickham, 2016)</w:t>
+      </w:r>
+      <w:r>
+        <w:t xml:space="preserve">. All models were analyzed using maximal random effects structures with random slopes where allowed</w:t>
+      </w:r>
+      <w:r>
+        <w:t xml:space="preserve"> </w:t>
+      </w:r>
+      <w:r>
+        <w:t xml:space="preserve">(Barr, Levy, Scheepers, &amp; Tily, 2013)</w:t>
+      </w:r>
+      <w:r>
+        <w:t xml:space="preserve">. For models that did not converege, a backward step-wise model selection procedure was used. Model comparison was performed using chi-squared log-likelihood ratio tests with maximum likelihood. Bayes factors were derived by fitting the maximal model and using the hypothesis function in brms</w:t>
+      </w:r>
+      <w:r>
+        <w:t xml:space="preserve"> </w:t>
+      </w:r>
+      <w:r>
+        <w:t xml:space="preserve">(Bürkner, 2018)</w:t>
+      </w:r>
+      <w:r>
+        <w:t xml:space="preserve">. The regression effects (class =</w:t>
+      </w:r>
+      <w:r>
+        <w:t xml:space="preserve"> </w:t>
+      </w:r>
+      <w:r>
+        <w:t xml:space="preserve">“</w:t>
+      </w:r>
+      <w:r>
+        <w:t xml:space="preserve">b</w:t>
+      </w:r>
+      <w:r>
+        <w:t xml:space="preserve">”</w:t>
+      </w:r>
+      <w:r>
+        <w:t xml:space="preserve">) have a prior of Normal(0, 1). These priors are uninformative in terms of direction–both positive and negative effects are equally likely–but they are informative in terms of magnitude. Default priors are used on all other parameters.</w:t>
+      </w:r>
+    </w:p>
+    <w:p>
+      <w:pPr>
         <w:pStyle w:val="berschrift1"/>
       </w:pPr>
-      <w:bookmarkStart w:id="34" w:name="results-and-discussion"/>
+      <w:bookmarkStart w:id="35" w:name="results-and-discussion"/>
       <w:r>
         <w:t xml:space="preserve">Results and Discussion</w:t>
       </w:r>
-      <w:bookmarkEnd w:id="34"/>
+      <w:bookmarkEnd w:id="35"/>
     </w:p>
     <w:p>
       <w:pPr>
         <w:pStyle w:val="FirstParagraph"/>
       </w:pPr>
       <w:r>
-        <w:t xml:space="preserve">Although we had pre-registered a simple 2 X 2 mixed ANOVA approach, we opted for a more powerful mixed modeling approach that better represents the structure of the data</w:t>
-      </w:r>
-      <w:r>
-        <w:t xml:space="preserve"> </w:t>
-      </w:r>
-      <w:r>
-        <w:t xml:space="preserve">(Hoffman &amp; Rovine, 2007; Locker, Huffman, &amp; Bovaird, 2007)</w:t>
-      </w:r>
-      <w:r>
-        <w:t xml:space="preserve">. Models were fit in R (vers. 3.5.0; R Core Team, 2019) with the lme4 package</w:t>
-      </w:r>
-      <w:r>
-        <w:t xml:space="preserve"> </w:t>
-      </w:r>
-      <w:r>
-        <w:t xml:space="preserve">(vers. 2.3.1; Bates, Mächler, Bolker, &amp; Walker, 2015)</w:t>
-      </w:r>
-      <w:r>
-        <w:t xml:space="preserve">. All models were analyzed using maximal random effects structures with random slopes where allowed</w:t>
-      </w:r>
-      <w:r>
-        <w:t xml:space="preserve"> </w:t>
-      </w:r>
-      <w:r>
-        <w:t xml:space="preserve">(</w:t>
-      </w:r>
-      <w:r>
-        <w:rPr>
-          <w:b/>
-        </w:rPr>
-        <w:t xml:space="preserve">???</w:t>
-      </w:r>
-      <w:r>
-        <w:t xml:space="preserve">)</w:t>
-      </w:r>
-      <w:r>
-        <w:t xml:space="preserve">. All figures were created with ggplot</w:t>
-      </w:r>
-      <w:r>
-        <w:t xml:space="preserve"> </w:t>
-      </w:r>
-      <w:r>
-        <w:t xml:space="preserve">(Wickham, 2016)</w:t>
-      </w:r>
-      <w:r>
-        <w:t xml:space="preserve">. We fit a generalzied linear mixed model (logit link) to predict cued recall accuracy with difficulty type (generation vs. sans forgetcia) and disfluency (fluent vs. disfluency). We fit the maximal model (formula:</w:t>
-      </w:r>
-      <w:r>
-        <w:t xml:space="preserve"> </w:t>
-      </w:r>
-      <w:r>
-        <w:t xml:space="preserve">“</w:t>
-      </w:r>
-      <w:r>
-        <w:t xml:space="preserve">glmer(acc~difftypedisflu + (1+disflu|ResponseID) + (1+difftype|target), family=binomial, data=data</w:t>
-      </w:r>
-      <w:r>
-        <w:t xml:space="preserve">”</w:t>
-      </w:r>
-      <w:r>
-        <w:t xml:space="preserve">). Effect sizes (Cohen’s</w:t>
+        <w:t xml:space="preserve">We fit a generalized linear mixed model (logit link) to predict cued recall accuracy with difficulty type (generation vs. sans forgetcia) and disfluency (fluent vs. disfluency) as categorical predictors. Each categorical predictor was deviation coded to assess each main effect and inteaction independently of all the other predictors in the model. This is the final model used: formula: glmer(acc~difftypedisflu + (1+disflu|ResponseID) + (1+difftype|target), family=binomial, data=data). Each categorcal predictor was deviation coded (0.5, -0.5) to assess each main effect and interaction independently of all the other predictors in the model. Effect sizes (Cohen’s</w:t>
       </w:r>
       <w:r>
         <w:t xml:space="preserve"> </w:t>
@@ -979,19 +1003,10 @@
         <w:t xml:space="preserve"> </w:t>
       </w:r>
       <w:r>
-        <w:t xml:space="preserve">(</w:t>
-      </w:r>
-      <w:r>
-        <w:rPr>
-          <w:b/>
-        </w:rPr>
-        <w:t xml:space="preserve">???</w:t>
-      </w:r>
-      <w:r>
-        <w:t xml:space="preserve">)</w:t>
-      </w:r>
-      <w:r>
-        <w:t xml:space="preserve">’s recommendations. The effect of difficulty type was non-significant,</w:t>
+        <w:t xml:space="preserve">Chinn (2000)</w:t>
+      </w:r>
+      <w:r>
+        <w:t xml:space="preserve">’s recommendations. There was no difference in cued recall between the Generation and Sans Forgetica groups,</w:t>
       </w:r>
       <w:r>
         <w:t xml:space="preserve"> </w:t>
@@ -1021,7 +1036,7 @@
         <w:t xml:space="preserve"> </w:t>
       </w:r>
       <w:r>
-        <w:t xml:space="preserve">= 0.11, 95% CI [-0.30, 0.13], std. beta = -0.09,</w:t>
+        <w:t xml:space="preserve">= 0.11, 95% CI [-0.30, 0.13],</w:t>
       </w:r>
       <w:r>
         <w:t xml:space="preserve"> </w:t>
@@ -1051,7 +1066,7 @@
         <w:t xml:space="preserve"> </w:t>
       </w:r>
       <w:r>
-        <w:t xml:space="preserve">= 0.05). Individuals did recall more disfluent target words than fluney target words,</w:t>
+        <w:t xml:space="preserve">= 0.05). Individuals recalled more disfluent target words than fluency target words,</w:t>
       </w:r>
       <w:r>
         <w:t xml:space="preserve"> </w:t>
@@ -1081,7 +1096,7 @@
         <w:t xml:space="preserve"> </w:t>
       </w:r>
       <w:r>
-        <w:t xml:space="preserve">= 0.06, 95% CI [0.09, 0.33], std. beta = 0.22, p &lt; .001,</w:t>
+        <w:t xml:space="preserve">= 0.06, 95% CI [0.09, 0.33], p &lt; .001,</w:t>
       </w:r>
       <w:r>
         <w:t xml:space="preserve"> </w:t>
@@ -1096,7 +1111,7 @@
         <w:t xml:space="preserve"> </w:t>
       </w:r>
       <w:r>
-        <w:t xml:space="preserve">= 0.12). This was qualified by an interaction between difficulty type and disfluency was significant,</w:t>
+        <w:t xml:space="preserve">= 0.12). This was qualified by an interaction between difficulty type and disfluency,</w:t>
       </w:r>
       <w:r>
         <w:t xml:space="preserve"> </w:t>
@@ -1126,7 +1141,7 @@
         <w:t xml:space="preserve"> </w:t>
       </w:r>
       <w:r>
-        <w:t xml:space="preserve">= 0.04, 95% CI [0.14, 0.30], std. beta = 0.21,</w:t>
+        <w:t xml:space="preserve">= 0.04, 95% CI [0.14, 0.30],</w:t>
       </w:r>
       <w:r>
         <w:t xml:space="preserve"> </w:t>
@@ -1156,7 +1171,7 @@
         <w:t xml:space="preserve"> </w:t>
       </w:r>
       <w:r>
-        <w:t xml:space="preserve">= .11). As seen in Fig. 2, the magnitude of the generation effect is larger than the Sans Forgetica effect.</w:t>
+        <w:t xml:space="preserve">= 0.11). As seen in Fig. 2, the magnitude of the generation effect was larger than the Sans Forgetica effect.</w:t>
       </w:r>
     </w:p>
     <w:p>
@@ -1179,7 +1194,7 @@
           <wp:inline>
             <wp:extent cx="5969000" cy="2984500"/>
             <wp:effectExtent b="0" l="0" r="0" t="0"/>
-            <wp:docPr descr="Figure 2:.  Accuracy on cued recall test. Raw data points (black) with mean (white dot) and 95% CIs were dervied using the modelbased R package." title="" id="1" name="Picture"/>
+            <wp:docPr descr="Figure 2:.  Accuracy on cued recall test. Violin plots represent the kernal density of avearge accuracy(black dots) with the fixed effect mean (white dot) and 95% CIs derived from the glmer model." title="" id="1" name="Picture"/>
             <a:graphic>
               <a:graphicData uri="http://schemas.openxmlformats.org/drawingml/2006/picture">
                 <pic:pic>
@@ -1190,7 +1205,7 @@
                     </pic:cNvPicPr>
                   </pic:nvPicPr>
                   <pic:blipFill>
-                    <a:blip r:embed="rId35"/>
+                    <a:blip r:embed="rId36"/>
                     <a:stretch>
                       <a:fillRect/>
                     </a:stretch>
@@ -1237,7 +1252,7 @@
         <w:t xml:space="preserve">2:</w:t>
       </w:r>
       <w:r>
-        <w:t xml:space="preserve">.  Accuracy on cued recall test. Raw data points (black) with mean (white dot) and 95% CIs were dervied using the modelbased R package.</w:t>
+        <w:t xml:space="preserve">.  Accuracy on cued recall test. Violin plots represent the kernal density of avearge accuracy(black dots) with the fixed effect mean (white dot) and 95% CIs derived from the glmer model.</w:t>
       </w:r>
     </w:p>
     <w:p>
@@ -1245,18 +1260,27 @@
         <w:pStyle w:val="Textkrper"/>
       </w:pPr>
       <w:r>
-        <w:t xml:space="preserve">The results for Experiment 1 are clear-cut. Cued recall for items presented intact and in Sans Forgetica font were equivocal. That is, we did not observe a memory benefit for Sans Forgetica font. We did, however, observe greater recall for generated items, which replicates decades of literature (Bertsch et al., 2007). This suggests that (1) presenting materials in Sans Forgetica does not lead to better memory and (2) the Sans Forgetica effect is most likely not a desirable difficulty.</w:t>
+        <w:t xml:space="preserve">The results for Experiment 1 are clear-cut. Cued recall for Sans Forgetica font was similar to normal, Arial, font. Thus, there was no Sans Forgetica benefit. We did, however, observe greater recall for generated items, which replicates decades of literature on the generation effect</w:t>
+      </w:r>
+      <w:r>
+        <w:t xml:space="preserve"> </w:t>
+      </w:r>
+      <w:r>
+        <w:t xml:space="preserve">(Bertsch et al., 2007)</w:t>
+      </w:r>
+      <w:r>
+        <w:t xml:space="preserve">. Taken together, these results suggest that (1) presenting materials in Sans Forgetica does not lead to better memory and (2) the Sans Forgetica effect is most likely not a desirable difficulty.</w:t>
       </w:r>
     </w:p>
     <w:p>
       <w:pPr>
         <w:pStyle w:val="berschrift1"/>
       </w:pPr>
-      <w:bookmarkStart w:id="36" w:name="experiment-2"/>
+      <w:bookmarkStart w:id="37" w:name="experiment-2"/>
       <w:r>
         <w:t xml:space="preserve">Experiment 2</w:t>
       </w:r>
-      <w:bookmarkEnd w:id="36"/>
+      <w:bookmarkEnd w:id="37"/>
     </w:p>
     <w:p>
       <w:pPr>
@@ -1277,7 +1301,17 @@
     </w:p>
     <w:p>
       <w:pPr>
-        <w:pStyle w:val="Textkrper"/>
+        <w:pStyle w:val="berschrift2"/>
+      </w:pPr>
+      <w:bookmarkStart w:id="38" w:name="method-1"/>
+      <w:r>
+        <w:t xml:space="preserve">Method</w:t>
+      </w:r>
+      <w:bookmarkEnd w:id="38"/>
+    </w:p>
+    <w:p>
+      <w:pPr>
+        <w:pStyle w:val="FirstParagraph"/>
       </w:pPr>
       <w:r>
         <w:t xml:space="preserve">The pre-registration form for Experiment 2, which includes hypotheses, planned analyses,exclusion criteria, and sample size justification, can be found at:</w:t>
@@ -1285,7 +1319,7 @@
       <w:r>
         <w:t xml:space="preserve"> </w:t>
       </w:r>
-      <w:hyperlink r:id="rId37">
+      <w:hyperlink r:id="rId39">
         <w:r>
           <w:rPr>
             <w:rStyle w:val="Hyperlink"/>
@@ -1299,39 +1333,294 @@
     </w:p>
     <w:p>
       <w:pPr>
+        <w:pStyle w:val="berschrift3"/>
+      </w:pPr>
+      <w:bookmarkStart w:id="40" w:name="participants-1"/>
+      <w:r>
+        <w:t xml:space="preserve">Participants.</w:t>
+      </w:r>
+      <w:bookmarkEnd w:id="40"/>
+    </w:p>
+    <w:p>
+      <w:pPr>
+        <w:pStyle w:val="FirstParagraph"/>
+      </w:pPr>
+      <w:r>
+        <w:t xml:space="preserve">We report how we determined our sample size, all data exclusions, all inclusion/exclusion criteria, whether inclusion/exclusion criteria were established prior to data analysis, all manipulations, and all measures in the study. Five hundred and twenty-eight undergraduates (</w:t>
+      </w:r>
+      <w:r>
+        <w:rPr>
+          <w:i/>
+        </w:rPr>
+        <w:t xml:space="preserve">N</w:t>
+      </w:r>
+      <w:r>
+        <w:t xml:space="preserve"> </w:t>
+      </w:r>
+      <w:r>
+        <w:t xml:space="preserve">= 528) participated for partial completion of course credit. Sample size was based on a priori power analyses conducted using PANGEA v0.2. Sample size was calculated based on the smallest effect of interest</w:t>
+      </w:r>
+      <w:r>
+        <w:t xml:space="preserve"> </w:t>
+      </w:r>
+      <w:r>
+        <w:t xml:space="preserve">(Lakens &amp; Evers, 2014)</w:t>
+      </w:r>
+      <w:r>
+        <w:t xml:space="preserve">. Similar to Experiment 1, we were interested in powering our study to detect a medium-sized effect size (</w:t>
+      </w:r>
+      <w:r>
+        <w:rPr>
+          <w:i/>
+        </w:rPr>
+        <w:t xml:space="preserve">d</w:t>
+      </w:r>
+      <w:r>
+        <w:t xml:space="preserve"> </w:t>
+      </w:r>
+      <w:r>
+        <w:t xml:space="preserve">= .35). Therefore, assuming an alpha of .05 and a desired power of 90%, a sample size of 170 per group is required to detect whether an effect size of .35 differs from zero. After excluding participants based on our preregistered exclusion criteria, we were left with unequal group sizes. Because of this, we ran six more participants per group, giving us 176 participants in each of the three conditions.</w:t>
+      </w:r>
+    </w:p>
+    <w:p>
+      <w:pPr>
+        <w:pStyle w:val="berschrift3"/>
+      </w:pPr>
+      <w:bookmarkStart w:id="41" w:name="materials-1"/>
+      <w:r>
+        <w:t xml:space="preserve">Materials.</w:t>
+      </w:r>
+      <w:bookmarkEnd w:id="41"/>
+    </w:p>
+    <w:p>
+      <w:pPr>
+        <w:pStyle w:val="FirstParagraph"/>
+      </w:pPr>
+      <w:r>
+        <w:t xml:space="preserve">All materials used for this experiment can be found on our OSF page (</w:t>
+      </w:r>
+      <w:hyperlink r:id="rId30">
+        <w:r>
+          <w:rPr>
+            <w:rStyle w:val="Hyperlink"/>
+          </w:rPr>
+          <w:t xml:space="preserve">https://osf.io/d2vy8/</w:t>
+        </w:r>
+      </w:hyperlink>
+      <w:r>
+        <w:t xml:space="preserve">) under the Expt 2 Stims folder. Participants read a passage on ground water (856 words) taken from from the U.S. Geological Survey</w:t>
+      </w:r>
+      <w:r>
+        <w:t xml:space="preserve"> </w:t>
+      </w:r>
+      <w:r>
+        <w:t xml:space="preserve">(see Yue, Storm, Kornell, &amp; Bjork, 2014)</w:t>
+      </w:r>
+      <w:r>
+        <w:t xml:space="preserve">. Eleven critical phrases [^2]: originally we had 12 critical phrases but a pilot test showed that one of the questions was repeated twice so we removed one of them and also added a manipulation check question to sure participants were paying attention] each containing a different keyword, were selected from the passage (e.g., the term</w:t>
+      </w:r>
+      <w:r>
+        <w:t xml:space="preserve"> </w:t>
+      </w:r>
+      <w:r>
+        <w:rPr>
+          <w:i/>
+        </w:rPr>
+        <w:t xml:space="preserve">recharge</w:t>
+      </w:r>
+      <w:r>
+        <w:t xml:space="preserve"> </w:t>
+      </w:r>
+      <w:r>
+        <w:t xml:space="preserve">was the keyword in the phrase: Water seeping down from the land surface adds to the ground water and is called recharge water.) and were either presented in SF, highlighted, or unmodified. Then, 11 fill-in-the blank questions were created from these phrases by deleting the keyword and asking participants to provide it on the final test (e.g., Water seeping down from the land surface adds to the ground water and is called __________ water). There was 1 manipulation check question:</w:t>
+      </w:r>
+      <w:r>
+        <w:t xml:space="preserve"> </w:t>
+      </w:r>
+      <w:r>
+        <w:t xml:space="preserve">“</w:t>
+      </w:r>
+      <w:r>
+        <w:t xml:space="preserve">What was the passage you read on?.</w:t>
+      </w:r>
+      <w:r>
+        <w:t xml:space="preserve">”</w:t>
+      </w:r>
+    </w:p>
+    <w:p>
+      <w:pPr>
+        <w:pStyle w:val="berschrift3"/>
+      </w:pPr>
+      <w:bookmarkStart w:id="42" w:name="design-and-procedure-1"/>
+      <w:r>
+        <w:t xml:space="preserve">Design and Procedure.</w:t>
+      </w:r>
+      <w:bookmarkEnd w:id="42"/>
+    </w:p>
+    <w:p>
+      <w:pPr>
+        <w:pStyle w:val="FirstParagraph"/>
+      </w:pPr>
+      <w:r>
+        <w:t xml:space="preserve">Participants were randomly assigned to either the pre-highlighted condition, Sans Forgetica condition, or unmodified condition. Our design manipulated three difference types of passages between-subjects: pre-highlighting, Sans Forgetica, and unmodified.</w:t>
+      </w:r>
+    </w:p>
+    <w:p>
+      <w:pPr>
+        <w:pStyle w:val="Textkrper"/>
+      </w:pPr>
+      <w:r>
+        <w:t xml:space="preserve">Participants completed the experiment on-line via the Qualtrics survey platform. After reading and signing a consent form, participants were randomly assigned to one of three conditions: pre-highlighting, Sans Forgetica, or unmodified. Participants read a passage on ground water. All participants were instructed to read the passage as though they were studying material for a class. After 10 minutes, all participants were given a brief questionnaire (2 questions) asking them to indicate their metacognitive beliefs after reading the passage. The two questions were:</w:t>
+      </w:r>
+      <w:r>
+        <w:t xml:space="preserve"> </w:t>
+      </w:r>
+      <w:r>
+        <w:t xml:space="preserve">“</w:t>
+      </w:r>
+      <w:r>
+        <w:t xml:space="preserve">Do you feel that the presentation of the material helped you remember it better</w:t>
+      </w:r>
+      <w:r>
+        <w:t xml:space="preserve">”</w:t>
+      </w:r>
+      <w:r>
+        <w:t xml:space="preserve"> </w:t>
+      </w:r>
+      <w:r>
+        <w:t xml:space="preserve">and</w:t>
+      </w:r>
+      <w:r>
+        <w:t xml:space="preserve"> </w:t>
+      </w:r>
+      <w:r>
+        <w:t xml:space="preserve">“</w:t>
+      </w:r>
+      <w:r>
+        <w:t xml:space="preserve">How likely is it that you will be able to recall material from the passage you just read on a scale of 0 (not likely to recall) to 100 (likely to recall) in 5 minutes?</w:t>
+      </w:r>
+      <w:r>
+        <w:t xml:space="preserve">”</w:t>
+      </w:r>
+      <w:r>
+        <w:t xml:space="preserve"> </w:t>
+      </w:r>
+      <w:r>
+        <w:t xml:space="preserve">Participants were then given a short distraction task (anagrams) for 3 minutes. Finally, all participants were given 12 fill-in-the-blank test questions, presented one at a time.</w:t>
+      </w:r>
+    </w:p>
+    <w:p>
+      <w:pPr>
+        <w:pStyle w:val="berschrift3"/>
+      </w:pPr>
+      <w:bookmarkStart w:id="43" w:name="scoring-1"/>
+      <w:r>
+        <w:t xml:space="preserve">Scoring.</w:t>
+      </w:r>
+      <w:bookmarkEnd w:id="43"/>
+    </w:p>
+    <w:p>
+      <w:pPr>
+        <w:pStyle w:val="FirstParagraph"/>
+      </w:pPr>
+      <w:r>
+        <w:t xml:space="preserve">Spell checking was automated with the same procedure as Experiment 1.</w:t>
+      </w:r>
+    </w:p>
+    <w:p>
+      <w:pPr>
         <w:pStyle w:val="berschrift2"/>
       </w:pPr>
-      <w:bookmarkStart w:id="38" w:name="method-1"/>
-      <w:r>
-        <w:t xml:space="preserve">Method</w:t>
-      </w:r>
-      <w:bookmarkEnd w:id="38"/>
-    </w:p>
-    <w:p>
-      <w:pPr>
-        <w:pStyle w:val="berschrift3"/>
-      </w:pPr>
-      <w:bookmarkStart w:id="39" w:name="participants-1"/>
-      <w:r>
-        <w:t xml:space="preserve">Participants.</w:t>
-      </w:r>
-      <w:bookmarkEnd w:id="39"/>
+      <w:bookmarkStart w:id="44" w:name="results-and-discussion-1"/>
+      <w:r>
+        <w:t xml:space="preserve">Results and Discussion</w:t>
+      </w:r>
+      <w:bookmarkEnd w:id="44"/>
     </w:p>
     <w:p>
       <w:pPr>
         <w:pStyle w:val="FirstParagraph"/>
       </w:pPr>
       <w:r>
-        <w:t xml:space="preserve">Five hundred and twenty-eight undergraduates participated for partial completion of course credit. Sample size was based on a priori power analyses conducted using PANGEA v0.2. Sample size was calculated based on the smallest effect of interest</w:t>
-      </w:r>
-      <w:r>
-        <w:t xml:space="preserve"> </w:t>
-      </w:r>
-      <w:r>
-        <w:t xml:space="preserve">(Lakens &amp; Evers, 2014)</w:t>
-      </w:r>
-      <w:r>
-        <w:t xml:space="preserve">. Similar to Experiment 1, we were interested in powering our study to detect a medium-sized effect size (</w:t>
+        <w:t xml:space="preserve">For congruence with Experiment 1, we fit a logistic mixed model in a similar fashion. We fit a model with the fixed effect of passage type and random intercepts for participants (</w:t>
+      </w:r>
+      <w:r>
+        <w:rPr>
+          <w:i/>
+        </w:rPr>
+        <w:t xml:space="preserve">N</w:t>
+      </w:r>
+      <w:r>
+        <w:t xml:space="preserve">=528) and questions (</w:t>
+      </w:r>
+      <w:r>
+        <w:rPr>
+          <w:i/>
+        </w:rPr>
+        <w:t xml:space="preserve">N</w:t>
+      </w:r>
+      <w:r>
+        <w:t xml:space="preserve">=11): (formula: acc=glmer(acc~passage_type+(1|Participant) + (1|Question), data=data, family=</w:t>
+      </w:r>
+      <w:r>
+        <w:t xml:space="preserve">“</w:t>
+      </w:r>
+      <w:r>
+        <w:t xml:space="preserve">binomial</w:t>
+      </w:r>
+      <w:r>
+        <w:t xml:space="preserve">”</w:t>
+      </w:r>
+      <w:r>
+        <w:t xml:space="preserve">). Passage type was coded using treatment coding. We hypothesized that recall for pre-highlighted and Sans Forgetica sentences would be better remembered than normal sentences and that there would be no recall differences between the highlighted and sans forgetia sentences. Our hypotheses were partially supported (see Fig. 2). Results indicated that pre-highlighted sentences were better remembered than sentences presented normally,</w:t>
+      </w:r>
+      <w:r>
+        <w:t xml:space="preserve"> </w:t>
+      </w:r>
+      <w:r>
+        <w:rPr>
+          <w:i/>
+        </w:rPr>
+        <w:t xml:space="preserve">b</w:t>
+      </w:r>
+      <w:r>
+        <w:t xml:space="preserve"> </w:t>
+      </w:r>
+      <w:r>
+        <w:t xml:space="preserve">= 0.38,</w:t>
+      </w:r>
+      <w:r>
+        <w:t xml:space="preserve"> </w:t>
+      </w:r>
+      <w:r>
+        <w:rPr>
+          <w:i/>
+        </w:rPr>
+        <w:t xml:space="preserve">SE</w:t>
+      </w:r>
+      <w:r>
+        <w:t xml:space="preserve"> </w:t>
+      </w:r>
+      <w:r>
+        <w:t xml:space="preserve">= 0.17, 95% CI [0.05, 0.71],</w:t>
+      </w:r>
+      <w:r>
+        <w:t xml:space="preserve"> </w:t>
+      </w:r>
+      <w:r>
+        <w:rPr>
+          <w:i/>
+        </w:rPr>
+        <w:t xml:space="preserve">p</w:t>
+      </w:r>
+      <w:r>
+        <w:t xml:space="preserve"> </w:t>
+      </w:r>
+      <w:r>
+        <w:t xml:space="preserve">&lt; .05,</w:t>
+      </w:r>
+      <w:r>
+        <w:t xml:space="preserve"> </w:t>
       </w:r>
       <w:r>
         <w:rPr>
@@ -1343,213 +1632,7 @@
         <w:t xml:space="preserve"> </w:t>
       </w:r>
       <w:r>
-        <w:t xml:space="preserve">= .35). Therefore, assuming an alpha of .05 and a desired power of 90%, a sample size of 170 per group is required to detect whether an effect size of .35 differs from zero. After excluding participants based on our preregistered exclusion criteria, we were left with unequal group sizes. Because of this, we ran six more participants per group, giving us 176 participants in each of the three conditions.</w:t>
-      </w:r>
-    </w:p>
-    <w:p>
-      <w:pPr>
-        <w:pStyle w:val="berschrift3"/>
-      </w:pPr>
-      <w:bookmarkStart w:id="40" w:name="materials-1"/>
-      <w:r>
-        <w:t xml:space="preserve">Materials.</w:t>
-      </w:r>
-      <w:bookmarkEnd w:id="40"/>
-    </w:p>
-    <w:p>
-      <w:pPr>
-        <w:pStyle w:val="FirstParagraph"/>
-      </w:pPr>
-      <w:r>
-        <w:t xml:space="preserve">Participants read a passage on ground water (856 words) taken from from the U.S. Geological Survey</w:t>
-      </w:r>
-      <w:r>
-        <w:t xml:space="preserve"> </w:t>
-      </w:r>
-      <w:r>
-        <w:t xml:space="preserve">(see</w:t>
-      </w:r>
-      <w:r>
-        <w:t xml:space="preserve"> </w:t>
-      </w:r>
-      <w:r>
-        <w:rPr>
-          <w:b/>
-        </w:rPr>
-        <w:t xml:space="preserve">???</w:t>
-      </w:r>
-      <w:r>
-        <w:t xml:space="preserve">)</w:t>
-      </w:r>
-      <w:r>
-        <w:t xml:space="preserve">. Eleven critical phrases</w:t>
-      </w:r>
-      <w:r>
-        <w:rPr>
-          <w:rStyle w:val="Funotenzeichen"/>
-        </w:rPr>
-        <w:footnoteReference w:id="41"/>
-      </w:r>
-      <w:r>
-        <w:t xml:space="preserve"> </w:t>
-      </w:r>
-      <w:r>
-        <w:t xml:space="preserve">each containing a different keyword, were selected from the passage (e.g., the term</w:t>
-      </w:r>
-      <w:r>
-        <w:t xml:space="preserve"> </w:t>
-      </w:r>
-      <w:r>
-        <w:rPr>
-          <w:i/>
-        </w:rPr>
-        <w:t xml:space="preserve">recharge</w:t>
-      </w:r>
-      <w:r>
-        <w:t xml:space="preserve"> </w:t>
-      </w:r>
-      <w:r>
-        <w:t xml:space="preserve">was the keyword in the phrase: Water seeping down from the land surface adds to the ground water and is called recharge water.) and were either presented in SF, highlighted, or unmodified. Then, 11 fill-in-the blank questions were created from these phrases by deleting the keyword and asking participants to provide it on the final test (e.g., Water seeping down from the land surface adds to the ground water and is called __________ water). There was 1 manipulation check question:</w:t>
-      </w:r>
-      <w:r>
-        <w:t xml:space="preserve"> </w:t>
-      </w:r>
-      <w:r>
-        <w:t xml:space="preserve">“</w:t>
-      </w:r>
-      <w:r>
-        <w:t xml:space="preserve">What was the passage you read on?.</w:t>
-      </w:r>
-      <w:r>
-        <w:t xml:space="preserve">”</w:t>
-      </w:r>
-    </w:p>
-    <w:p>
-      <w:pPr>
-        <w:pStyle w:val="berschrift3"/>
-      </w:pPr>
-      <w:bookmarkStart w:id="42" w:name="design-and-procedure-1"/>
-      <w:r>
-        <w:t xml:space="preserve">Design and Procedure.</w:t>
-      </w:r>
-      <w:bookmarkEnd w:id="42"/>
-    </w:p>
-    <w:p>
-      <w:pPr>
-        <w:pStyle w:val="FirstParagraph"/>
-      </w:pPr>
-      <w:r>
-        <w:t xml:space="preserve">Participants were randomly assigned to either the pre-highlighted condition, sans forgetica condition, or unmodified condition. Our design manipulated three difference types of passages between-subjects: pre-highlighting, Sans Forgetica, and unmodified.</w:t>
-      </w:r>
-    </w:p>
-    <w:p>
-      <w:pPr>
-        <w:pStyle w:val="Textkrper"/>
-      </w:pPr>
-      <w:r>
-        <w:t xml:space="preserve">Participants completed the experiment on-line via the Qualtrics survey platform. After reading and signing a consent form, participants were randomly assigned to one of three conditions: pre-highlighting, Sans Forgetica, or unmodified. Participants read a passage on ground water. All participants were instructed to read the passage as though they were studying material for a class. After 10 minutes, all participants were given a brief questionnaire (2 questions) asking them to indicate their metacognitive beliefs afte reading the passage. The two questions were:</w:t>
-      </w:r>
-      <w:r>
-        <w:t xml:space="preserve"> </w:t>
-      </w:r>
-      <w:r>
-        <w:t xml:space="preserve">“</w:t>
-      </w:r>
-      <w:r>
-        <w:t xml:space="preserve">Do you feel that the presentation fo the material helped you remember</w:t>
-      </w:r>
-      <w:r>
-        <w:t xml:space="preserve">”</w:t>
-      </w:r>
-      <w:r>
-        <w:t xml:space="preserve"> </w:t>
-      </w:r>
-      <w:r>
-        <w:t xml:space="preserve">and</w:t>
-      </w:r>
-      <w:r>
-        <w:t xml:space="preserve"> </w:t>
-      </w:r>
-      <w:r>
-        <w:t xml:space="preserve">“</w:t>
-      </w:r>
-      <w:r>
-        <w:t xml:space="preserve">How likely is it that you will be able to recall material from the passage you just read on a scale of 0 (not likely to recall) to 100 (likely to recall) in 5 minutes?</w:t>
-      </w:r>
-      <w:r>
-        <w:t xml:space="preserve">”</w:t>
-      </w:r>
-      <w:r>
-        <w:t xml:space="preserve"> </w:t>
-      </w:r>
-      <w:r>
-        <w:t xml:space="preserve">Participants were then given a short distraction task (anagrams) for 3 minutes. Finally, all participants were given 12 fill-in-the-blank test questions, presented one at a time.</w:t>
-      </w:r>
-    </w:p>
-    <w:p>
-      <w:pPr>
-        <w:pStyle w:val="berschrift3"/>
-      </w:pPr>
-      <w:bookmarkStart w:id="43" w:name="scoring-1"/>
-      <w:r>
-        <w:t xml:space="preserve">Scoring.</w:t>
-      </w:r>
-      <w:bookmarkEnd w:id="43"/>
-    </w:p>
-    <w:p>
-      <w:pPr>
-        <w:pStyle w:val="FirstParagraph"/>
-      </w:pPr>
-      <w:r>
-        <w:t xml:space="preserve">Spell checking was automated with the same procedure as Experiment 1.</w:t>
-      </w:r>
-    </w:p>
-    <w:p>
-      <w:pPr>
-        <w:pStyle w:val="berschrift2"/>
-      </w:pPr>
-      <w:bookmarkStart w:id="44" w:name="results-and-discussion-1"/>
-      <w:r>
-        <w:t xml:space="preserve">Results and Discussion</w:t>
-      </w:r>
-      <w:bookmarkEnd w:id="44"/>
-    </w:p>
-    <w:p>
-      <w:pPr>
-        <w:pStyle w:val="FirstParagraph"/>
-      </w:pPr>
-      <w:r>
-        <w:t xml:space="preserve">For congruence with Experiment 1, we fit a logistic mixed model in a similar fashion (this goes against our pre-registration). We fit a model with passage type as a fixed effect and random intercepts for participants (</w:t>
-      </w:r>
-      <w:r>
-        <w:rPr>
-          <w:i/>
-        </w:rPr>
-        <w:t xml:space="preserve">N</w:t>
-      </w:r>
-      <w:r>
-        <w:t xml:space="preserve">=528) and questions (</w:t>
-      </w:r>
-      <w:r>
-        <w:rPr>
-          <w:i/>
-        </w:rPr>
-        <w:t xml:space="preserve">N</w:t>
-      </w:r>
-      <w:r>
-        <w:t xml:space="preserve">=11): (formula: acc=glmer(auto_acc~passage_type+(1|Participant) + (1|Question), data=data, family=</w:t>
-      </w:r>
-      <w:r>
-        <w:t xml:space="preserve">“</w:t>
-      </w:r>
-      <w:r>
-        <w:t xml:space="preserve">binomial</w:t>
-      </w:r>
-      <w:r>
-        <w:t xml:space="preserve">”</w:t>
-      </w:r>
-      <w:r>
-        <w:t xml:space="preserve">). Passage type was coded using treatment coding. We hypothesized that recall for pre-highlighted and Sans Forgetica sentences would be better remembered than normal sentences and that there would be no recall differences between the highlighted and sans forgetia sentences. Our hypotheses were partially supported (see Fig. 2). Results indicated that pre-highlighted sentences were better remembered than sentences presented normally,</w:t>
+        <w:t xml:space="preserve">= 0.21, and were marginally better remembered than sentences presented in Sans Forgetcia,</w:t>
       </w:r>
       <w:r>
         <w:t xml:space="preserve"> </w:t>
@@ -1564,7 +1647,22 @@
         <w:t xml:space="preserve"> </w:t>
       </w:r>
       <w:r>
-        <w:t xml:space="preserve">= 0.38,</w:t>
+        <w:t xml:space="preserve">= -.317,</w:t>
+      </w:r>
+      <w:r>
+        <w:t xml:space="preserve"> </w:t>
+      </w:r>
+      <w:r>
+        <w:rPr>
+          <w:i/>
+        </w:rPr>
+        <w:t xml:space="preserve">exp(B)</w:t>
+      </w:r>
+      <w:r>
+        <w:t xml:space="preserve"> </w:t>
+      </w:r>
+      <w:r>
+        <w:t xml:space="preserve">= 1.37,</w:t>
       </w:r>
       <w:r>
         <w:t xml:space="preserve"> </w:t>
@@ -1579,7 +1677,22 @@
         <w:t xml:space="preserve"> </w:t>
       </w:r>
       <w:r>
-        <w:t xml:space="preserve">= 0.17, 95% CI [0.05, 0.71], std. beta = 0.38,</w:t>
+        <w:t xml:space="preserve">= .168,</w:t>
+      </w:r>
+      <w:r>
+        <w:t xml:space="preserve"> </w:t>
+      </w:r>
+      <w:r>
+        <w:rPr>
+          <w:i/>
+        </w:rPr>
+        <w:t xml:space="preserve">z</w:t>
+      </w:r>
+      <w:r>
+        <w:t xml:space="preserve"> </w:t>
+      </w:r>
+      <w:r>
+        <w:t xml:space="preserve">= -1.89,</w:t>
       </w:r>
       <w:r>
         <w:t xml:space="preserve"> </w:t>
@@ -1594,7 +1707,7 @@
         <w:t xml:space="preserve"> </w:t>
       </w:r>
       <w:r>
-        <w:t xml:space="preserve">&lt; .05,</w:t>
+        <w:t xml:space="preserve">= .059,</w:t>
       </w:r>
       <w:r>
         <w:t xml:space="preserve"> </w:t>
@@ -1609,7 +1722,7 @@
         <w:t xml:space="preserve"> </w:t>
       </w:r>
       <w:r>
-        <w:t xml:space="preserve">= 0.21, and were marginally better remembered than sentences presented in Sans Forgetcia,</w:t>
+        <w:t xml:space="preserve">= -0.18. Critically, there was no difference between sentences presented normally and in Sans Forgetcia,</w:t>
       </w:r>
       <w:r>
         <w:t xml:space="preserve"> </w:t>
@@ -1624,22 +1737,7 @@
         <w:t xml:space="preserve"> </w:t>
       </w:r>
       <w:r>
-        <w:t xml:space="preserve">= -.317,</w:t>
-      </w:r>
-      <w:r>
-        <w:t xml:space="preserve"> </w:t>
-      </w:r>
-      <w:r>
-        <w:rPr>
-          <w:i/>
-        </w:rPr>
-        <w:t xml:space="preserve">exp(B)</w:t>
-      </w:r>
-      <w:r>
-        <w:t xml:space="preserve"> </w:t>
-      </w:r>
-      <w:r>
-        <w:t xml:space="preserve">= 1.37,</w:t>
+        <w:t xml:space="preserve">= 0.06,</w:t>
       </w:r>
       <w:r>
         <w:t xml:space="preserve"> </w:t>
@@ -1654,22 +1752,7 @@
         <w:t xml:space="preserve"> </w:t>
       </w:r>
       <w:r>
-        <w:t xml:space="preserve">= .168,</w:t>
-      </w:r>
-      <w:r>
-        <w:t xml:space="preserve"> </w:t>
-      </w:r>
-      <w:r>
-        <w:rPr>
-          <w:i/>
-        </w:rPr>
-        <w:t xml:space="preserve">z</w:t>
-      </w:r>
-      <w:r>
-        <w:t xml:space="preserve"> </w:t>
-      </w:r>
-      <w:r>
-        <w:t xml:space="preserve">= -1.89,</w:t>
+        <w:t xml:space="preserve">= 0.17, 95% CI [-0.26, 0.39],</w:t>
       </w:r>
       <w:r>
         <w:t xml:space="preserve"> </w:t>
@@ -1684,7 +1767,7 @@
         <w:t xml:space="preserve"> </w:t>
       </w:r>
       <w:r>
-        <w:t xml:space="preserve">= .059,</w:t>
+        <w:t xml:space="preserve">= 0.700,</w:t>
       </w:r>
       <w:r>
         <w:t xml:space="preserve"> </w:t>
@@ -1699,70 +1782,19 @@
         <w:t xml:space="preserve"> </w:t>
       </w:r>
       <w:r>
-        <w:t xml:space="preserve">= -0.18. Critically, there was no difference between sentences presented normally and in Sans Forgetcia,</w:t>
-      </w:r>
-      <w:r>
-        <w:t xml:space="preserve"> </w:t>
-      </w:r>
-      <w:r>
-        <w:rPr>
-          <w:i/>
-        </w:rPr>
-        <w:t xml:space="preserve">b</w:t>
-      </w:r>
-      <w:r>
-        <w:t xml:space="preserve">= 0.06,</w:t>
-      </w:r>
-      <w:r>
-        <w:t xml:space="preserve"> </w:t>
-      </w:r>
-      <w:r>
-        <w:rPr>
-          <w:i/>
-        </w:rPr>
-        <w:t xml:space="preserve">SE</w:t>
-      </w:r>
-      <w:r>
-        <w:t xml:space="preserve"> </w:t>
-      </w:r>
-      <w:r>
-        <w:t xml:space="preserve">= 0.17, 95% CI [-0.26, 0.39], std. beta = 0.06,</w:t>
-      </w:r>
-      <w:r>
-        <w:t xml:space="preserve"> </w:t>
-      </w:r>
-      <w:r>
-        <w:rPr>
-          <w:i/>
-        </w:rPr>
-        <w:t xml:space="preserve">p</w:t>
-      </w:r>
-      <w:r>
-        <w:t xml:space="preserve"> </w:t>
-      </w:r>
-      <w:r>
-        <w:t xml:space="preserve">= 0.700,</w:t>
-      </w:r>
-      <w:r>
-        <w:t xml:space="preserve"> </w:t>
-      </w:r>
-      <w:r>
-        <w:rPr>
-          <w:i/>
-        </w:rPr>
-        <w:t xml:space="preserve">d</w:t>
-      </w:r>
-      <w:r>
-        <w:t xml:space="preserve"> </w:t>
-      </w:r>
-      <w:r>
-        <w:t xml:space="preserve">= .03. A Bayes factor computed with the hypothesis function from the brms package [</w:t>
-      </w:r>
-      <w:r>
-        <w:t xml:space="preserve">Bürkner (2018)</w:t>
-      </w:r>
-      <w:r>
-        <w:t xml:space="preserve">) indicated strong evidence for no effect between the two conditions (BF01 = 7.47).</w:t>
+        <w:t xml:space="preserve">= .03. A Bayes factor indicated strong evidence of no effect between the two conditions (BF</w:t>
+      </w:r>
+      <w:r>
+        <w:rPr>
+          <w:vertAlign w:val="subscript"/>
+        </w:rPr>
+        <w:t xml:space="preserve">01</w:t>
+      </w:r>
+      <w:r>
+        <w:t xml:space="preserve"> </w:t>
+      </w:r>
+      <w:r>
+        <w:t xml:space="preserve">= 7.47).</w:t>
       </w:r>
     </w:p>
     <w:p>
@@ -1774,7 +1806,7 @@
           <wp:inline>
             <wp:extent cx="5969000" cy="2984500"/>
             <wp:effectExtent b="0" l="0" r="0" t="0"/>
-            <wp:docPr descr="Figure 3:.  Passage Accuracy as a function of passage type. Raw data points (black) with mean (white dot) and 95% CIs were dervied using the modelbased R package.." title="" id="1" name="Picture"/>
+            <wp:docPr descr="Figure 3:.  Probablity of recall as a function of passage type. Violin plots represent the kernal density of avearge accuracy(black dots) with the fixed effect mean (white dot) and 95% CIs derived from the glmer model." title="" id="1" name="Picture"/>
             <a:graphic>
               <a:graphicData uri="http://schemas.openxmlformats.org/drawingml/2006/picture">
                 <pic:pic>
@@ -1832,7 +1864,7 @@
         <w:t xml:space="preserve">3:</w:t>
       </w:r>
       <w:r>
-        <w:t xml:space="preserve">.  Passage Accuracy as a function of passage type. Raw data points (black) with mean (white dot) and 95% CIs were dervied using the modelbased R package..</w:t>
+        <w:t xml:space="preserve">.  Probablity of recall as a function of passage type. Violin plots represent the kernal density of avearge accuracy(black dots) with the fixed effect mean (white dot) and 95% CIs derived from the glmer model.</w:t>
       </w:r>
     </w:p>
     <w:p>
@@ -1850,7 +1882,7 @@
         <w:pStyle w:val="FirstParagraph"/>
       </w:pPr>
       <w:r>
-        <w:t xml:space="preserve">In Experiment 2 we also asked students about their metacognitive awareness of the manipulatons. Specifically we asked participants:</w:t>
+        <w:t xml:space="preserve">In Experiment 2 we also asked students about their metacognitive awareness of the manipulations. Specifically we asked participants:</w:t>
       </w:r>
       <w:r>
         <w:t xml:space="preserve"> </w:t>
@@ -2428,7 +2460,7 @@
     </w:p>
     <w:p>
       <w:pPr>
-        <w:pStyle w:val="berschrift2"/>
+        <w:pStyle w:val="berschrift1"/>
       </w:pPr>
       <w:bookmarkStart w:id="48" w:name="experiment-3"/>
       <w:r>
@@ -2441,7 +2473,45 @@
         <w:pStyle w:val="FirstParagraph"/>
       </w:pPr>
       <w:r>
-        <w:t xml:space="preserve">The pre-registration form for Experiment 3, which includes hypotheses, planned analyses,exclusion criteria, and sample size justification, can be found at:</w:t>
+        <w:t xml:space="preserve">Experiment 1 and 2 looked at cued recall. A recent transfer-appropriate processing (TAP) framework has contextualized when difficulties are desirable and when they are not</w:t>
+      </w:r>
+      <w:r>
+        <w:t xml:space="preserve"> </w:t>
+      </w:r>
+      <w:r>
+        <w:t xml:space="preserve">(McDaniel &amp; Butler, 2011)</w:t>
+      </w:r>
+      <w:r>
+        <w:t xml:space="preserve">. Its essence emphasizes the qualitative mismatch of the evoked encoding processes of the applied difficulty (and by the material) with respect to the required retrieval processes of the memory test. Thus, one important aspect postulated by this framework denotes the specific encoding processes stimulated by the type of difficulty applied. For example, generating incomplete word-fragments within a text intensifies the processing of the word cue and the word surroundings that help to identify the word, thus enhancing proposition-specific encoding. In contrast, creating sentence coherency in a text with randomized sentences intensifies the processing of the relationships of information in the text, thus enhancing relational encoding</w:t>
+      </w:r>
+      <w:r>
+        <w:t xml:space="preserve"> </w:t>
+      </w:r>
+      <w:r>
+        <w:t xml:space="preserve">(McDaniel, Hines, Waddill, &amp; Einstein, 1994)</w:t>
+      </w:r>
+      <w:r>
+        <w:t xml:space="preserve">. Consequently, the generation-task, which required word-generation, led to improved verbatim recall, but it was not desirable for relational test questions (and vice versa). These differently evoked encoding processes (proposition-specific versus relational) by the generation task predicted different memory effects. Extending this to disfluency, it is possible that the desirable effects of disfluency memory paradigms (e.g., recognition). Indeed,</w:t>
+      </w:r>
+      <w:r>
+        <w:t xml:space="preserve"> </w:t>
+      </w:r>
+      <w:r>
+        <w:t xml:space="preserve">Geller et al. (2018; also see Rosner et al., 2015)</w:t>
+      </w:r>
+      <w:r>
+        <w:t xml:space="preserve"> </w:t>
+      </w:r>
+      <w:r>
+        <w:t xml:space="preserve">found positive effects of disfluency in recognition memory. It is possible then that Sans Forgetica serves to increase familiarity with a stimulus, while recollection is unchanged. This is tested in Experiment 3 by employing an old-new recognition test.</w:t>
+      </w:r>
+    </w:p>
+    <w:p>
+      <w:pPr>
+        <w:pStyle w:val="Textkrper"/>
+      </w:pPr>
+      <w:r>
+        <w:t xml:space="preserve">The pre-registration form for Experiment 3, which includes hypotheses, planned analyses, exclusion criteria, and sample size justification, can be found at:</w:t>
       </w:r>
       <w:r>
         <w:t xml:space="preserve"> </w:t>
@@ -2473,37 +2543,78 @@
         <w:pStyle w:val="FirstParagraph"/>
       </w:pPr>
       <w:r>
-        <w:t xml:space="preserve">Sixty participants participated for partial completion of course credit. Saample size was determined by a similar procedure to the above experiments.</w:t>
+        <w:t xml:space="preserve">We report how we determined our sample size, all data exclusions, all inclusion/exclusion criteria, whether inclusion/exclusion criteria were established prior to data analysis, all manipulations, and all measures in the study. Sixty participants (</w:t>
+      </w:r>
+      <w:r>
+        <w:rPr>
+          <w:i/>
+        </w:rPr>
+        <w:t xml:space="preserve">N</w:t>
+      </w:r>
+      <w:r>
+        <w:t xml:space="preserve"> </w:t>
+      </w:r>
+      <w:r>
+        <w:t xml:space="preserve">= 60) participated for partial completion of course credit. Sample size was determined by a similar procedure to the above experiments. No participants had to be thrown out for failing to meet the exclusion criteria noted above.</w:t>
+      </w:r>
+    </w:p>
+    <w:p>
+      <w:pPr>
+        <w:pStyle w:val="berschrift3"/>
+      </w:pPr>
+      <w:bookmarkStart w:id="51" w:name="materials-2"/>
+      <w:r>
+        <w:t xml:space="preserve">Materials.</w:t>
+      </w:r>
+      <w:bookmarkEnd w:id="51"/>
+    </w:p>
+    <w:p>
+      <w:pPr>
+        <w:pStyle w:val="FirstParagraph"/>
+      </w:pPr>
+      <w:r>
+        <w:t xml:space="preserve">Stimuli were 188 nouns taken from</w:t>
+      </w:r>
+      <w:r>
+        <w:t xml:space="preserve"> </w:t>
+      </w:r>
+      <w:r>
+        <w:t xml:space="preserve">Geller et al. (2018)</w:t>
+      </w:r>
+      <w:r>
+        <w:t xml:space="preserve">. All words were from the English Lexicon Project database (Balota et al., 2007). Both frequency (all words were high frequency; mean log HAL frequency = 9.2) and length (all words were four letters in length) were controlled. The full set of stimuli can be found at</w:t>
+      </w:r>
+      <w:r>
+        <w:t xml:space="preserve"> </w:t>
+      </w:r>
+      <w:hyperlink r:id="rId52">
+        <w:r>
+          <w:rPr>
+            <w:rStyle w:val="Hyperlink"/>
+          </w:rPr>
+          <w:t xml:space="preserve">https://osf.io/dsxrc/</w:t>
+        </w:r>
+      </w:hyperlink>
+      <w:r>
+        <w:t xml:space="preserve">.</w:t>
       </w:r>
     </w:p>
     <w:p>
       <w:pPr>
         <w:pStyle w:val="berschrift1"/>
       </w:pPr>
-      <w:bookmarkStart w:id="51" w:name="design-and-procedure-2"/>
+      <w:bookmarkStart w:id="53" w:name="design-and-procedure-2"/>
       <w:r>
         <w:t xml:space="preserve">Design and Procedure</w:t>
       </w:r>
-      <w:bookmarkEnd w:id="51"/>
+      <w:bookmarkEnd w:id="53"/>
     </w:p>
     <w:p>
       <w:pPr>
         <w:pStyle w:val="FirstParagraph"/>
       </w:pPr>
       <w:r>
-        <w:t xml:space="preserve">Type of script (Arial vs. Sans Forgetica) was manipulated within-subjects. A total of 188 words were presented, 94 at study (47 in</w:t>
-      </w:r>
-      <w:r>
-        <w:t xml:space="preserve"> </w:t>
-      </w:r>
-      <w:r>
-        <w:t xml:space="preserve">each script condition) and 188 at test (94 old and 94 new). This resulted in four counterbalanced lists. Lists were assigned</w:t>
-      </w:r>
-      <w:r>
-        <w:t xml:space="preserve"> </w:t>
-      </w:r>
-      <w:r>
-        <w:t xml:space="preserve">to participants so that across participants each word occurred equally often in the four possible conditions: Arial-old, Arial-new, Sans Forgetica-old, Sans Forgetica-new.</w:t>
+        <w:t xml:space="preserve">The experiment employed a within-subject design. The factor of script type (Arial vs. Sans Forgetica) was manipulated within-subjects. We employed 188 words, 94 at study (47 in each script condition) and 188 at test (94 old and 94 new). This resulted in four counterbalanced lists. Lists were assigned to participants so that across participants each word occurred equally often in the four possible conditions: Arial-old, Arial-new, Sans Forgetica-old, Sans Forgetica-new.</w:t>
       </w:r>
     </w:p>
     <w:p>
@@ -2511,25 +2622,13 @@
         <w:pStyle w:val="Textkrper"/>
       </w:pPr>
       <w:r>
-        <w:t xml:space="preserve">Word order was completely randomized, such that Arial and Sans Forgetica</w:t>
-      </w:r>
-      <w:r>
-        <w:t xml:space="preserve"> </w:t>
-      </w:r>
-      <w:r>
-        <w:t xml:space="preserve">words were randomly intermixed in the study phase, and Arial and</w:t>
-      </w:r>
-      <w:r>
-        <w:t xml:space="preserve"> </w:t>
-      </w:r>
-      <w:r>
-        <w:t xml:space="preserve">Sans Forgetica old and new words were randomly intermixed in the test phase.</w:t>
-      </w:r>
-      <w:r>
-        <w:t xml:space="preserve"> </w:t>
-      </w:r>
-      <w:r>
-        <w:t xml:space="preserve">All old words were presented at test in the same manner in which they</w:t>
+        <w:t xml:space="preserve">Word order was completely randomized, such that Arial and Sans Forgetica words were randomly intermixed in the study phase, and Arial and</w:t>
+      </w:r>
+      <w:r>
+        <w:t xml:space="preserve"> </w:t>
+      </w:r>
+      <w:r>
+        <w:t xml:space="preserve">Sans Forgetica old and new words were randomly intermixed in the test phase. All old words were presented at test in the same manner in which they</w:t>
       </w:r>
       <w:r>
         <w:t xml:space="preserve"> </w:t>
@@ -2543,7 +2642,44 @@
         <w:pStyle w:val="Textkrper"/>
       </w:pPr>
       <w:r>
-        <w:t xml:space="preserve">Each trial began with a fixation cross appearing at the center of the screen for 500 ms. The fixation cross was then replaced by a word in the same location. Study was self-paced. The participants pressed the continue button to go to the next trial.</w:t>
+        <w:t xml:space="preserve">The experiment was created and conducted using the Gorilla Experiment Builder (</w:t>
+      </w:r>
+      <w:r>
+        <w:t xml:space="preserve">(Anwyl-Irvine, Massonnié, Flitton, Kirkham, &amp; Evershed, 2020)</w:t>
+      </w:r>
+      <w:r>
+        <w:t xml:space="preserve">;</w:t>
+      </w:r>
+      <w:r>
+        <w:t xml:space="preserve"> </w:t>
+      </w:r>
+      <w:hyperlink r:id="rId54">
+        <w:r>
+          <w:rPr>
+            <w:rStyle w:val="Hyperlink"/>
+          </w:rPr>
+          <w:t xml:space="preserve">http://www.gorilla.sc</w:t>
+        </w:r>
+      </w:hyperlink>
+      <w:r>
+        <w:t xml:space="preserve">). The experiment protocol and tasks are available to preview and copy from Gorilla Open Materials at</w:t>
+      </w:r>
+      <w:r>
+        <w:t xml:space="preserve"> </w:t>
+      </w:r>
+      <w:hyperlink r:id="rId55">
+        <w:r>
+          <w:rPr>
+            <w:rStyle w:val="Hyperlink"/>
+          </w:rPr>
+          <w:t xml:space="preserve">https://gorilla.sc/open</w:t>
+        </w:r>
+      </w:hyperlink>
+      <w:r>
+        <w:t xml:space="preserve"> </w:t>
+      </w:r>
+      <w:r>
+        <w:t xml:space="preserve">materials/72765.</w:t>
       </w:r>
     </w:p>
     <w:p>
@@ -2551,13 +2687,7 @@
         <w:pStyle w:val="Textkrper"/>
       </w:pPr>
       <w:r>
-        <w:t xml:space="preserve">After the study phase, a short 3-minute distractor task was administered in which participants wrote down as many</w:t>
-      </w:r>
-      <w:r>
-        <w:t xml:space="preserve"> </w:t>
-      </w:r>
-      <w:r>
-        <w:t xml:space="preserve">United States capitals as they could. Afterward, participants took an old-new recognition test. At test, a word appeared in the center of the screen that either had been presented during study (</w:t>
+        <w:t xml:space="preserve">After reading and signing a consent form, participants first completed the study phase. During the study phase, a fixation cross appeared at the center of the screen for 500 ms. The fixation cross was immediately replaced by a word in the same location. To continue to the next trial, participants pressed the continue button at the bottom of the screen. Each trial was self-paced. After the study phase, a short 3-minute distractor task was administered in which participants wrote down as many United States capitals as they could. Afterward, participants took an old-new recognition test. At test, a word appeared in the center of the screen that either had been presented during study (</w:t>
       </w:r>
       <w:r>
         <w:t xml:space="preserve">“</w:t>
@@ -2581,13 +2711,7 @@
         <w:t xml:space="preserve">”</w:t>
       </w:r>
       <w:r>
-        <w:t xml:space="preserve">). Old words occurred in their original script, and following the counterbalancing procedure, each new word was presented</w:t>
-      </w:r>
-      <w:r>
-        <w:t xml:space="preserve"> </w:t>
-      </w:r>
-      <w:r>
-        <w:t xml:space="preserve">in Arial font or Sans Forgetica font. For each word presented, participants chosee from one of two buttons displayed on the screen: a button labeled</w:t>
+        <w:t xml:space="preserve">). Old words occurred in their original script, and following the counterbalancing procedure, each new word was presented in Arial font or Sans Forgetica font. For each word presented, participants chose from one of two boxes displayed on the screen: a box labeled</w:t>
       </w:r>
       <w:r>
         <w:t xml:space="preserve"> </w:t>
@@ -2605,7 +2729,7 @@
         <w:t xml:space="preserve"> </w:t>
       </w:r>
       <w:r>
-        <w:t xml:space="preserve">to indicate that they had named the word during study, and a button labeled</w:t>
+        <w:t xml:space="preserve">to indicate that they had named the word during study, and a box labeled</w:t>
       </w:r>
       <w:r>
         <w:t xml:space="preserve"> </w:t>
@@ -2623,13 +2747,7 @@
         <w:t xml:space="preserve"> </w:t>
       </w:r>
       <w:r>
-        <w:t xml:space="preserve">to indicate they did</w:t>
-      </w:r>
-      <w:r>
-        <w:t xml:space="preserve"> </w:t>
-      </w:r>
-      <w:r>
-        <w:t xml:space="preserve">not remember naming the word. Words stayed on the screen until participants gave an</w:t>
+        <w:t xml:space="preserve">to indicate they did not remember naming the word. Words stayed on the screen until participants gave an</w:t>
       </w:r>
       <w:r>
         <w:t xml:space="preserve"> </w:t>
@@ -2665,356 +2783,635 @@
         <w:t xml:space="preserve"> </w:t>
       </w:r>
       <w:r>
-        <w:t xml:space="preserve">response. All words were individually randomized for each participant during both the study and test phases. After the experiment, participants</w:t>
-      </w:r>
-      <w:r>
-        <w:t xml:space="preserve"> </w:t>
-      </w:r>
-      <w:r>
-        <w:t xml:space="preserve">were debriefed. The entire experiment took about 30 minutes</w:t>
-      </w:r>
-      <w:r>
-        <w:t xml:space="preserve"> </w:t>
-      </w:r>
-      <w:r>
-        <w:t xml:space="preserve">to complete.</w:t>
+        <w:t xml:space="preserve">response. All words were individually randomized for each participant during both the study and test phases. After the experiment, participants were debriefed. The entire experiment took about 30 minutes to complete.</w:t>
       </w:r>
     </w:p>
     <w:p>
       <w:pPr>
         <w:pStyle w:val="berschrift1"/>
       </w:pPr>
-      <w:bookmarkStart w:id="52" w:name="results"/>
-      <w:r>
-        <w:t xml:space="preserve">Results</w:t>
-      </w:r>
-      <w:bookmarkEnd w:id="52"/>
+      <w:bookmarkStart w:id="56" w:name="results-and-discussion-2"/>
+      <w:r>
+        <w:t xml:space="preserve">Results and discussion</w:t>
+      </w:r>
+      <w:bookmarkEnd w:id="56"/>
     </w:p>
     <w:p>
       <w:pPr>
         <w:pStyle w:val="FirstParagraph"/>
       </w:pPr>
       <w:r>
-        <w:t xml:space="preserve">In recognition memory, signal detection theory has proven to be a very informative and efficient approach to</w:t>
-      </w:r>
-      <w:r>
-        <w:t xml:space="preserve"> </w:t>
-      </w:r>
-      <w:r>
-        <w:t xml:space="preserve">analyzing binary accuracy data. However, considering the deficiency in precision and</w:t>
-      </w:r>
-      <w:r>
-        <w:t xml:space="preserve"> </w:t>
-      </w:r>
-      <w:r>
-        <w:t xml:space="preserve">power in traditional analyses compared to mixed effects analyses , it is worth considering a generalized linear mixed effect approach to signal detection theory</w:t>
-      </w:r>
-      <w:r>
-        <w:t xml:space="preserve"> </w:t>
-      </w:r>
-      <w:r>
-        <w:t xml:space="preserve">(</w:t>
-      </w:r>
-      <w:r>
-        <w:rPr>
-          <w:b/>
-        </w:rPr>
-        <w:t xml:space="preserve">???</w:t>
-      </w:r>
-      <w:r>
-        <w:t xml:space="preserve">)</w:t>
-      </w:r>
-      <w:r>
-        <w:t xml:space="preserve">. In its simplest from, SDT models are probit regressions. To estimate the SDT paramater of interest (d’), we fit a GLMM to participant responses (their actual response (old vs. new)) as a function of the actual status of the item (whether the item was old vs. new) and condition (model: oldnew=glmer(sayold~isold*condition+(condition|Participant.Private.ID)+ (condition|Stims), data=data contrasts = list(condition=</w:t>
+        <w:t xml:space="preserve">In recognition memory, signal detection theory has proven to be a very informative and efficient approach to analyzing binary accuracy data. However, considering the deficiency in precision and power in traditional analyses compared to mixed effects analyses, it is worth considering a generalized linear mixed effect approach to signal detection theory</w:t>
+      </w:r>
+      <w:r>
+        <w:t xml:space="preserve"> </w:t>
+      </w:r>
+      <w:r>
+        <w:t xml:space="preserve">(DeCarlo, 1998)</w:t>
+      </w:r>
+      <w:r>
+        <w:t xml:space="preserve">. In its simplest from, SDT models are probit regressions. To estimate the SDT parameter of interest (d’), we fit a logistical mixed model (with a probit link) to participant responses (their actual response (sayold; whether they responded with old vs. new)) with fixed effects for actual status of the item (isold; whether the item was old vs. new) and condition (Arial vs. Sans Forgetica) and the interaction between the two with random intercepts for participants (</w:t>
+      </w:r>
+      <w:r>
+        <w:rPr>
+          <w:i/>
+        </w:rPr>
+        <w:t xml:space="preserve">N</w:t>
+      </w:r>
+      <w:r>
+        <w:t xml:space="preserve">=60) and targets (</w:t>
+      </w:r>
+      <w:r>
+        <w:rPr>
+          <w:i/>
+        </w:rPr>
+        <w:t xml:space="preserve">N</w:t>
+      </w:r>
+      <w:r>
+        <w:t xml:space="preserve">=188): oldnew=glmer(sayold~isold*condition+(1|Participant)+ (1|target)). The variables isold and condition were contrast coded (0.5, -0.5) to allow for the estimation of the interaction between isold and condition. Within this mode, the fixed effect of condition is the difference in c between groups, and the interaction term isold:condition would describe the difference in d’ between conditions. We hypothesized that there would be no difference in d’ between Sans Forgetica and Arial font.</w:t>
+      </w:r>
+    </w:p>
+    <w:p>
+      <w:pPr>
+        <w:pStyle w:val="Textkrper"/>
+      </w:pPr>
+      <w:r>
+        <w:t xml:space="preserve">Hit rates and false alarm rates can be seen in Fig. 3. The results are straight-forward. Individuals were more biased to say Sans Forgetica stimuli were old,</w:t>
+      </w:r>
+      <w:r>
+        <w:t xml:space="preserve"> </w:t>
+      </w:r>
+      <w:r>
+        <w:rPr>
+          <w:i/>
+        </w:rPr>
+        <w:t xml:space="preserve">b</w:t>
+      </w:r>
+      <w:r>
+        <w:t xml:space="preserve"> </w:t>
+      </w:r>
+      <w:r>
+        <w:t xml:space="preserve">= 0.26,</w:t>
+      </w:r>
+      <w:r>
+        <w:t xml:space="preserve"> </w:t>
+      </w:r>
+      <w:r>
+        <w:rPr>
+          <w:i/>
+        </w:rPr>
+        <w:t xml:space="preserve">SE</w:t>
+      </w:r>
+      <w:r>
+        <w:t xml:space="preserve"> </w:t>
+      </w:r>
+      <w:r>
+        <w:t xml:space="preserve">= 0.026, 95% CI [0.217, 0.319],</w:t>
+      </w:r>
+      <w:r>
+        <w:t xml:space="preserve"> </w:t>
+      </w:r>
+      <w:r>
+        <w:rPr>
+          <w:i/>
+        </w:rPr>
+        <w:t xml:space="preserve">p</w:t>
+      </w:r>
+      <w:r>
+        <w:t xml:space="preserve"> </w:t>
+      </w:r>
+      <w:r>
+        <w:t xml:space="preserve">&lt; .005. Consistent with our hypothesis, there was no difference in d-prime between Sans Forgetica and Arial fonts,</w:t>
+      </w:r>
+      <w:r>
+        <w:t xml:space="preserve"> </w:t>
+      </w:r>
+      <w:r>
+        <w:rPr>
+          <w:i/>
+        </w:rPr>
+        <w:t xml:space="preserve">b</w:t>
+      </w:r>
+      <w:r>
+        <w:t xml:space="preserve"> </w:t>
+      </w:r>
+      <w:r>
+        <w:t xml:space="preserve">= 0.033,</w:t>
+      </w:r>
+      <w:r>
+        <w:t xml:space="preserve"> </w:t>
+      </w:r>
+      <w:r>
+        <w:rPr>
+          <w:i/>
+        </w:rPr>
+        <w:t xml:space="preserve">SE</w:t>
+      </w:r>
+      <w:r>
+        <w:t xml:space="preserve"> </w:t>
+      </w:r>
+      <w:r>
+        <w:t xml:space="preserve">= 0.05, 95% CI [-0.138, 0.065],</w:t>
+      </w:r>
+      <w:r>
+        <w:t xml:space="preserve"> </w:t>
+      </w:r>
+      <w:r>
+        <w:rPr>
+          <w:i/>
+        </w:rPr>
+        <w:t xml:space="preserve">p</w:t>
+      </w:r>
+      <w:r>
+        <w:t xml:space="preserve"> </w:t>
+      </w:r>
+      <w:r>
+        <w:t xml:space="preserve">= .519. The Bayes factor (BF</w:t>
+      </w:r>
+      <w:r>
+        <w:rPr>
+          <w:vertAlign w:val="subscript"/>
+        </w:rPr>
+        <w:t xml:space="preserve">01</w:t>
+      </w:r>
+      <w:r>
+        <w:t xml:space="preserve"> </w:t>
+      </w:r>
+      <w:r>
+        <w:t xml:space="preserve">= 13.68) indicated strong evidence for no effect.</w:t>
+      </w:r>
+    </w:p>
+    <w:p>
+      <w:pPr>
+        <w:pStyle w:val="Textkrper"/>
+      </w:pPr>
+      <w:r>
+        <w:t xml:space="preserve">Similar to experiments 1 and 2, we did not find an effect of Sans Forgetica font on recognition memory.</w:t>
+      </w:r>
+    </w:p>
+    <w:p>
+      <w:pPr>
+        <w:pStyle w:val="CaptionedFigure"/>
+      </w:pPr>
+      <w:r>
+        <w:drawing>
+          <wp:inline>
+            <wp:extent cx="5969000" cy="2984500"/>
+            <wp:effectExtent b="0" l="0" r="0" t="0"/>
+            <wp:docPr descr="Figure 5:.  Mean proportions of “old” responses for Experiment 3. Violin plots represent the kernal density of average probability (black dots) with the fixed effect mean (white dot) and 95% CIs derived from the glmer model." title="" id="1" name="Picture"/>
+            <a:graphic>
+              <a:graphicData uri="http://schemas.openxmlformats.org/drawingml/2006/picture">
+                <pic:pic>
+                  <pic:nvPicPr>
+                    <pic:cNvPr descr="SF_Paper_files/figure-docx/unnamed-chunk-5-1.png" id="0" name="Picture"/>
+                    <pic:cNvPicPr>
+                      <a:picLocks noChangeArrowheads="1" noChangeAspect="1"/>
+                    </pic:cNvPicPr>
+                  </pic:nvPicPr>
+                  <pic:blipFill>
+                    <a:blip r:embed="rId57"/>
+                    <a:stretch>
+                      <a:fillRect/>
+                    </a:stretch>
+                  </pic:blipFill>
+                  <pic:spPr bwMode="auto">
+                    <a:xfrm>
+                      <a:off x="0" y="0"/>
+                      <a:ext cx="5969000" cy="2984500"/>
+                    </a:xfrm>
+                    <a:prstGeom prst="rect">
+                      <a:avLst/>
+                    </a:prstGeom>
+                    <a:noFill/>
+                    <a:ln w="9525">
+                      <a:noFill/>
+                      <a:headEnd/>
+                      <a:tailEnd/>
+                    </a:ln>
+                  </pic:spPr>
+                </pic:pic>
+              </a:graphicData>
+            </a:graphic>
+          </wp:inline>
+        </w:drawing>
+      </w:r>
+    </w:p>
+    <w:p>
+      <w:pPr>
+        <w:pStyle w:val="ImageCaption"/>
+      </w:pPr>
+      <w:r>
+        <w:rPr>
+          <w:i/>
+        </w:rPr>
+        <w:t xml:space="preserve">Figure</w:t>
+      </w:r>
+      <w:r>
+        <w:t xml:space="preserve"> </w:t>
+      </w:r>
+      <w:r>
+        <w:rPr>
+          <w:i/>
+        </w:rPr>
+        <w:t xml:space="preserve">5:</w:t>
+      </w:r>
+      <w:r>
+        <w:t xml:space="preserve">.  Mean proportions of</w:t>
+      </w:r>
+      <w:r>
+        <w:t xml:space="preserve"> </w:t>
       </w:r>
       <w:r>
         <w:t xml:space="preserve">“</w:t>
       </w:r>
       <w:r>
-        <w:t xml:space="preserve">contr.sum</w:t>
+        <w:t xml:space="preserve">old</w:t>
       </w:r>
       <w:r>
         <w:t xml:space="preserve">”</w:t>
       </w:r>
       <w:r>
-        <w:t xml:space="preserve">), family=binomial(link=</w:t>
+        <w:t xml:space="preserve"> </w:t>
+      </w:r>
+      <w:r>
+        <w:t xml:space="preserve">responses for Experiment 3. Violin plots represent the kernal density of average probability (black dots) with the fixed effect mean (white dot) and 95% CIs derived from the glmer model.</w:t>
+      </w:r>
+    </w:p>
+    <w:p>
+      <w:pPr>
+        <w:pStyle w:val="berschrift1"/>
+      </w:pPr>
+      <w:bookmarkStart w:id="58" w:name="discussion"/>
+      <w:r>
+        <w:t xml:space="preserve">Discussion</w:t>
+      </w:r>
+      <w:bookmarkEnd w:id="58"/>
+    </w:p>
+    <w:p>
+      <w:pPr>
+        <w:pStyle w:val="FirstParagraph"/>
+      </w:pPr>
+      <w:r>
+        <w:t xml:space="preserve">The purpose of the three experiments was to determine whether Sans Forgetica served as a desirable difficulty. The main finding from all three experiments is that Sans Forgetica is not a desirable difficulty. While it has been claimed in unpublished and published studies</w:t>
+      </w:r>
+      <w:r>
+        <w:t xml:space="preserve"> </w:t>
+      </w:r>
+      <w:r>
+        <w:t xml:space="preserve">(Eskenazi &amp; Nix, 2020)</w:t>
+      </w:r>
+      <w:r>
+        <w:t xml:space="preserve"> </w:t>
+      </w:r>
+      <w:r>
+        <w:t xml:space="preserve">that Sans Forgetica has a positive effect on memory, we report results from three high-powered memory experiments arguing against this claim. Specifically, we demonstrated that Sans Forgetica does not enhance recall for cue-target pairs (Experiment 1), words embedded in sentences from a passage (Experiment 2), or recognition memory (Experiment 3). This adds to the increasing literature showing that perceptual disfluency has very little impact on actual memory performance</w:t>
+      </w:r>
+      <w:r>
+        <w:t xml:space="preserve"> </w:t>
+      </w:r>
+      <w:r>
+        <w:t xml:space="preserve">(e.g., Magreehan et al., 2016; Rhodes &amp; Castel, 2008, 2009; Rummer et al., 2016; Xie et al., 2018; Yue et al., 2013)</w:t>
+      </w:r>
+      <w:r>
+        <w:t xml:space="preserve">. Nonsurprisngly, we did observe a memory advantage for items that had to be generated (Experiment 1) and that were pre-highlighted (Experiment 2).</w:t>
+      </w:r>
+    </w:p>
+    <w:p>
+      <w:pPr>
+        <w:pStyle w:val="berschrift2"/>
+      </w:pPr>
+      <w:bookmarkStart w:id="59" w:name="limitations"/>
+      <w:r>
+        <w:t xml:space="preserve">Limitations</w:t>
+      </w:r>
+      <w:bookmarkEnd w:id="59"/>
+    </w:p>
+    <w:p>
+      <w:pPr>
+        <w:pStyle w:val="FirstParagraph"/>
+      </w:pPr>
+      <w:r>
+        <w:t xml:space="preserve">In order for perceptual disfluency to have an effect on memory it must be sufficently disfluent</w:t>
+      </w:r>
+      <w:r>
+        <w:t xml:space="preserve"> </w:t>
+      </w:r>
+      <w:r>
+        <w:t xml:space="preserve">(Geller et al., 2018; Rosner et al., 2015)</w:t>
+      </w:r>
+      <w:r>
+        <w:t xml:space="preserve">. In many studies perceptual disfluency is often assumed, but never explicitly tested. Thus, it could be that the failure to observe an effect in the current set of studies is because Sans Forgetica font is not perceptually disfluent. Although we did not pre-register explicit hypotheses about the the perceptual disfluncy of the Sans Forgetica font, there is some preliminary evidence that Sans Forgetica is not disfluent. In general, perceptual disfluency is thought to lower JOLs and produce longer latencies</w:t>
+      </w:r>
+      <w:r>
+        <w:t xml:space="preserve"> </w:t>
+      </w:r>
+      <w:r>
+        <w:t xml:space="preserve">(Geller et al., 2018; Xie et al., 2018)</w:t>
+      </w:r>
+      <w:r>
+        <w:t xml:space="preserve">. In Experiment 2, Sans Forgetica font did not produce lower JOLs. In Experiment 3, we collected self-paced reading times for each stimulus. Self-paced reading times have been used as an objective proxy for disfluency</w:t>
+      </w:r>
+      <w:r>
+        <w:t xml:space="preserve"> </w:t>
+      </w:r>
+      <w:r>
+        <w:t xml:space="preserve">(see Carpenter &amp; Geller, 2020)</w:t>
+      </w:r>
+      <w:r>
+        <w:t xml:space="preserve">. Looking at the difference in self-paced reading times, we did not observe a significant difference between Sans Forgetica (</w:t>
+      </w:r>
+      <w:r>
+        <w:rPr>
+          <w:i/>
+        </w:rPr>
+        <w:t xml:space="preserve">M</w:t>
+      </w:r>
+      <w:r>
+        <w:t xml:space="preserve"> </w:t>
+      </w:r>
+      <w:r>
+        <w:t xml:space="preserve">= 1481 ms,</w:t>
+      </w:r>
+      <w:r>
+        <w:t xml:space="preserve"> </w:t>
+      </w:r>
+      <w:r>
+        <w:rPr>
+          <w:i/>
+        </w:rPr>
+        <w:t xml:space="preserve">SD</w:t>
+      </w:r>
+      <w:r>
+        <w:t xml:space="preserve"> </w:t>
+      </w:r>
+      <w:r>
+        <w:t xml:space="preserve">= 1750 ms) and Arial (</w:t>
+      </w:r>
+      <w:r>
+        <w:rPr>
+          <w:i/>
+        </w:rPr>
+        <w:t xml:space="preserve">M</w:t>
+      </w:r>
+      <w:r>
+        <w:t xml:space="preserve"> </w:t>
+      </w:r>
+      <w:r>
+        <w:t xml:space="preserve">= 1500 ms,</w:t>
+      </w:r>
+      <w:r>
+        <w:t xml:space="preserve"> </w:t>
+      </w:r>
+      <w:r>
+        <w:rPr>
+          <w:i/>
+        </w:rPr>
+        <w:t xml:space="preserve">SD</w:t>
+      </w:r>
+      <w:r>
+        <w:t xml:space="preserve"> </w:t>
+      </w:r>
+      <w:r>
+        <w:t xml:space="preserve">= 2344 ms) fonts,</w:t>
+      </w:r>
+      <w:r>
+        <w:t xml:space="preserve"> </w:t>
+      </w:r>
+      <w:r>
+        <w:rPr>
+          <w:i/>
+        </w:rPr>
+        <w:t xml:space="preserve">t</w:t>
+      </w:r>
+      <w:r>
+        <w:t xml:space="preserve">(59) = 0.469,</w:t>
+      </w:r>
+      <w:r>
+        <w:t xml:space="preserve"> </w:t>
+      </w:r>
+      <w:r>
+        <w:rPr>
+          <w:i/>
+        </w:rPr>
+        <w:t xml:space="preserve">p</w:t>
+      </w:r>
+      <w:r>
+        <w:t xml:space="preserve"> </w:t>
+      </w:r>
+      <w:r>
+        <w:t xml:space="preserve">= 0.641. This could explain why we did not observe an effect of Sans Forgetica on memory across three experiments.</w:t>
+      </w:r>
+    </w:p>
+    <w:p>
+      <w:pPr>
+        <w:pStyle w:val="Textkrper"/>
+      </w:pPr>
+      <w:r>
+        <w:t xml:space="preserve">There are a number of boundary conditions or moderating factors that determine whether perceptual disflunecy is desirable or not</w:t>
+      </w:r>
+      <w:r>
+        <w:t xml:space="preserve"> </w:t>
+      </w:r>
+      <w:r>
+        <w:t xml:space="preserve">(Eskenazi &amp; Nix, 2020,</w:t>
+      </w:r>
+      <w:r>
+        <w:t xml:space="preserve"> </w:t>
+      </w:r>
+      <w:r>
+        <w:t xml:space="preserve">@Geller2018</w:t>
+      </w:r>
+      <w:r>
+        <w:t xml:space="preserve">, Geller &amp; Still, 2018)</w:t>
+      </w:r>
+      <w:r>
+        <w:t xml:space="preserve">. This makes it impossible to test ever single moderating factor in a single paper. We concede that it is possible that the Sans Forgetica effect does have positive effects, but is limited to a certain set of conditions. For instance,</w:t>
+      </w:r>
+      <w:r>
+        <w:t xml:space="preserve"> </w:t>
+      </w:r>
+      <w:r>
+        <w:t xml:space="preserve">(Eskenazi &amp; Nix, 2020)</w:t>
+      </w:r>
+      <w:r>
+        <w:t xml:space="preserve"> </w:t>
+      </w:r>
+      <w:r>
+        <w:t xml:space="preserve">showed that Sans Forgetica can have a desirable effect, but only if you are are a good speller. Better spellers are thought to have a more precise mental lexicon which allows for more efficient processing at multiple levels of representation (i.e,, orthographic, phonological, and semantic; Perfetti, 2007). When confronted with perceptual degradation, better spellers would be able to process a stimulus at a deeper level, which could give rise to better memory. It is unclear how this could explain some of the results obtained herein. For instance, in Experiment 3, we used high-frequency words that are well known. Nonetheless, future studies should examine spelling ability as a potential moderating factor into the perceptual disfluency effect.</w:t>
+      </w:r>
+    </w:p>
+    <w:p>
+      <w:pPr>
+        <w:pStyle w:val="Textkrper"/>
+      </w:pPr>
+      <w:r>
+        <w:t xml:space="preserve">Lastly, it is possible that the effect size of the Sans Forgetica effect is smaller than we could detect across our three studies. We powered our studies to detect a medium-sized effect (</w:t>
+      </w:r>
+      <w:r>
+        <w:rPr>
+          <w:i/>
+        </w:rPr>
+        <w:t xml:space="preserve">d</w:t>
+      </w:r>
+      <w:r>
+        <w:t xml:space="preserve">=.35). If the Sans Forgetica effect is small, it is not clear what the educational use for it would be. If more research is published, a meta-analysis can be conducted to determine the true effect size and any moderating factors of the Sans Forgetica effect.</w:t>
+      </w:r>
+    </w:p>
+    <w:p>
+      <w:pPr>
+        <w:pStyle w:val="berschrift2"/>
+      </w:pPr>
+      <w:bookmarkStart w:id="60" w:name="conclusion"/>
+      <w:r>
+        <w:t xml:space="preserve">Conclusion</w:t>
+      </w:r>
+      <w:bookmarkEnd w:id="60"/>
+    </w:p>
+    <w:p>
+      <w:pPr>
+        <w:pStyle w:val="FirstParagraph"/>
+      </w:pPr>
+      <w:r>
+        <w:t xml:space="preserve">The three experiments herein present evidence against claims put forth by its creators and the media</w:t>
+      </w:r>
+      <w:r>
+        <w:t xml:space="preserve"> </w:t>
+      </w:r>
+      <w:r>
+        <w:t xml:space="preserve">(also see Eskenazi &amp; Nix, 2020)</w:t>
+      </w:r>
+      <w:r>
+        <w:t xml:space="preserve">. We ultimately recommend caution in using Sans Forgetica font. Sans Forgetica does not enhance memory. Students looking to remember more and forget less should use other</w:t>
+      </w:r>
+      <w:r>
+        <w:t xml:space="preserve"> </w:t>
       </w:r>
       <w:r>
         <w:t xml:space="preserve">“</w:t>
       </w:r>
       <w:r>
-        <w:t xml:space="preserve">probit</w:t>
+        <w:t xml:space="preserve">power tools</w:t>
       </w:r>
       <w:r>
         <w:t xml:space="preserve">”</w:t>
       </w:r>
       <w:r>
-        <w:t xml:space="preserve">), control=glmerControl(optimizer=</w:t>
-      </w:r>
-      <w:r>
-        <w:t xml:space="preserve">“</w:t>
-      </w:r>
-      <w:r>
-        <w:t xml:space="preserve">bobyqa</w:t>
-      </w:r>
-      <w:r>
-        <w:t xml:space="preserve">”</w:t>
-      </w:r>
-      <w:r>
-        <w:t xml:space="preserve">,optCtrl=list(maxfun=100000)))). The variables isold and condituon were treatment coded to allow for the estimation of the d’ paramter.</w:t>
-      </w:r>
-    </w:p>
+        <w:t xml:space="preserve"> </w:t>
+      </w:r>
+      <w:r>
+        <w:t xml:space="preserve">shown to enhance learning. Sans Forgetica font is really forgettable.</w:t>
+      </w:r>
+    </w:p>
+    <w:p>
+      <w:r>
+        <w:br w:type="page"/>
+      </w:r>
+    </w:p>
+    <w:p>
+      <w:pPr>
+        <w:pStyle w:val="berschrift1"/>
+      </w:pPr>
+      <w:bookmarkStart w:id="61" w:name="references"/>
+      <w:r>
+        <w:t xml:space="preserve">References</w:t>
+      </w:r>
+      <w:bookmarkEnd w:id="61"/>
+    </w:p>
+    <w:bookmarkStart w:id="135" w:name="refs"/>
+    <w:bookmarkStart w:id="63" w:name="ref-Anwyl-Irvine2020"/>
+    <w:p>
+      <w:pPr>
+        <w:pStyle w:val="FirstParagraph"/>
+      </w:pPr>
+      <w:r>
+        <w:t xml:space="preserve">Anwyl-Irvine, A. L., Massonnié, J., Flitton, A., Kirkham, N., &amp; Evershed, J. K. (2020). Gorilla in our midst: An online behavioral experiment builder.</w:t>
+      </w:r>
+      <w:r>
+        <w:t xml:space="preserve"> </w:t>
+      </w:r>
+      <w:r>
+        <w:rPr>
+          <w:i/>
+        </w:rPr>
+        <w:t xml:space="preserve">Behavior Research Methods</w:t>
+      </w:r>
+      <w:r>
+        <w:t xml:space="preserve">,</w:t>
+      </w:r>
+      <w:r>
+        <w:t xml:space="preserve"> </w:t>
+      </w:r>
+      <w:r>
+        <w:rPr>
+          <w:i/>
+        </w:rPr>
+        <w:t xml:space="preserve">52</w:t>
+      </w:r>
+      <w:r>
+        <w:t xml:space="preserve">(1), 388–407.</w:t>
+      </w:r>
+      <w:r>
+        <w:t xml:space="preserve"> </w:t>
+      </w:r>
+      <w:hyperlink r:id="rId62">
+        <w:r>
+          <w:rPr>
+            <w:rStyle w:val="Hyperlink"/>
+          </w:rPr>
+          <w:t xml:space="preserve">https://doi.org/10.3758/s13428-019-01237-x</w:t>
+        </w:r>
+      </w:hyperlink>
+    </w:p>
+    <w:bookmarkEnd w:id="63"/>
+    <w:bookmarkStart w:id="65" w:name="ref-Barr2013"/>
     <w:p>
       <w:pPr>
         <w:pStyle w:val="Textkrper"/>
       </w:pPr>
       <w:r>
-        <w:t xml:space="preserve">The results are pretty staright-forward.</w:t>
-      </w:r>
-    </w:p>
-    <w:p>
-      <w:pPr>
-        <w:pStyle w:val="berschrift1"/>
-      </w:pPr>
-      <w:bookmarkStart w:id="53" w:name="discussion"/>
-      <w:r>
-        <w:t xml:space="preserve">Discussion</w:t>
-      </w:r>
-      <w:bookmarkEnd w:id="53"/>
-    </w:p>
-    <w:p>
-      <w:pPr>
-        <w:pStyle w:val="FirstParagraph"/>
-      </w:pPr>
-      <w:r>
-        <w:t xml:space="preserve">Taken together, these results suggests that Sans Forgetica might not be a desirable difficulty. While it has been reported that Sans Forgetica font can enhance performance</w:t>
-      </w:r>
-      <w:r>
-        <w:t xml:space="preserve"> </w:t>
-      </w:r>
-      <w:r>
-        <w:t xml:space="preserve">(see Eskenazi &amp; Nix, 2020)</w:t>
-      </w:r>
-      <w:r>
-        <w:t xml:space="preserve">, we report results from two high-powered experiments arguing against this claim. Specifically, we demonstrated that Sans Forgetica does not enhance recall for cue-target pairs (Experiment 1) or words embedded in sentences from a passage (Experiment 2). This adds to the increasing literature showing that perceptual disfluency has very little impact on actual memory performance (e.g.,</w:t>
-      </w:r>
-      <w:r>
-        <w:t xml:space="preserve"> </w:t>
-      </w:r>
-      <w:r>
-        <w:t xml:space="preserve">Magreehan et al. (2016)</w:t>
-      </w:r>
-      <w:r>
-        <w:t xml:space="preserve">;</w:t>
-      </w:r>
-      <w:r>
-        <w:t xml:space="preserve"> </w:t>
-      </w:r>
-      <w:r>
-        <w:t xml:space="preserve">Rhodes and Castel (2008)</w:t>
-      </w:r>
-      <w:r>
-        <w:t xml:space="preserve">;</w:t>
-      </w:r>
-      <w:r>
-        <w:t xml:space="preserve"> </w:t>
-      </w:r>
-      <w:r>
-        <w:t xml:space="preserve">Rhodes and Castel (2009)</w:t>
-      </w:r>
-      <w:r>
-        <w:t xml:space="preserve">;</w:t>
-      </w:r>
-      <w:r>
-        <w:t xml:space="preserve"> </w:t>
-      </w:r>
-      <w:r>
-        <w:t xml:space="preserve">Rummer et al. (2016)</w:t>
-      </w:r>
-      <w:r>
-        <w:t xml:space="preserve">;</w:t>
-      </w:r>
-      <w:r>
-        <w:t xml:space="preserve"> </w:t>
-      </w:r>
-      <w:r>
-        <w:t xml:space="preserve">Xie et al. (2018)</w:t>
-      </w:r>
-      <w:r>
-        <w:t xml:space="preserve">;</w:t>
-      </w:r>
-      <w:r>
-        <w:t xml:space="preserve"> </w:t>
-      </w:r>
-      <w:r>
-        <w:t xml:space="preserve">Yue et al. (2013)</w:t>
-      </w:r>
-      <w:r>
-        <w:t xml:space="preserve">), While Sans Forgetica did not produce a memory benefit, we did observe a memory advantage for items that had to be generated (Experiment 1) and that were pre-highlighted, thereby replicating previous results ().</w:t>
-      </w:r>
-    </w:p>
-    <w:p>
-      <w:pPr>
-        <w:pStyle w:val="berschrift2"/>
-      </w:pPr>
-      <w:bookmarkStart w:id="54" w:name="limitations"/>
-      <w:r>
-        <w:t xml:space="preserve">Limitations</w:t>
-      </w:r>
-      <w:bookmarkEnd w:id="54"/>
-    </w:p>
-    <w:p>
-      <w:pPr>
-        <w:pStyle w:val="berschrift3"/>
-      </w:pPr>
-      <w:bookmarkStart w:id="55" w:name="transfer-appropriate-processing"/>
-      <w:r>
-        <w:t xml:space="preserve">Transfer-appropriate processing.</w:t>
-      </w:r>
-      <w:bookmarkEnd w:id="55"/>
-    </w:p>
-    <w:p>
-      <w:pPr>
-        <w:pStyle w:val="FirstParagraph"/>
-      </w:pPr>
-      <w:r>
-        <w:t xml:space="preserve">In both experiments we looked at cued recall. A recent transfer-appropriate processing (TAP) framework has contextualized when difficulties are desirable and when they are not</w:t>
-      </w:r>
-      <w:r>
-        <w:t xml:space="preserve"> </w:t>
-      </w:r>
-      <w:r>
-        <w:t xml:space="preserve">(McDaniel &amp; Butler, 2011)</w:t>
-      </w:r>
-      <w:r>
-        <w:t xml:space="preserve">. Its essence emphasizes the qualitative mismatch of the evoked encoding processes of the applied difficulty (and by the material) with respect to the required retrieval processes of the memory test. Thus, one important aspect postulated by this framework denotes the specific encoding processes stimulated by the type of difficulty applied. For example, generating incomplete word-fragments within a text intensifies the processing of the word cue and the word surroundings that help to identify the word, thus enhancing proposition-specific encoding. In contrast, creating sentence coherency in a text with randomized sentences intensifies the processing of the relationships of information in the text, thus enhancing relational encoding</w:t>
-      </w:r>
-      <w:r>
-        <w:t xml:space="preserve"> </w:t>
-      </w:r>
-      <w:r>
-        <w:t xml:space="preserve">(McDaniel, Hines, Waddill, &amp; Einstein, 1994)</w:t>
-      </w:r>
-      <w:r>
-        <w:t xml:space="preserve">. Consequently, the generation-task, which required word-generation, led to improved verbatim recall, but it was not desirable for relational test questions (and vice versa). These differently evoked encoding processes (proposition-specific versus relational) by the generation task predicted different memory effects. It is thus possible that the Sans Forgetica effect arises only under certain memory paradigms (e.g., free recall or recognition). It is hard to test this however, as the mechanisms that give rise to the effect are unclear and currently there is not strong evidence that the Sans Forgetica effect is reliable. Future research should explore different testing conditions.</w:t>
-      </w:r>
-    </w:p>
-    <w:p>
-      <w:pPr>
-        <w:pStyle w:val="berschrift3"/>
-      </w:pPr>
-      <w:bookmarkStart w:id="56" w:name="processing-difficulty"/>
-      <w:r>
-        <w:t xml:space="preserve">Processing Difficulty.</w:t>
-      </w:r>
-      <w:bookmarkEnd w:id="56"/>
-    </w:p>
-    <w:p>
-      <w:pPr>
-        <w:pStyle w:val="FirstParagraph"/>
-      </w:pPr>
-      <w:r>
-        <w:t xml:space="preserve">One criticism put forth when examining perceptual disfluency is that studies do not objectively test (e.g., by using RTs) that stimuli are in fact perceptually disfluent [see</w:t>
-      </w:r>
-      <w:r>
-        <w:t xml:space="preserve"> </w:t>
-      </w:r>
-      <w:r>
-        <w:t xml:space="preserve">Geller et al. (2018)</w:t>
-      </w:r>
-      <w:r>
-        <w:t xml:space="preserve">). Given that the two experiments contained herein were presented on-line using the Qualtircs platform, it was difficult to test this assumption. However, recently, a eye-tracking study by</w:t>
-      </w:r>
-      <w:r>
-        <w:t xml:space="preserve"> </w:t>
-      </w:r>
-      <w:r>
-        <w:t xml:space="preserve">(Eskenazi &amp; Nix, 2020)</w:t>
-      </w:r>
-      <w:r>
-        <w:t xml:space="preserve"> </w:t>
-      </w:r>
-      <w:r>
-        <w:t xml:space="preserve">provided evidence that Sans Forgetica is perceptually disfluent. In their study, as better spellers had longer gaze duration and spent more total time on words presented in Sans Forgetica than poor spellers. This suggests that Sans Forgetica is perceptually disfluent as long as you are a good speller.</w:t>
-      </w:r>
-    </w:p>
-    <w:p>
-      <w:pPr>
-        <w:pStyle w:val="berschrift1"/>
-      </w:pPr>
-      <w:bookmarkStart w:id="57" w:name="conclusion"/>
-      <w:r>
-        <w:t xml:space="preserve">Conclusion</w:t>
-      </w:r>
-      <w:bookmarkEnd w:id="57"/>
-    </w:p>
-    <w:p>
-      <w:pPr>
-        <w:pStyle w:val="FirstParagraph"/>
-      </w:pPr>
-      <w:r>
-        <w:t xml:space="preserve">The two experiments herein present evidence against claims put forth by its creators and the media [also see</w:t>
-      </w:r>
-      <w:r>
-        <w:t xml:space="preserve"> </w:t>
-      </w:r>
-      <w:r>
-        <w:t xml:space="preserve">Eskenazi and Nix (2020)</w:t>
-      </w:r>
-      <w:r>
-        <w:t xml:space="preserve">). We concede that our conclusions of no effect might be a bit premature. It is possible that there is an effect of Sans Forgetica, but the effect size might be smaller than we could detect across our two studies. We powered our studies to detect a medium-sized effect. Further, as noted by</w:t>
-      </w:r>
-      <w:r>
-        <w:t xml:space="preserve"> </w:t>
-      </w:r>
-      <w:r>
-        <w:t xml:space="preserve">(Eskenazi &amp; Nix, 2020)</w:t>
-      </w:r>
-      <w:r>
-        <w:t xml:space="preserve"> </w:t>
-      </w:r>
-      <w:r>
-        <w:t xml:space="preserve">and others [Geller2018; Geller2019] there are important moderating factors of the disfluency effect that should be considered. Once more research is published, a meta-analysis can be conducted to determine the effect size and any moderating factors of the Sans Forgetica effect. Regardless, it is our conclusion that Sans Forgetica lives up its name. Students looking to remember more and forget less should use other</w:t>
-      </w:r>
-      <w:r>
-        <w:t xml:space="preserve"> </w:t>
-      </w:r>
-      <w:r>
-        <w:t xml:space="preserve">“</w:t>
-      </w:r>
-      <w:r>
-        <w:t xml:space="preserve">power tools</w:t>
-      </w:r>
-      <w:r>
-        <w:t xml:space="preserve">”</w:t>
-      </w:r>
-      <w:r>
-        <w:t xml:space="preserve"> </w:t>
-      </w:r>
-      <w:r>
-        <w:t xml:space="preserve">shown to enhance learning.</w:t>
-      </w:r>
-    </w:p>
-    <w:p>
-      <w:r>
-        <w:br w:type="page"/>
-      </w:r>
-    </w:p>
-    <w:p>
-      <w:pPr>
-        <w:pStyle w:val="berschrift1"/>
-      </w:pPr>
-      <w:bookmarkStart w:id="58" w:name="references"/>
-      <w:r>
-        <w:t xml:space="preserve">References</w:t>
-      </w:r>
-      <w:bookmarkEnd w:id="58"/>
-    </w:p>
-    <w:bookmarkStart w:id="122" w:name="refs"/>
-    <w:bookmarkStart w:id="60" w:name="ref-Bates2015"/>
-    <w:p>
-      <w:pPr>
-        <w:pStyle w:val="FirstParagraph"/>
+        <w:t xml:space="preserve">Barr, D. J., Levy, R., Scheepers, C., &amp; Tily, H. J. (2013). Random effects structure for confirmatory hypothesis testing: Keep it maximal.</w:t>
+      </w:r>
+      <w:r>
+        <w:t xml:space="preserve"> </w:t>
+      </w:r>
+      <w:r>
+        <w:rPr>
+          <w:i/>
+        </w:rPr>
+        <w:t xml:space="preserve">Journal of Memory and Language</w:t>
+      </w:r>
+      <w:r>
+        <w:t xml:space="preserve">,</w:t>
+      </w:r>
+      <w:r>
+        <w:t xml:space="preserve"> </w:t>
+      </w:r>
+      <w:r>
+        <w:rPr>
+          <w:i/>
+        </w:rPr>
+        <w:t xml:space="preserve">68</w:t>
+      </w:r>
+      <w:r>
+        <w:t xml:space="preserve">(3), 255–278.</w:t>
+      </w:r>
+      <w:r>
+        <w:t xml:space="preserve"> </w:t>
+      </w:r>
+      <w:hyperlink r:id="rId64">
+        <w:r>
+          <w:rPr>
+            <w:rStyle w:val="Hyperlink"/>
+          </w:rPr>
+          <w:t xml:space="preserve">https://doi.org/10.1016/j.jml.2012.11.001</w:t>
+        </w:r>
+      </w:hyperlink>
+    </w:p>
+    <w:bookmarkEnd w:id="65"/>
+    <w:bookmarkStart w:id="67" w:name="ref-Bates2015"/>
+    <w:p>
+      <w:pPr>
+        <w:pStyle w:val="Textkrper"/>
       </w:pPr>
       <w:r>
         <w:t xml:space="preserve">Bates, D., Mächler, M., Bolker, B., &amp; Walker, S. (2015). Fitting linear mixed-effects models using lme4.</w:t>
@@ -3046,7 +3443,7 @@
       <w:r>
         <w:t xml:space="preserve"> </w:t>
       </w:r>
-      <w:hyperlink r:id="rId59">
+      <w:hyperlink r:id="rId66">
         <w:r>
           <w:rPr>
             <w:rStyle w:val="Hyperlink"/>
@@ -3055,8 +3452,8 @@
         </w:r>
       </w:hyperlink>
     </w:p>
-    <w:bookmarkEnd w:id="60"/>
-    <w:bookmarkStart w:id="62" w:name="ref-Bertsch2007"/>
+    <w:bookmarkEnd w:id="67"/>
+    <w:bookmarkStart w:id="69" w:name="ref-Bertsch2007"/>
     <w:p>
       <w:pPr>
         <w:pStyle w:val="Textkrper"/>
@@ -3091,7 +3488,7 @@
       <w:r>
         <w:t xml:space="preserve"> </w:t>
       </w:r>
-      <w:hyperlink r:id="rId61">
+      <w:hyperlink r:id="rId68">
         <w:r>
           <w:rPr>
             <w:rStyle w:val="Hyperlink"/>
@@ -3100,8 +3497,8 @@
         </w:r>
       </w:hyperlink>
     </w:p>
-    <w:bookmarkEnd w:id="62"/>
-    <w:bookmarkStart w:id="63" w:name="ref-Bjork2011"/>
+    <w:bookmarkEnd w:id="69"/>
+    <w:bookmarkStart w:id="70" w:name="ref-Bjork2011"/>
     <w:p>
       <w:pPr>
         <w:pStyle w:val="Textkrper"/>
@@ -3125,8 +3522,8 @@
         <w:t xml:space="preserve">(pp. 56–64). New York, NY, US: Worth Publishers.</w:t>
       </w:r>
     </w:p>
-    <w:bookmarkEnd w:id="63"/>
-    <w:bookmarkStart w:id="65" w:name="ref-Bjork2016"/>
+    <w:bookmarkEnd w:id="70"/>
+    <w:bookmarkStart w:id="72" w:name="ref-Bjork2016"/>
     <w:p>
       <w:pPr>
         <w:pStyle w:val="Textkrper"/>
@@ -3137,7 +3534,7 @@
       <w:r>
         <w:t xml:space="preserve"> </w:t>
       </w:r>
-      <w:hyperlink r:id="rId64">
+      <w:hyperlink r:id="rId71">
         <w:r>
           <w:rPr>
             <w:rStyle w:val="Hyperlink"/>
@@ -3146,8 +3543,8 @@
         </w:r>
       </w:hyperlink>
     </w:p>
-    <w:bookmarkEnd w:id="65"/>
-    <w:bookmarkStart w:id="67" w:name="ref-Buchanan2019"/>
+    <w:bookmarkEnd w:id="72"/>
+    <w:bookmarkStart w:id="74" w:name="ref-Buchanan2019"/>
     <w:p>
       <w:pPr>
         <w:pStyle w:val="Textkrper"/>
@@ -3170,7 +3567,7 @@
       <w:r>
         <w:t xml:space="preserve"> </w:t>
       </w:r>
-      <w:hyperlink r:id="rId66">
+      <w:hyperlink r:id="rId73">
         <w:r>
           <w:rPr>
             <w:rStyle w:val="Hyperlink"/>
@@ -3179,13 +3576,58 @@
         </w:r>
       </w:hyperlink>
     </w:p>
-    <w:bookmarkEnd w:id="67"/>
-    <w:bookmarkStart w:id="69" w:name="ref-Burkner2018"/>
+    <w:bookmarkEnd w:id="74"/>
+    <w:bookmarkStart w:id="76" w:name="ref-Butler2014"/>
     <w:p>
       <w:pPr>
         <w:pStyle w:val="Textkrper"/>
       </w:pPr>
       <w:r>
+        <w:t xml:space="preserve">Butler, A. C., Marsh, E. J., Slavinsky, J. P., &amp; Baraniuk, R. G. (2014). Integrating Cognitive Science and Technology Improves Learning in a STEM Classroom.</w:t>
+      </w:r>
+      <w:r>
+        <w:t xml:space="preserve"> </w:t>
+      </w:r>
+      <w:r>
+        <w:rPr>
+          <w:i/>
+        </w:rPr>
+        <w:t xml:space="preserve">Educational Psychology Review</w:t>
+      </w:r>
+      <w:r>
+        <w:t xml:space="preserve">,</w:t>
+      </w:r>
+      <w:r>
+        <w:t xml:space="preserve"> </w:t>
+      </w:r>
+      <w:r>
+        <w:rPr>
+          <w:i/>
+        </w:rPr>
+        <w:t xml:space="preserve">26</w:t>
+      </w:r>
+      <w:r>
+        <w:t xml:space="preserve">(2), 331–340.</w:t>
+      </w:r>
+      <w:r>
+        <w:t xml:space="preserve"> </w:t>
+      </w:r>
+      <w:hyperlink r:id="rId75">
+        <w:r>
+          <w:rPr>
+            <w:rStyle w:val="Hyperlink"/>
+          </w:rPr>
+          <w:t xml:space="preserve">https://doi.org/10.1007/s10648-014-9256-4</w:t>
+        </w:r>
+      </w:hyperlink>
+    </w:p>
+    <w:bookmarkEnd w:id="76"/>
+    <w:bookmarkStart w:id="78" w:name="ref-Burkner2018"/>
+    <w:p>
+      <w:pPr>
+        <w:pStyle w:val="Textkrper"/>
+      </w:pPr>
+      <w:r>
         <w:t xml:space="preserve">Bürkner, P.-C. (2018). Advanced Bayesian multilevel modeling with the R package brms.</w:t>
       </w:r>
       <w:r>
@@ -3215,7 +3657,7 @@
       <w:r>
         <w:t xml:space="preserve"> </w:t>
       </w:r>
-      <w:hyperlink r:id="rId68">
+      <w:hyperlink r:id="rId77">
         <w:r>
           <w:rPr>
             <w:rStyle w:val="Hyperlink"/>
@@ -3224,8 +3666,8 @@
         </w:r>
       </w:hyperlink>
     </w:p>
-    <w:bookmarkEnd w:id="69"/>
-    <w:bookmarkStart w:id="71" w:name="ref-Carpenter2016"/>
+    <w:bookmarkEnd w:id="78"/>
+    <w:bookmarkStart w:id="80" w:name="ref-Carpenter2016"/>
     <w:p>
       <w:pPr>
         <w:pStyle w:val="Textkrper"/>
@@ -3251,7 +3693,7 @@
       <w:r>
         <w:t xml:space="preserve"> </w:t>
       </w:r>
-      <w:hyperlink r:id="rId70">
+      <w:hyperlink r:id="rId79">
         <w:r>
           <w:rPr>
             <w:rStyle w:val="Hyperlink"/>
@@ -3260,13 +3702,58 @@
         </w:r>
       </w:hyperlink>
     </w:p>
-    <w:bookmarkEnd w:id="71"/>
-    <w:bookmarkStart w:id="73" w:name="ref-Carpenter2006"/>
+    <w:bookmarkEnd w:id="80"/>
+    <w:bookmarkStart w:id="82" w:name="ref-Carpenter2020"/>
     <w:p>
       <w:pPr>
         <w:pStyle w:val="Textkrper"/>
       </w:pPr>
       <w:r>
+        <w:t xml:space="preserve">Carpenter, S. K., &amp; Geller, J. (2020). Is a picture really worth a thousand words? Evaluating contributions of fluency and analytic processing in metacognitive judgements for pictures in foreign language vocabulary learning.</w:t>
+      </w:r>
+      <w:r>
+        <w:t xml:space="preserve"> </w:t>
+      </w:r>
+      <w:r>
+        <w:rPr>
+          <w:i/>
+        </w:rPr>
+        <w:t xml:space="preserve">Quarterly Journal of Experimental Psychology</w:t>
+      </w:r>
+      <w:r>
+        <w:t xml:space="preserve">,</w:t>
+      </w:r>
+      <w:r>
+        <w:t xml:space="preserve"> </w:t>
+      </w:r>
+      <w:r>
+        <w:rPr>
+          <w:i/>
+        </w:rPr>
+        <w:t xml:space="preserve">73</w:t>
+      </w:r>
+      <w:r>
+        <w:t xml:space="preserve">(2), 211–224.</w:t>
+      </w:r>
+      <w:r>
+        <w:t xml:space="preserve"> </w:t>
+      </w:r>
+      <w:hyperlink r:id="rId81">
+        <w:r>
+          <w:rPr>
+            <w:rStyle w:val="Hyperlink"/>
+          </w:rPr>
+          <w:t xml:space="preserve">https://doi.org/10.1177/1747021819879416</w:t>
+        </w:r>
+      </w:hyperlink>
+    </w:p>
+    <w:bookmarkEnd w:id="82"/>
+    <w:bookmarkStart w:id="84" w:name="ref-Carpenter2006"/>
+    <w:p>
+      <w:pPr>
+        <w:pStyle w:val="Textkrper"/>
+      </w:pPr>
+      <w:r>
         <w:t xml:space="preserve">Carpenter, S. K., Pashler, H., &amp; Vul, E. (2006). What types of learning are enhanced by a cued recall test?</w:t>
       </w:r>
       <w:r>
@@ -3296,7 +3783,7 @@
       <w:r>
         <w:t xml:space="preserve"> </w:t>
       </w:r>
-      <w:hyperlink r:id="rId72">
+      <w:hyperlink r:id="rId83">
         <w:r>
           <w:rPr>
             <w:rStyle w:val="Hyperlink"/>
@@ -3305,13 +3792,103 @@
         </w:r>
       </w:hyperlink>
     </w:p>
-    <w:bookmarkEnd w:id="73"/>
-    <w:bookmarkStart w:id="75" w:name="ref-Diemand-Yauman2011"/>
+    <w:bookmarkEnd w:id="84"/>
+    <w:bookmarkStart w:id="86" w:name="ref-Chinn2000"/>
     <w:p>
       <w:pPr>
         <w:pStyle w:val="Textkrper"/>
       </w:pPr>
       <w:r>
+        <w:t xml:space="preserve">Chinn, S. (2000). A simple method for converting an odds ratio to effect size for use in meta-analysis.</w:t>
+      </w:r>
+      <w:r>
+        <w:t xml:space="preserve"> </w:t>
+      </w:r>
+      <w:r>
+        <w:rPr>
+          <w:i/>
+        </w:rPr>
+        <w:t xml:space="preserve">Statistics in Medicine</w:t>
+      </w:r>
+      <w:r>
+        <w:t xml:space="preserve">,</w:t>
+      </w:r>
+      <w:r>
+        <w:t xml:space="preserve"> </w:t>
+      </w:r>
+      <w:r>
+        <w:rPr>
+          <w:i/>
+        </w:rPr>
+        <w:t xml:space="preserve">19</w:t>
+      </w:r>
+      <w:r>
+        <w:t xml:space="preserve">(22), 3127–3131.</w:t>
+      </w:r>
+      <w:r>
+        <w:t xml:space="preserve"> </w:t>
+      </w:r>
+      <w:hyperlink r:id="rId85">
+        <w:r>
+          <w:rPr>
+            <w:rStyle w:val="Hyperlink"/>
+          </w:rPr>
+          <w:t xml:space="preserve">https://doi.org/10.1002/1097-0258(20001130)19:22&lt;3127::AID-SIM784&gt;3.0.CO;2-M</w:t>
+        </w:r>
+      </w:hyperlink>
+    </w:p>
+    <w:bookmarkEnd w:id="86"/>
+    <w:bookmarkStart w:id="88" w:name="ref-DeCarlo1998"/>
+    <w:p>
+      <w:pPr>
+        <w:pStyle w:val="Textkrper"/>
+      </w:pPr>
+      <w:r>
+        <w:t xml:space="preserve">DeCarlo, L. T. (1998). Signal Detection Theory and Generalized Linear Models.</w:t>
+      </w:r>
+      <w:r>
+        <w:t xml:space="preserve"> </w:t>
+      </w:r>
+      <w:r>
+        <w:rPr>
+          <w:i/>
+        </w:rPr>
+        <w:t xml:space="preserve">Psychological Methods</w:t>
+      </w:r>
+      <w:r>
+        <w:t xml:space="preserve">,</w:t>
+      </w:r>
+      <w:r>
+        <w:t xml:space="preserve"> </w:t>
+      </w:r>
+      <w:r>
+        <w:rPr>
+          <w:i/>
+        </w:rPr>
+        <w:t xml:space="preserve">3</w:t>
+      </w:r>
+      <w:r>
+        <w:t xml:space="preserve">(2), 186–205.</w:t>
+      </w:r>
+      <w:r>
+        <w:t xml:space="preserve"> </w:t>
+      </w:r>
+      <w:hyperlink r:id="rId87">
+        <w:r>
+          <w:rPr>
+            <w:rStyle w:val="Hyperlink"/>
+          </w:rPr>
+          <w:t xml:space="preserve">https://doi.org/10.1037/1082-989X.3.2.186</w:t>
+        </w:r>
+      </w:hyperlink>
+    </w:p>
+    <w:bookmarkEnd w:id="88"/>
+    <w:bookmarkStart w:id="90" w:name="ref-Diemand-Yauman2011"/>
+    <w:p>
+      <w:pPr>
+        <w:pStyle w:val="Textkrper"/>
+      </w:pPr>
+      <w:r>
         <w:t xml:space="preserve">Diemand-Yauman, C., Oppenheimer, D. M., &amp; Vaughan, E. B. (2011). Fortune favors the: Effects of disfluency on educational outcomes.</w:t>
       </w:r>
       <w:r>
@@ -3341,7 +3918,7 @@
       <w:r>
         <w:t xml:space="preserve"> </w:t>
       </w:r>
-      <w:hyperlink r:id="rId74">
+      <w:hyperlink r:id="rId89">
         <w:r>
           <w:rPr>
             <w:rStyle w:val="Hyperlink"/>
@@ -3350,8 +3927,8 @@
         </w:r>
       </w:hyperlink>
     </w:p>
-    <w:bookmarkEnd w:id="75"/>
-    <w:bookmarkStart w:id="76" w:name="ref-Earp2018"/>
+    <w:bookmarkEnd w:id="90"/>
+    <w:bookmarkStart w:id="91" w:name="ref-Earp2018"/>
     <w:p>
       <w:pPr>
         <w:pStyle w:val="Textkrper"/>
@@ -3360,8 +3937,8 @@
         <w:t xml:space="preserve">Earp, J. (2018). Q&amp;A: Designing a font to help students remember key information.</w:t>
       </w:r>
     </w:p>
-    <w:bookmarkEnd w:id="76"/>
-    <w:bookmarkStart w:id="78" w:name="ref-Eskenazi2020"/>
+    <w:bookmarkEnd w:id="91"/>
+    <w:bookmarkStart w:id="93" w:name="ref-Eskenazi2020"/>
     <w:p>
       <w:pPr>
         <w:pStyle w:val="Textkrper"/>
@@ -3384,7 +3961,7 @@
       <w:r>
         <w:t xml:space="preserve"> </w:t>
       </w:r>
-      <w:hyperlink r:id="rId77">
+      <w:hyperlink r:id="rId92">
         <w:r>
           <w:rPr>
             <w:rStyle w:val="Hyperlink"/>
@@ -3393,8 +3970,8 @@
         </w:r>
       </w:hyperlink>
     </w:p>
-    <w:bookmarkEnd w:id="78"/>
-    <w:bookmarkStart w:id="80" w:name="ref-Fowler1974"/>
+    <w:bookmarkEnd w:id="93"/>
+    <w:bookmarkStart w:id="95" w:name="ref-Fowler1974"/>
     <w:p>
       <w:pPr>
         <w:pStyle w:val="Textkrper"/>
@@ -3429,7 +4006,7 @@
       <w:r>
         <w:t xml:space="preserve"> </w:t>
       </w:r>
-      <w:hyperlink r:id="rId79">
+      <w:hyperlink r:id="rId94">
         <w:r>
           <w:rPr>
             <w:rStyle w:val="Hyperlink"/>
@@ -3438,8 +4015,8 @@
         </w:r>
       </w:hyperlink>
     </w:p>
-    <w:bookmarkEnd w:id="80"/>
-    <w:bookmarkStart w:id="82" w:name="ref-French2013"/>
+    <w:bookmarkEnd w:id="95"/>
+    <w:bookmarkStart w:id="97" w:name="ref-French2013"/>
     <w:p>
       <w:pPr>
         <w:pStyle w:val="Textkrper"/>
@@ -3474,7 +4051,7 @@
       <w:r>
         <w:t xml:space="preserve"> </w:t>
       </w:r>
-      <w:hyperlink r:id="rId81">
+      <w:hyperlink r:id="rId96">
         <w:r>
           <w:rPr>
             <w:rStyle w:val="Hyperlink"/>
@@ -3483,8 +4060,8 @@
         </w:r>
       </w:hyperlink>
     </w:p>
-    <w:bookmarkEnd w:id="82"/>
-    <w:bookmarkStart w:id="84" w:name="ref-Geller2018"/>
+    <w:bookmarkEnd w:id="97"/>
+    <w:bookmarkStart w:id="99" w:name="ref-Geller2018"/>
     <w:p>
       <w:pPr>
         <w:pStyle w:val="Textkrper"/>
@@ -3519,7 +4096,7 @@
       <w:r>
         <w:t xml:space="preserve"> </w:t>
       </w:r>
-      <w:hyperlink r:id="rId83">
+      <w:hyperlink r:id="rId98">
         <w:r>
           <w:rPr>
             <w:rStyle w:val="Hyperlink"/>
@@ -3528,23 +4105,23 @@
         </w:r>
       </w:hyperlink>
     </w:p>
-    <w:bookmarkEnd w:id="84"/>
-    <w:bookmarkStart w:id="86" w:name="ref-Hoffman2007"/>
+    <w:bookmarkEnd w:id="99"/>
+    <w:bookmarkStart w:id="101" w:name="ref-Kornell2016"/>
     <w:p>
       <w:pPr>
         <w:pStyle w:val="Textkrper"/>
       </w:pPr>
       <w:r>
-        <w:t xml:space="preserve">Hoffman, L., &amp; Rovine, M. J. (2007). Multilevel models for the experimental psychologist: Foundations and illustrative examples.</w:t>
-      </w:r>
-      <w:r>
-        <w:t xml:space="preserve"> </w:t>
-      </w:r>
-      <w:r>
-        <w:rPr>
-          <w:i/>
-        </w:rPr>
-        <w:t xml:space="preserve">Behavior Research Methods</w:t>
+        <w:t xml:space="preserve">Kornell, N., &amp; Vaughn, K. E. (2016). How Retrieval Attempts Affect Learning: A Review and Synthesis.</w:t>
+      </w:r>
+      <w:r>
+        <w:t xml:space="preserve"> </w:t>
+      </w:r>
+      <w:r>
+        <w:rPr>
+          <w:i/>
+        </w:rPr>
+        <w:t xml:space="preserve">Psychology of Learning and Motivation - Advances in Research and Theory</w:t>
       </w:r>
       <w:r>
         <w:t xml:space="preserve">,</w:t>
@@ -3556,51 +4133,6 @@
         <w:rPr>
           <w:i/>
         </w:rPr>
-        <w:t xml:space="preserve">39</w:t>
-      </w:r>
-      <w:r>
-        <w:t xml:space="preserve">(1), 101–117.</w:t>
-      </w:r>
-      <w:r>
-        <w:t xml:space="preserve"> </w:t>
-      </w:r>
-      <w:hyperlink r:id="rId85">
-        <w:r>
-          <w:rPr>
-            <w:rStyle w:val="Hyperlink"/>
-          </w:rPr>
-          <w:t xml:space="preserve">https://doi.org/10.3758/BF03192848</w:t>
-        </w:r>
-      </w:hyperlink>
-    </w:p>
-    <w:bookmarkEnd w:id="86"/>
-    <w:bookmarkStart w:id="88" w:name="ref-Kornell2016"/>
-    <w:p>
-      <w:pPr>
-        <w:pStyle w:val="Textkrper"/>
-      </w:pPr>
-      <w:r>
-        <w:t xml:space="preserve">Kornell, N., &amp; Vaughn, K. E. (2016). How Retrieval Attempts Affect Learning: A Review and Synthesis.</w:t>
-      </w:r>
-      <w:r>
-        <w:t xml:space="preserve"> </w:t>
-      </w:r>
-      <w:r>
-        <w:rPr>
-          <w:i/>
-        </w:rPr>
-        <w:t xml:space="preserve">Psychology of Learning and Motivation - Advances in Research and Theory</w:t>
-      </w:r>
-      <w:r>
-        <w:t xml:space="preserve">,</w:t>
-      </w:r>
-      <w:r>
-        <w:t xml:space="preserve"> </w:t>
-      </w:r>
-      <w:r>
-        <w:rPr>
-          <w:i/>
-        </w:rPr>
         <w:t xml:space="preserve">65</w:t>
       </w:r>
       <w:r>
@@ -3609,7 +4141,7 @@
       <w:r>
         <w:t xml:space="preserve"> </w:t>
       </w:r>
-      <w:hyperlink r:id="rId87">
+      <w:hyperlink r:id="rId100">
         <w:r>
           <w:rPr>
             <w:rStyle w:val="Hyperlink"/>
@@ -3618,8 +4150,8 @@
         </w:r>
       </w:hyperlink>
     </w:p>
-    <w:bookmarkEnd w:id="88"/>
-    <w:bookmarkStart w:id="90" w:name="ref-Lakens2014"/>
+    <w:bookmarkEnd w:id="101"/>
+    <w:bookmarkStart w:id="103" w:name="ref-Lakens2014"/>
     <w:p>
       <w:pPr>
         <w:pStyle w:val="Textkrper"/>
@@ -3654,7 +4186,7 @@
       <w:r>
         <w:t xml:space="preserve"> </w:t>
       </w:r>
-      <w:hyperlink r:id="rId89">
+      <w:hyperlink r:id="rId102">
         <w:r>
           <w:rPr>
             <w:rStyle w:val="Hyperlink"/>
@@ -3663,23 +4195,23 @@
         </w:r>
       </w:hyperlink>
     </w:p>
-    <w:bookmarkEnd w:id="90"/>
-    <w:bookmarkStart w:id="92" w:name="ref-Locker2007"/>
+    <w:bookmarkEnd w:id="103"/>
+    <w:bookmarkStart w:id="105" w:name="ref-Magreehan2016"/>
     <w:p>
       <w:pPr>
         <w:pStyle w:val="Textkrper"/>
       </w:pPr>
       <w:r>
-        <w:t xml:space="preserve">Locker, L., Huffman, L., &amp; Bovaird, J. A. (2007). On the use of multilevel modeling as an alternative to items analysis in psycholinguistic research.</w:t>
-      </w:r>
-      <w:r>
-        <w:t xml:space="preserve"> </w:t>
-      </w:r>
-      <w:r>
-        <w:rPr>
-          <w:i/>
-        </w:rPr>
-        <w:t xml:space="preserve">Behavior Research Methods</w:t>
+        <w:t xml:space="preserve">Magreehan, D. A., Serra, M. J., Schwartz, N. H., &amp; Narciss, S. (2016). Further boundary conditions for the effects of perceptual disfluency on judgments of learning.</w:t>
+      </w:r>
+      <w:r>
+        <w:t xml:space="preserve"> </w:t>
+      </w:r>
+      <w:r>
+        <w:rPr>
+          <w:i/>
+        </w:rPr>
+        <w:t xml:space="preserve">Metacognition and Learning</w:t>
       </w:r>
       <w:r>
         <w:t xml:space="preserve">,</w:t>
@@ -3691,51 +4223,6 @@
         <w:rPr>
           <w:i/>
         </w:rPr>
-        <w:t xml:space="preserve">39</w:t>
-      </w:r>
-      <w:r>
-        <w:t xml:space="preserve">(4), 723–730.</w:t>
-      </w:r>
-      <w:r>
-        <w:t xml:space="preserve"> </w:t>
-      </w:r>
-      <w:hyperlink r:id="rId91">
-        <w:r>
-          <w:rPr>
-            <w:rStyle w:val="Hyperlink"/>
-          </w:rPr>
-          <w:t xml:space="preserve">https://doi.org/10.3758/BF03192962</w:t>
-        </w:r>
-      </w:hyperlink>
-    </w:p>
-    <w:bookmarkEnd w:id="92"/>
-    <w:bookmarkStart w:id="94" w:name="ref-Magreehan2016"/>
-    <w:p>
-      <w:pPr>
-        <w:pStyle w:val="Textkrper"/>
-      </w:pPr>
-      <w:r>
-        <w:t xml:space="preserve">Magreehan, D. A., Serra, M. J., Schwartz, N. H., &amp; Narciss, S. (2016). Further boundary conditions for the effects of perceptual disfluency on judgments of learning.</w:t>
-      </w:r>
-      <w:r>
-        <w:t xml:space="preserve"> </w:t>
-      </w:r>
-      <w:r>
-        <w:rPr>
-          <w:i/>
-        </w:rPr>
-        <w:t xml:space="preserve">Metacognition and Learning</w:t>
-      </w:r>
-      <w:r>
-        <w:t xml:space="preserve">,</w:t>
-      </w:r>
-      <w:r>
-        <w:t xml:space="preserve"> </w:t>
-      </w:r>
-      <w:r>
-        <w:rPr>
-          <w:i/>
-        </w:rPr>
         <w:t xml:space="preserve">11</w:t>
       </w:r>
       <w:r>
@@ -3744,7 +4231,7 @@
       <w:r>
         <w:t xml:space="preserve"> </w:t>
       </w:r>
-      <w:hyperlink r:id="rId93">
+      <w:hyperlink r:id="rId104">
         <w:r>
           <w:rPr>
             <w:rStyle w:val="Hyperlink"/>
@@ -3753,8 +4240,8 @@
         </w:r>
       </w:hyperlink>
     </w:p>
-    <w:bookmarkEnd w:id="94"/>
-    <w:bookmarkStart w:id="95" w:name="ref-McDaniel2011"/>
+    <w:bookmarkEnd w:id="105"/>
+    <w:bookmarkStart w:id="106" w:name="ref-McDaniel2011"/>
     <w:p>
       <w:pPr>
         <w:pStyle w:val="Textkrper"/>
@@ -3778,8 +4265,8 @@
         <w:t xml:space="preserve">(pp. 175–198). New York, NY, US: Psychology Press.</w:t>
       </w:r>
     </w:p>
-    <w:bookmarkEnd w:id="95"/>
-    <w:bookmarkStart w:id="97" w:name="ref-McDaniel1994"/>
+    <w:bookmarkEnd w:id="106"/>
+    <w:bookmarkStart w:id="108" w:name="ref-McDaniel1994"/>
     <w:p>
       <w:pPr>
         <w:pStyle w:val="Textkrper"/>
@@ -3814,7 +4301,7 @@
       <w:r>
         <w:t xml:space="preserve"> </w:t>
       </w:r>
-      <w:hyperlink r:id="rId96">
+      <w:hyperlink r:id="rId107">
         <w:r>
           <w:rPr>
             <w:rStyle w:val="Hyperlink"/>
@@ -3823,8 +4310,8 @@
         </w:r>
       </w:hyperlink>
     </w:p>
-    <w:bookmarkEnd w:id="97"/>
-    <w:bookmarkStart w:id="99" w:name="ref-Mulligan1996"/>
+    <w:bookmarkEnd w:id="108"/>
+    <w:bookmarkStart w:id="110" w:name="ref-Mulligan1996"/>
     <w:p>
       <w:pPr>
         <w:pStyle w:val="Textkrper"/>
@@ -3859,7 +4346,7 @@
       <w:r>
         <w:t xml:space="preserve"> </w:t>
       </w:r>
-      <w:hyperlink r:id="rId98">
+      <w:hyperlink r:id="rId109">
         <w:r>
           <w:rPr>
             <w:rStyle w:val="Hyperlink"/>
@@ -3868,8 +4355,8 @@
         </w:r>
       </w:hyperlink>
     </w:p>
-    <w:bookmarkEnd w:id="99"/>
-    <w:bookmarkStart w:id="101" w:name="ref-Nelson2004"/>
+    <w:bookmarkEnd w:id="110"/>
+    <w:bookmarkStart w:id="112" w:name="ref-Nelson2004"/>
     <w:p>
       <w:pPr>
         <w:pStyle w:val="Textkrper"/>
@@ -3880,7 +4367,7 @@
       <w:r>
         <w:t xml:space="preserve"> </w:t>
       </w:r>
-      <w:hyperlink r:id="rId100">
+      <w:hyperlink r:id="rId111">
         <w:r>
           <w:rPr>
             <w:rStyle w:val="Hyperlink"/>
@@ -3889,8 +4376,8 @@
         </w:r>
       </w:hyperlink>
     </w:p>
-    <w:bookmarkEnd w:id="101"/>
-    <w:bookmarkStart w:id="103" w:name="ref-Ooms2018"/>
+    <w:bookmarkEnd w:id="112"/>
+    <w:bookmarkStart w:id="114" w:name="ref-Ooms2018"/>
     <w:p>
       <w:pPr>
         <w:pStyle w:val="Textkrper"/>
@@ -3913,7 +4400,7 @@
       <w:r>
         <w:t xml:space="preserve"> </w:t>
       </w:r>
-      <w:hyperlink r:id="rId102">
+      <w:hyperlink r:id="rId113">
         <w:r>
           <w:rPr>
             <w:rStyle w:val="Hyperlink"/>
@@ -3922,8 +4409,8 @@
         </w:r>
       </w:hyperlink>
     </w:p>
-    <w:bookmarkEnd w:id="103"/>
-    <w:bookmarkStart w:id="105" w:name="ref-Rhodes2008"/>
+    <w:bookmarkEnd w:id="114"/>
+    <w:bookmarkStart w:id="116" w:name="ref-Rhodes2008"/>
     <w:p>
       <w:pPr>
         <w:pStyle w:val="Textkrper"/>
@@ -3958,7 +4445,7 @@
       <w:r>
         <w:t xml:space="preserve"> </w:t>
       </w:r>
-      <w:hyperlink r:id="rId104">
+      <w:hyperlink r:id="rId115">
         <w:r>
           <w:rPr>
             <w:rStyle w:val="Hyperlink"/>
@@ -3967,8 +4454,8 @@
         </w:r>
       </w:hyperlink>
     </w:p>
-    <w:bookmarkEnd w:id="105"/>
-    <w:bookmarkStart w:id="107" w:name="ref-Rhodes2009"/>
+    <w:bookmarkEnd w:id="116"/>
+    <w:bookmarkStart w:id="118" w:name="ref-Rhodes2009"/>
     <w:p>
       <w:pPr>
         <w:pStyle w:val="Textkrper"/>
@@ -4003,7 +4490,7 @@
       <w:r>
         <w:t xml:space="preserve"> </w:t>
       </w:r>
-      <w:hyperlink r:id="rId106">
+      <w:hyperlink r:id="rId117">
         <w:r>
           <w:rPr>
             <w:rStyle w:val="Hyperlink"/>
@@ -4012,8 +4499,8 @@
         </w:r>
       </w:hyperlink>
     </w:p>
-    <w:bookmarkEnd w:id="107"/>
-    <w:bookmarkStart w:id="109" w:name="ref-Rosner2015"/>
+    <w:bookmarkEnd w:id="118"/>
+    <w:bookmarkStart w:id="120" w:name="ref-Rosner2015"/>
     <w:p>
       <w:pPr>
         <w:pStyle w:val="Textkrper"/>
@@ -4048,7 +4535,7 @@
       <w:r>
         <w:t xml:space="preserve"> </w:t>
       </w:r>
-      <w:hyperlink r:id="rId108">
+      <w:hyperlink r:id="rId119">
         <w:r>
           <w:rPr>
             <w:rStyle w:val="Hyperlink"/>
@@ -4057,8 +4544,8 @@
         </w:r>
       </w:hyperlink>
     </w:p>
-    <w:bookmarkEnd w:id="109"/>
-    <w:bookmarkStart w:id="111" w:name="ref-Rummer2016"/>
+    <w:bookmarkEnd w:id="120"/>
+    <w:bookmarkStart w:id="122" w:name="ref-Rummer2016"/>
     <w:p>
       <w:pPr>
         <w:pStyle w:val="Textkrper"/>
@@ -4093,7 +4580,7 @@
       <w:r>
         <w:t xml:space="preserve"> </w:t>
       </w:r>
-      <w:hyperlink r:id="rId110">
+      <w:hyperlink r:id="rId121">
         <w:r>
           <w:rPr>
             <w:rStyle w:val="Hyperlink"/>
@@ -4102,8 +4589,8 @@
         </w:r>
       </w:hyperlink>
     </w:p>
-    <w:bookmarkEnd w:id="111"/>
-    <w:bookmarkStart w:id="113" w:name="ref-Silvers1997"/>
+    <w:bookmarkEnd w:id="122"/>
+    <w:bookmarkStart w:id="124" w:name="ref-Silvers1997"/>
     <w:p>
       <w:pPr>
         <w:pStyle w:val="Textkrper"/>
@@ -4138,7 +4625,7 @@
       <w:r>
         <w:t xml:space="preserve"> </w:t>
       </w:r>
-      <w:hyperlink r:id="rId112">
+      <w:hyperlink r:id="rId123">
         <w:r>
           <w:rPr>
             <w:rStyle w:val="Hyperlink"/>
@@ -4147,8 +4634,8 @@
         </w:r>
       </w:hyperlink>
     </w:p>
-    <w:bookmarkEnd w:id="113"/>
-    <w:bookmarkStart w:id="115" w:name="ref-Sungkhasettee2011"/>
+    <w:bookmarkEnd w:id="124"/>
+    <w:bookmarkStart w:id="126" w:name="ref-Sungkhasettee2011"/>
     <w:p>
       <w:pPr>
         <w:pStyle w:val="Textkrper"/>
@@ -4183,7 +4670,7 @@
       <w:r>
         <w:t xml:space="preserve"> </w:t>
       </w:r>
-      <w:hyperlink r:id="rId114">
+      <w:hyperlink r:id="rId125">
         <w:r>
           <w:rPr>
             <w:rStyle w:val="Hyperlink"/>
@@ -4192,8 +4679,8 @@
         </w:r>
       </w:hyperlink>
     </w:p>
-    <w:bookmarkEnd w:id="115"/>
-    <w:bookmarkStart w:id="117" w:name="ref-Wickham2016"/>
+    <w:bookmarkEnd w:id="126"/>
+    <w:bookmarkStart w:id="128" w:name="ref-Wickham2016"/>
     <w:p>
       <w:pPr>
         <w:pStyle w:val="Textkrper"/>
@@ -4216,7 +4703,7 @@
       <w:r>
         <w:t xml:space="preserve"> </w:t>
       </w:r>
-      <w:hyperlink r:id="rId116">
+      <w:hyperlink r:id="rId127">
         <w:r>
           <w:rPr>
             <w:rStyle w:val="Hyperlink"/>
@@ -4225,8 +4712,8 @@
         </w:r>
       </w:hyperlink>
     </w:p>
-    <w:bookmarkEnd w:id="117"/>
-    <w:bookmarkStart w:id="119" w:name="ref-Xie2018"/>
+    <w:bookmarkEnd w:id="128"/>
+    <w:bookmarkStart w:id="130" w:name="ref-Xie2018"/>
     <w:p>
       <w:pPr>
         <w:pStyle w:val="Textkrper"/>
@@ -4261,7 +4748,7 @@
       <w:r>
         <w:t xml:space="preserve"> </w:t>
       </w:r>
-      <w:hyperlink r:id="rId118">
+      <w:hyperlink r:id="rId129">
         <w:r>
           <w:rPr>
             <w:rStyle w:val="Hyperlink"/>
@@ -4270,8 +4757,8 @@
         </w:r>
       </w:hyperlink>
     </w:p>
-    <w:bookmarkEnd w:id="119"/>
-    <w:bookmarkStart w:id="121" w:name="ref-Yue2013"/>
+    <w:bookmarkEnd w:id="130"/>
+    <w:bookmarkStart w:id="132" w:name="ref-Yue2013"/>
     <w:p>
       <w:pPr>
         <w:pStyle w:val="Textkrper"/>
@@ -4306,7 +4793,7 @@
       <w:r>
         <w:t xml:space="preserve"> </w:t>
       </w:r>
-      <w:hyperlink r:id="rId120">
+      <w:hyperlink r:id="rId131">
         <w:r>
           <w:rPr>
             <w:rStyle w:val="Hyperlink"/>
@@ -4315,8 +4802,53 @@
         </w:r>
       </w:hyperlink>
     </w:p>
-    <w:bookmarkEnd w:id="121"/>
-    <w:bookmarkEnd w:id="122"/>
+    <w:bookmarkEnd w:id="132"/>
+    <w:bookmarkStart w:id="134" w:name="ref-Yue2014"/>
+    <w:p>
+      <w:pPr>
+        <w:pStyle w:val="Textkrper"/>
+      </w:pPr>
+      <w:r>
+        <w:t xml:space="preserve">Yue, C. L., Storm, B. C., Kornell, N., &amp; Bjork, E. L. (2014). Highlighting and Its Relation to Distributed Study and Students’ Metacognitive Beliefs.</w:t>
+      </w:r>
+      <w:r>
+        <w:t xml:space="preserve"> </w:t>
+      </w:r>
+      <w:r>
+        <w:rPr>
+          <w:i/>
+        </w:rPr>
+        <w:t xml:space="preserve">Educational Psychology Review</w:t>
+      </w:r>
+      <w:r>
+        <w:t xml:space="preserve">,</w:t>
+      </w:r>
+      <w:r>
+        <w:t xml:space="preserve"> </w:t>
+      </w:r>
+      <w:r>
+        <w:rPr>
+          <w:i/>
+        </w:rPr>
+        <w:t xml:space="preserve">27</w:t>
+      </w:r>
+      <w:r>
+        <w:t xml:space="preserve">(1), 69–78.</w:t>
+      </w:r>
+      <w:r>
+        <w:t xml:space="preserve"> </w:t>
+      </w:r>
+      <w:hyperlink r:id="rId133">
+        <w:r>
+          <w:rPr>
+            <w:rStyle w:val="Hyperlink"/>
+          </w:rPr>
+          <w:t xml:space="preserve">https://doi.org/10.1007/s10648-014-9277-z</w:t>
+        </w:r>
+      </w:hyperlink>
+    </w:p>
+    <w:bookmarkEnd w:id="134"/>
+    <w:bookmarkEnd w:id="135"/>
     <w:sectPr>
       <w:headerReference w:type="even" r:id="rId11"/>
       <w:headerReference w:type="default" r:id="rId10"/>
@@ -4348,25 +4880,6 @@
     <w:p>
       <w:r>
         <w:separator/>
-      </w:r>
-    </w:p>
-  </w:footnote>
-  <w:footnote w:id="41">
-    <w:p>
-      <w:pPr>
-        <w:pStyle w:val="Funotentext"/>
-      </w:pPr>
-      <w:r>
-        <w:rPr>
-          <w:rStyle w:val="Funotenzeichen"/>
-        </w:rPr>
-        <w:footnoteRef/>
-      </w:r>
-      <w:r>
-        <w:t xml:space="preserve"> </w:t>
-      </w:r>
-      <w:r>
-        <w:t xml:space="preserve">originally we had 12 critical phrases but a pilot test showed that one of the questions was repeated twice so we removed one of them and also added a manipulation check question to sure participants were paying attention</w:t>
       </w:r>
     </w:p>
   </w:footnote>

</xml_diff>